<commit_message>
evo: TBS merged fields
</commit_message>
<xml_diff>
--- a/templates/trunk/templates/styles/office/demo_document_msoffice.docx
+++ b/templates/trunk/templates/styles/office/demo_document_msoffice.docx
@@ -3,12 +3,385 @@
 <w:document xmlns:wpc="http://schemas.microsoft.com/office/word/2010/wordprocessingCanvas" xmlns:mc="http://schemas.openxmlformats.org/markup-compatibility/2006" xmlns:o="urn:schemas-microsoft-com:office:office" xmlns:r="http://schemas.openxmlformats.org/officeDocument/2006/relationships" xmlns:m="http://schemas.openxmlformats.org/officeDocument/2006/math" xmlns:v="urn:schemas-microsoft-com:vml" xmlns:wp14="http://schemas.microsoft.com/office/word/2010/wordprocessingDrawing" xmlns:wp="http://schemas.openxmlformats.org/drawingml/2006/wordprocessingDrawing" xmlns:w10="urn:schemas-microsoft-com:office:word" xmlns:w="http://schemas.openxmlformats.org/wordprocessingml/2006/main" xmlns:w14="http://schemas.microsoft.com/office/word/2010/wordml" xmlns:wpg="http://schemas.microsoft.com/office/word/2010/wordprocessingGroup" xmlns:wpi="http://schemas.microsoft.com/office/word/2010/wordprocessingInk" xmlns:wne="http://schemas.microsoft.com/office/word/2006/wordml" xmlns:wps="http://schemas.microsoft.com/office/word/2010/wordprocessingShape" mc:Ignorable="w14 wp14">
   <w:body>
     <w:p>
-      <w:r>
-        <w:t>MAARCH</w:t>
-      </w:r>
+      <w:pPr>
+        <w:pStyle w:val="NormalWeb"/>
+        <w:spacing w:after="0"/>
+      </w:pPr>
+      <w:r>
+        <w:rPr>
+          <w:noProof/>
+        </w:rPr>
+        <w:drawing>
+          <wp:inline distT="0" distB="0" distL="0" distR="0">
+            <wp:extent cx="1541145" cy="480060"/>
+            <wp:effectExtent l="0" t="0" r="1905" b="0"/>
+            <wp:docPr id="1" name="Image 1"/>
+            <wp:cNvGraphicFramePr>
+              <a:graphicFrameLocks xmlns:a="http://schemas.openxmlformats.org/drawingml/2006/main" noChangeAspect="1"/>
+            </wp:cNvGraphicFramePr>
+            <a:graphic xmlns:a="http://schemas.openxmlformats.org/drawingml/2006/main">
+              <a:graphicData uri="http://schemas.openxmlformats.org/drawingml/2006/picture">
+                <pic:pic xmlns:pic="http://schemas.openxmlformats.org/drawingml/2006/picture">
+                  <pic:nvPicPr>
+                    <pic:cNvPr id="0" name="Picture 1"/>
+                    <pic:cNvPicPr>
+                      <a:picLocks noChangeAspect="1" noChangeArrowheads="1"/>
+                    </pic:cNvPicPr>
+                  </pic:nvPicPr>
+                  <pic:blipFill>
+                    <a:blip r:embed="rId5">
+                      <a:extLst>
+                        <a:ext uri="{28A0092B-C50C-407E-A947-70E740481C1C}">
+                          <a14:useLocalDpi xmlns:a14="http://schemas.microsoft.com/office/drawing/2010/main" val="0"/>
+                        </a:ext>
+                      </a:extLst>
+                    </a:blip>
+                    <a:srcRect/>
+                    <a:stretch>
+                      <a:fillRect/>
+                    </a:stretch>
+                  </pic:blipFill>
+                  <pic:spPr bwMode="auto">
+                    <a:xfrm>
+                      <a:off x="0" y="0"/>
+                      <a:ext cx="1541145" cy="480060"/>
+                    </a:xfrm>
+                    <a:prstGeom prst="rect">
+                      <a:avLst/>
+                    </a:prstGeom>
+                    <a:noFill/>
+                    <a:ln>
+                      <a:noFill/>
+                    </a:ln>
+                  </pic:spPr>
+                </pic:pic>
+              </a:graphicData>
+            </a:graphic>
+          </wp:inline>
+        </w:drawing>
+      </w:r>
+    </w:p>
+    <w:p>
+      <w:pPr>
+        <w:pStyle w:val="NormalWeb"/>
+        <w:spacing w:after="0"/>
+        <w:jc w:val="right"/>
+        <w:rPr>
+          <w:lang w:val="en-US"/>
+        </w:rPr>
+      </w:pPr>
+      <w:r>
+        <w:rPr>
+          <w:lang w:val="en-US"/>
+        </w:rPr>
+        <w:t>[onshow.CONTACT_TITLE] [onshow.CONTACT_FIRSTNAME] [onshow.CONTACT_LASTNAME]</w:t>
+      </w:r>
+    </w:p>
+    <w:p>
+      <w:pPr>
+        <w:pStyle w:val="NormalWeb"/>
+        <w:spacing w:after="0"/>
+        <w:jc w:val="right"/>
+        <w:rPr>
+          <w:lang w:val="en-US"/>
+        </w:rPr>
+      </w:pPr>
+      <w:r>
+        <w:rPr>
+          <w:lang w:val="en-US"/>
+        </w:rPr>
+        <w:t>[onshow.CONTACT_SOCIETY]</w:t>
+      </w:r>
+    </w:p>
+    <w:p>
+      <w:pPr>
+        <w:pStyle w:val="NormalWeb"/>
+        <w:spacing w:after="0"/>
+        <w:jc w:val="right"/>
+        <w:rPr>
+          <w:lang w:val="en-US"/>
+        </w:rPr>
+      </w:pPr>
+      <w:r>
+        <w:rPr>
+          <w:lang w:val="en-US"/>
+        </w:rPr>
+        <w:t>[onshow.CONTACT_ADRS_NUM] [onshow.CONTACT_ADRS_STREET]</w:t>
+      </w:r>
+    </w:p>
+    <w:p>
+      <w:pPr>
+        <w:pStyle w:val="NormalWeb"/>
+        <w:spacing w:after="0"/>
+        <w:jc w:val="right"/>
+        <w:rPr>
+          <w:lang w:val="en-US"/>
+        </w:rPr>
+      </w:pPr>
+      <w:r>
+        <w:rPr>
+          <w:lang w:val="en-US"/>
+        </w:rPr>
+        <w:t>[onshow.CONTACT_ADRS_PC] [onshow.CONTACT_ADRS_TOWN]</w:t>
+      </w:r>
+    </w:p>
+    <w:p>
+      <w:pPr>
+        <w:pStyle w:val="NormalWeb"/>
+        <w:spacing w:after="0"/>
+        <w:jc w:val="right"/>
+        <w:rPr>
+          <w:lang w:val="en-US"/>
+        </w:rPr>
+      </w:pPr>
+    </w:p>
+    <w:p>
+      <w:pPr>
+        <w:pStyle w:val="NormalWeb"/>
+        <w:spacing w:after="0"/>
+      </w:pPr>
+      <w:r>
+        <w:t>[</w:t>
+      </w:r>
+      <w:proofErr w:type="spellStart"/>
+      <w:r>
+        <w:t>onshow.DESTINATION</w:t>
+      </w:r>
+      <w:proofErr w:type="spellEnd"/>
+      <w:r>
+        <w:t>]</w:t>
+      </w:r>
+    </w:p>
+    <w:p>
+      <w:pPr>
+        <w:pStyle w:val="NormalWeb"/>
+        <w:spacing w:after="0"/>
+      </w:pPr>
+      <w:r>
+        <w:t xml:space="preserve">Affaire suivie par : </w:t>
+      </w:r>
+      <w:r>
+        <w:rPr>
+          <w:i/>
+          <w:iCs/>
+        </w:rPr>
+        <w:t>[</w:t>
+      </w:r>
+      <w:proofErr w:type="spellStart"/>
+      <w:r>
+        <w:rPr>
+          <w:i/>
+          <w:iCs/>
+        </w:rPr>
+        <w:t>onshow.</w:t>
+      </w:r>
+      <w:r>
+        <w:rPr>
+          <w:i/>
+          <w:iCs/>
+        </w:rPr>
+        <w:t>CURRENT_</w:t>
+      </w:r>
+      <w:r>
+        <w:rPr>
+          <w:i/>
+          <w:iCs/>
+        </w:rPr>
+        <w:t>USER_FIRSTNAME</w:t>
+      </w:r>
+      <w:proofErr w:type="spellEnd"/>
+      <w:r>
+        <w:rPr>
+          <w:i/>
+          <w:iCs/>
+        </w:rPr>
+        <w:t>] [</w:t>
+      </w:r>
+      <w:proofErr w:type="spellStart"/>
+      <w:r>
+        <w:rPr>
+          <w:i/>
+          <w:iCs/>
+        </w:rPr>
+        <w:t>onshow.</w:t>
+      </w:r>
+      <w:r>
+        <w:rPr>
+          <w:i/>
+          <w:iCs/>
+        </w:rPr>
+        <w:t>CURRENT_</w:t>
+      </w:r>
+      <w:r>
+        <w:rPr>
+          <w:i/>
+          <w:iCs/>
+        </w:rPr>
+        <w:t>USER_LASTNAME</w:t>
+      </w:r>
+      <w:proofErr w:type="spellEnd"/>
+      <w:r>
+        <w:rPr>
+          <w:i/>
+          <w:iCs/>
+        </w:rPr>
+        <w:t>]</w:t>
+      </w:r>
+    </w:p>
+    <w:p>
+      <w:pPr>
+        <w:pStyle w:val="NormalWeb"/>
+        <w:spacing w:after="0"/>
+      </w:pPr>
+    </w:p>
+    <w:p>
+      <w:pPr>
+        <w:pStyle w:val="NormalWeb"/>
+        <w:spacing w:after="0"/>
+      </w:pPr>
+      <w:r>
+        <w:rPr>
+          <w:u w:val="single"/>
+        </w:rPr>
+        <w:t>Objet :</w:t>
+      </w:r>
+      <w:r>
+        <w:t xml:space="preserve"> [</w:t>
+      </w:r>
+      <w:proofErr w:type="spellStart"/>
+      <w:r>
+        <w:t>onshow.SUBJECT</w:t>
+      </w:r>
+      <w:proofErr w:type="spellEnd"/>
+      <w:r>
+        <w:t>]</w:t>
+      </w:r>
+    </w:p>
+    <w:p>
+      <w:pPr>
+        <w:pStyle w:val="NormalWeb"/>
+        <w:spacing w:after="0"/>
+      </w:pPr>
+    </w:p>
+    <w:p>
+      <w:pPr>
+        <w:pStyle w:val="NormalWeb"/>
+        <w:spacing w:after="0"/>
+      </w:pPr>
+      <w:r>
+        <w:t>En réponse à votre courrier du [</w:t>
+      </w:r>
+      <w:proofErr w:type="spellStart"/>
+      <w:r>
+        <w:t>onshow.DOC_DATE</w:t>
+      </w:r>
+      <w:proofErr w:type="spellEnd"/>
+      <w:r>
+        <w:t>]</w:t>
+      </w:r>
+    </w:p>
+    <w:p>
+      <w:pPr>
+        <w:pStyle w:val="NormalWeb"/>
+        <w:spacing w:after="0"/>
+      </w:pPr>
+    </w:p>
+    <w:p>
+      <w:pPr>
+        <w:pStyle w:val="NormalWeb"/>
+        <w:spacing w:after="0"/>
+      </w:pPr>
+      <w:r>
+        <w:t>[</w:t>
+      </w:r>
+      <w:proofErr w:type="spellStart"/>
+      <w:r>
+        <w:t>onshow.CONTACT_TITLE</w:t>
+      </w:r>
+      <w:proofErr w:type="spellEnd"/>
+      <w:r>
+        <w:t>]</w:t>
+      </w:r>
+    </w:p>
+    <w:p>
+      <w:pPr>
+        <w:pStyle w:val="NormalWeb"/>
+        <w:spacing w:after="0"/>
+      </w:pPr>
       <w:bookmarkStart w:id="0" w:name="_GoBack"/>
       <w:bookmarkEnd w:id="0"/>
     </w:p>
+    <w:p>
+      <w:pPr>
+        <w:pStyle w:val="NormalWeb"/>
+        <w:spacing w:after="0"/>
+      </w:pPr>
+      <w:proofErr w:type="gramStart"/>
+      <w:r>
+        <w:t>votre</w:t>
+      </w:r>
+      <w:proofErr w:type="gramEnd"/>
+      <w:r>
+        <w:t xml:space="preserve"> texte...</w:t>
+      </w:r>
+    </w:p>
+    <w:p>
+      <w:pPr>
+        <w:pStyle w:val="NormalWeb"/>
+        <w:spacing w:after="0"/>
+      </w:pPr>
+    </w:p>
+    <w:p>
+      <w:pPr>
+        <w:pStyle w:val="NormalWeb"/>
+        <w:spacing w:after="0"/>
+      </w:pPr>
+      <w:proofErr w:type="gramStart"/>
+      <w:r>
+        <w:t>veuillez</w:t>
+      </w:r>
+      <w:proofErr w:type="gramEnd"/>
+      <w:r>
+        <w:t xml:space="preserve"> </w:t>
+      </w:r>
+      <w:proofErr w:type="spellStart"/>
+      <w:r>
+        <w:t>agrèer</w:t>
+      </w:r>
+      <w:proofErr w:type="spellEnd"/>
+      <w:r>
+        <w:t>, [</w:t>
+      </w:r>
+      <w:proofErr w:type="spellStart"/>
+      <w:r>
+        <w:t>onshow.CONTACT_TITLE</w:t>
+      </w:r>
+      <w:proofErr w:type="spellEnd"/>
+      <w:r>
+        <w:t>], l'expression de mes salutations distinguées.</w:t>
+      </w:r>
+    </w:p>
+    <w:p>
+      <w:pPr>
+        <w:pStyle w:val="NormalWeb"/>
+        <w:spacing w:after="0"/>
+        <w:jc w:val="right"/>
+      </w:pPr>
+      <w:r>
+        <w:t xml:space="preserve">Le Maire, </w:t>
+      </w:r>
+    </w:p>
+    <w:p>
+      <w:pPr>
+        <w:pStyle w:val="NormalWeb"/>
+        <w:spacing w:after="0"/>
+        <w:jc w:val="right"/>
+      </w:pPr>
+      <w:r>
+        <w:t>XXXXXXXXXXXXXXXX</w:t>
+      </w:r>
+    </w:p>
+    <w:p/>
     <w:sectPr>
       <w:pgSz w:w="11906" w:h="16838"/>
       <w:pgMar w:top="1417" w:right="1417" w:bottom="1417" w:left="1417" w:header="708" w:footer="708" w:gutter="0"/>
@@ -206,6 +579,53 @@
     <w:semiHidden/>
     <w:unhideWhenUsed/>
   </w:style>
+  <w:style w:type="paragraph" w:styleId="NormalWeb">
+    <w:name w:val="Normal (Web)"/>
+    <w:basedOn w:val="Normal"/>
+    <w:uiPriority w:val="99"/>
+    <w:semiHidden/>
+    <w:unhideWhenUsed/>
+    <w:rsid w:val="00B93D76"/>
+    <w:pPr>
+      <w:spacing w:before="100" w:beforeAutospacing="1" w:after="119" w:line="240" w:lineRule="auto"/>
+    </w:pPr>
+    <w:rPr>
+      <w:rFonts w:ascii="Times New Roman" w:eastAsia="Times New Roman" w:hAnsi="Times New Roman" w:cs="Times New Roman"/>
+      <w:sz w:val="24"/>
+      <w:szCs w:val="24"/>
+      <w:lang w:eastAsia="fr-FR"/>
+    </w:rPr>
+  </w:style>
+  <w:style w:type="paragraph" w:styleId="Textedebulles">
+    <w:name w:val="Balloon Text"/>
+    <w:basedOn w:val="Normal"/>
+    <w:link w:val="TextedebullesCar"/>
+    <w:uiPriority w:val="99"/>
+    <w:semiHidden/>
+    <w:unhideWhenUsed/>
+    <w:rsid w:val="004B4ACC"/>
+    <w:pPr>
+      <w:spacing w:after="0" w:line="240" w:lineRule="auto"/>
+    </w:pPr>
+    <w:rPr>
+      <w:rFonts w:ascii="Tahoma" w:hAnsi="Tahoma" w:cs="Tahoma"/>
+      <w:sz w:val="16"/>
+      <w:szCs w:val="16"/>
+    </w:rPr>
+  </w:style>
+  <w:style w:type="character" w:customStyle="1" w:styleId="TextedebullesCar">
+    <w:name w:val="Texte de bulles Car"/>
+    <w:basedOn w:val="Policepardfaut"/>
+    <w:link w:val="Textedebulles"/>
+    <w:uiPriority w:val="99"/>
+    <w:semiHidden/>
+    <w:rsid w:val="004B4ACC"/>
+    <w:rPr>
+      <w:rFonts w:ascii="Tahoma" w:hAnsi="Tahoma" w:cs="Tahoma"/>
+      <w:sz w:val="16"/>
+      <w:szCs w:val="16"/>
+    </w:rPr>
+  </w:style>
 </w:styles>
 </file>
 
@@ -395,6 +815,53 @@
     <w:uiPriority w:val="99"/>
     <w:semiHidden/>
     <w:unhideWhenUsed/>
+  </w:style>
+  <w:style w:type="paragraph" w:styleId="NormalWeb">
+    <w:name w:val="Normal (Web)"/>
+    <w:basedOn w:val="Normal"/>
+    <w:uiPriority w:val="99"/>
+    <w:semiHidden/>
+    <w:unhideWhenUsed/>
+    <w:rsid w:val="00B93D76"/>
+    <w:pPr>
+      <w:spacing w:before="100" w:beforeAutospacing="1" w:after="119" w:line="240" w:lineRule="auto"/>
+    </w:pPr>
+    <w:rPr>
+      <w:rFonts w:ascii="Times New Roman" w:eastAsia="Times New Roman" w:hAnsi="Times New Roman" w:cs="Times New Roman"/>
+      <w:sz w:val="24"/>
+      <w:szCs w:val="24"/>
+      <w:lang w:eastAsia="fr-FR"/>
+    </w:rPr>
+  </w:style>
+  <w:style w:type="paragraph" w:styleId="Textedebulles">
+    <w:name w:val="Balloon Text"/>
+    <w:basedOn w:val="Normal"/>
+    <w:link w:val="TextedebullesCar"/>
+    <w:uiPriority w:val="99"/>
+    <w:semiHidden/>
+    <w:unhideWhenUsed/>
+    <w:rsid w:val="004B4ACC"/>
+    <w:pPr>
+      <w:spacing w:after="0" w:line="240" w:lineRule="auto"/>
+    </w:pPr>
+    <w:rPr>
+      <w:rFonts w:ascii="Tahoma" w:hAnsi="Tahoma" w:cs="Tahoma"/>
+      <w:sz w:val="16"/>
+      <w:szCs w:val="16"/>
+    </w:rPr>
+  </w:style>
+  <w:style w:type="character" w:customStyle="1" w:styleId="TextedebullesCar">
+    <w:name w:val="Texte de bulles Car"/>
+    <w:basedOn w:val="Policepardfaut"/>
+    <w:link w:val="Textedebulles"/>
+    <w:uiPriority w:val="99"/>
+    <w:semiHidden/>
+    <w:rsid w:val="004B4ACC"/>
+    <w:rPr>
+      <w:rFonts w:ascii="Tahoma" w:hAnsi="Tahoma" w:cs="Tahoma"/>
+      <w:sz w:val="16"/>
+      <w:szCs w:val="16"/>
+    </w:rPr>
   </w:style>
 </w:styles>
 </file>

</xml_diff>

<commit_message>
evo: new merge fields
</commit_message>
<xml_diff>
--- a/templates/trunk/templates/styles/office/demo_document_msoffice.docx
+++ b/templates/trunk/templates/styles/office/demo_document_msoffice.docx
@@ -1,6 +1,6 @@
 
 <file path=word/document.xml><?xml version="1.0" encoding="utf-8"?>
-<w:document xmlns:ve="http://schemas.openxmlformats.org/markup-compatibility/2006" xmlns:o="urn:schemas-microsoft-com:office:office" xmlns:r="http://schemas.openxmlformats.org/officeDocument/2006/relationships" xmlns:m="http://schemas.openxmlformats.org/officeDocument/2006/math" xmlns:v="urn:schemas-microsoft-com:vml" xmlns:wp="http://schemas.openxmlformats.org/drawingml/2006/wordprocessingDrawing" xmlns:w10="urn:schemas-microsoft-com:office:word" xmlns:w="http://schemas.openxmlformats.org/wordprocessingml/2006/main" xmlns:wne="http://schemas.microsoft.com/office/word/2006/wordml">
+<w:document xmlns:wpc="http://schemas.microsoft.com/office/word/2010/wordprocessingCanvas" xmlns:mc="http://schemas.openxmlformats.org/markup-compatibility/2006" xmlns:o="urn:schemas-microsoft-com:office:office" xmlns:r="http://schemas.openxmlformats.org/officeDocument/2006/relationships" xmlns:m="http://schemas.openxmlformats.org/officeDocument/2006/math" xmlns:v="urn:schemas-microsoft-com:vml" xmlns:wp14="http://schemas.microsoft.com/office/word/2010/wordprocessingDrawing" xmlns:wp="http://schemas.openxmlformats.org/drawingml/2006/wordprocessingDrawing" xmlns:w10="urn:schemas-microsoft-com:office:word" xmlns:w="http://schemas.openxmlformats.org/wordprocessingml/2006/main" xmlns:w14="http://schemas.microsoft.com/office/word/2010/wordml" xmlns:wpg="http://schemas.microsoft.com/office/word/2010/wordprocessingGroup" xmlns:wpi="http://schemas.microsoft.com/office/word/2010/wordprocessingInk" xmlns:wne="http://schemas.microsoft.com/office/word/2006/wordml" xmlns:wps="http://schemas.microsoft.com/office/word/2010/wordprocessingShape" mc:Ignorable="w14 wp14">
   <w:background w:color="FFFFFF"/>
   <w:body>
     <w:p>
@@ -27,7 +27,7 @@
                     </pic:cNvPicPr>
                   </pic:nvPicPr>
                   <pic:blipFill>
-                    <a:blip r:embed="rId8" cstate="print"/>
+                    <a:blip r:embed="rId9" cstate="print"/>
                     <a:srcRect/>
                     <a:stretch>
                       <a:fillRect/>
@@ -68,211 +68,391 @@
           <w:lang w:val="en-US"/>
         </w:rPr>
       </w:pPr>
+      <w:r>
+        <w:rPr>
+          <w:b/>
+          <w:lang w:val="en-US"/>
+        </w:rPr>
+        <w:t>[</w:t>
+      </w:r>
+      <w:r>
+        <w:rPr>
+          <w:b/>
+          <w:lang w:val="en-US"/>
+        </w:rPr>
+        <w:t>contact.title</w:t>
+      </w:r>
+      <w:r>
+        <w:rPr>
+          <w:b/>
+          <w:lang w:val="en-US"/>
+        </w:rPr>
+        <w:t>] [</w:t>
+      </w:r>
+      <w:r>
+        <w:rPr>
+          <w:b/>
+          <w:lang w:val="en-US"/>
+        </w:rPr>
+        <w:t>contact.firstname</w:t>
+      </w:r>
+      <w:r>
+        <w:rPr>
+          <w:b/>
+          <w:lang w:val="en-US"/>
+        </w:rPr>
+        <w:t>] [</w:t>
+      </w:r>
+      <w:r>
+        <w:rPr>
+          <w:b/>
+          <w:lang w:val="en-US"/>
+        </w:rPr>
+        <w:t>contact.lastname</w:t>
+      </w:r>
+      <w:r>
+        <w:rPr>
+          <w:b/>
+          <w:lang w:val="en-US"/>
+        </w:rPr>
+        <w:t>]</w:t>
+      </w:r>
+    </w:p>
+    <w:p>
+      <w:pPr>
+        <w:jc w:val="right"/>
+        <w:rPr>
+          <w:b/>
+          <w:lang w:val="en-US"/>
+        </w:rPr>
+      </w:pPr>
+      <w:r>
+        <w:rPr>
+          <w:b/>
+          <w:lang w:val="en-US"/>
+        </w:rPr>
+        <w:t>[</w:t>
+      </w:r>
+      <w:r>
+        <w:rPr>
+          <w:b/>
+          <w:lang w:val="en-US"/>
+        </w:rPr>
+        <w:t>contact.society</w:t>
+      </w:r>
+      <w:r>
+        <w:rPr>
+          <w:b/>
+          <w:lang w:val="en-US"/>
+        </w:rPr>
+        <w:t>]</w:t>
+      </w:r>
+    </w:p>
+    <w:p>
+      <w:pPr>
+        <w:jc w:val="right"/>
+        <w:rPr>
+          <w:b/>
+          <w:lang w:val="en-US"/>
+        </w:rPr>
+      </w:pPr>
+      <w:r>
+        <w:rPr>
+          <w:b/>
+          <w:lang w:val="en-US"/>
+        </w:rPr>
+        <w:t>[</w:t>
+      </w:r>
+      <w:r>
+        <w:rPr>
+          <w:b/>
+          <w:lang w:val="en-US"/>
+        </w:rPr>
+        <w:t>contact.address_num</w:t>
+      </w:r>
+      <w:r>
+        <w:rPr>
+          <w:b/>
+          <w:lang w:val="en-US"/>
+        </w:rPr>
+        <w:t>] [</w:t>
+      </w:r>
+      <w:r>
+        <w:rPr>
+          <w:b/>
+          <w:lang w:val="en-US"/>
+        </w:rPr>
+        <w:t>contact.address</w:t>
+      </w:r>
+      <w:r>
+        <w:rPr>
+          <w:b/>
+          <w:lang w:val="en-US"/>
+        </w:rPr>
+        <w:t>_</w:t>
+      </w:r>
+      <w:r>
+        <w:rPr>
+          <w:b/>
+          <w:lang w:val="en-US"/>
+        </w:rPr>
+        <w:t>street</w:t>
+      </w:r>
+      <w:r>
+        <w:rPr>
+          <w:b/>
+          <w:lang w:val="en-US"/>
+        </w:rPr>
+        <w:t>]</w:t>
+      </w:r>
+    </w:p>
+    <w:p>
+      <w:pPr>
+        <w:jc w:val="right"/>
+        <w:rPr>
+          <w:b/>
+          <w:lang w:val="en-US"/>
+        </w:rPr>
+      </w:pPr>
+      <w:r>
+        <w:rPr>
+          <w:b/>
+          <w:lang w:val="en-US"/>
+        </w:rPr>
+        <w:t>[</w:t>
+      </w:r>
+      <w:r>
+        <w:rPr>
+          <w:b/>
+          <w:lang w:val="en-US"/>
+        </w:rPr>
+        <w:t>contact.address_</w:t>
+      </w:r>
+      <w:r>
+        <w:rPr>
+          <w:b/>
+          <w:lang w:val="en-US"/>
+        </w:rPr>
+        <w:t>postal_code</w:t>
+      </w:r>
+      <w:r>
+        <w:rPr>
+          <w:b/>
+          <w:lang w:val="en-US"/>
+        </w:rPr>
+        <w:t>] [</w:t>
+      </w:r>
+      <w:r>
+        <w:rPr>
+          <w:b/>
+          <w:lang w:val="en-US"/>
+        </w:rPr>
+        <w:t>contact.address_</w:t>
+      </w:r>
+      <w:r>
+        <w:rPr>
+          <w:b/>
+          <w:lang w:val="en-US"/>
+        </w:rPr>
+        <w:t>town</w:t>
+      </w:r>
+      <w:r>
+        <w:rPr>
+          <w:b/>
+          <w:lang w:val="en-US"/>
+        </w:rPr>
+        <w:t>]</w:t>
+      </w:r>
+    </w:p>
+    <w:p>
+      <w:pPr>
+        <w:rPr>
+          <w:lang w:val="en-US"/>
+        </w:rPr>
+      </w:pPr>
+    </w:p>
+    <w:p>
+      <w:pPr>
+        <w:rPr>
+          <w:lang w:val="en-US"/>
+        </w:rPr>
+      </w:pPr>
+    </w:p>
+    <w:p>
+      <w:pPr>
+        <w:rPr>
+          <w:lang w:val="en-US"/>
+        </w:rPr>
+      </w:pPr>
+    </w:p>
+    <w:p>
+      <w:r>
+        <w:t>[</w:t>
+      </w:r>
+      <w:r>
+        <w:t>res_letterbox.destination</w:t>
+      </w:r>
+      <w:r>
+        <w:t>]</w:t>
+      </w:r>
+    </w:p>
+    <w:p>
+      <w:r>
+        <w:rPr>
+          <w:u w:val="single"/>
+        </w:rPr>
+        <w:t>Affaire suivie par</w:t>
+      </w:r>
+      <w:r>
+        <w:t xml:space="preserve"> : [</w:t>
+      </w:r>
+      <w:r>
+        <w:t>user.</w:t>
+      </w:r>
+      <w:r>
+        <w:t>firstname</w:t>
+      </w:r>
+      <w:r>
+        <w:t>] [</w:t>
+      </w:r>
+      <w:r>
+        <w:t>user.lastname</w:t>
+      </w:r>
+      <w:r>
+        <w:t>]</w:t>
+      </w:r>
+    </w:p>
+    <w:p>
+      <w:pPr>
+        <w:rPr>
+          <w:lang w:eastAsia="fr-FR"/>
+        </w:rPr>
+      </w:pPr>
+      <w:r>
+        <w:br/>
+      </w:r>
+      <w:r>
+        <w:rPr>
+          <w:u w:val="single"/>
+          <w:lang w:eastAsia="fr-FR"/>
+        </w:rPr>
+        <w:t>Objet</w:t>
+      </w:r>
+      <w:r>
+        <w:rPr>
+          <w:lang w:eastAsia="fr-FR"/>
+        </w:rPr>
+        <w:t xml:space="preserve"> : </w:t>
+      </w:r>
+      <w:r>
+        <w:rPr>
+          <w:lang w:eastAsia="fr-FR"/>
+        </w:rPr>
+        <w:t>[</w:t>
+      </w:r>
+      <w:r>
+        <w:rPr>
+          <w:lang w:eastAsia="fr-FR"/>
+        </w:rPr>
+        <w:t>res_letterbox.subject</w:t>
+      </w:r>
+      <w:r>
+        <w:rPr>
+          <w:lang w:eastAsia="fr-FR"/>
+        </w:rPr>
+        <w:t>]</w:t>
+      </w:r>
+    </w:p>
+    <w:p>
+      <w:pPr>
+        <w:rPr>
+          <w:lang w:val="en-US"/>
+        </w:rPr>
+      </w:pPr>
+      <w:r>
+        <w:rPr>
+          <w:sz w:val="22"/>
+          <w:lang w:eastAsia="fr-FR"/>
+        </w:rPr>
+        <w:br/>
+      </w:r>
+      <w:r>
+        <w:t>Maarch-les-Bains</w:t>
+      </w:r>
+      <w:r>
+        <w:t xml:space="preserve">, le </w:t>
+      </w:r>
+      <w:r>
+        <w:fldChar w:fldCharType="begin"/>
+      </w:r>
+      <w:r>
+        <w:instrText xml:space="preserve"> DATE  \@ "d MMMM yyyy"  \* MERGEFORMAT </w:instrText>
+      </w:r>
+      <w:r>
+        <w:fldChar w:fldCharType="separate"/>
+      </w:r>
+      <w:r>
+        <w:rPr>
+          <w:noProof/>
+        </w:rPr>
+        <w:t>11 mai 2012</w:t>
+      </w:r>
+      <w:r>
+        <w:fldChar w:fldCharType="end"/>
+      </w:r>
+    </w:p>
+    <w:p>
+      <w:pPr>
+        <w:rPr>
+          <w:lang w:val="en-US"/>
+        </w:rPr>
+      </w:pPr>
+    </w:p>
+    <w:p>
+      <w:pPr>
+        <w:rPr>
+          <w:lang w:val="en-US"/>
+        </w:rPr>
+      </w:pPr>
+    </w:p>
+    <w:p>
+      <w:r>
+        <w:t>[contact.title]</w:t>
+      </w:r>
+      <w:r>
+        <w:t xml:space="preserve"> </w:t>
+      </w:r>
+      <w:r>
+        <w:t>[</w:t>
+      </w:r>
+      <w:r>
+        <w:t>contact.lastname</w:t>
+      </w:r>
+      <w:r>
+        <w:t>]</w:t>
+      </w:r>
+      <w:r>
+        <w:t xml:space="preserve">, </w:t>
+      </w:r>
+    </w:p>
+    <w:p/>
+    <w:p>
+      <w:r>
+        <w:t>En réponse à votre courrier du [</w:t>
+      </w:r>
+      <w:r>
+        <w:t>res_letterbox</w:t>
+      </w:r>
+      <w:r>
+        <w:t>.</w:t>
+      </w:r>
+      <w:r>
+        <w:t>doc_date</w:t>
+      </w:r>
       <w:bookmarkStart w:id="0" w:name="_GoBack"/>
       <w:bookmarkEnd w:id="0"/>
       <w:r>
-        <w:rPr>
-          <w:b/>
-          <w:lang w:val="en-US"/>
-        </w:rPr>
-        <w:t>[onshow.CONTACT_TITLE] [onshow.CONTACT_FIRSTNAME] [onshow.CONTACT_LASTNAME]</w:t>
-      </w:r>
-    </w:p>
-    <w:p>
-      <w:pPr>
-        <w:jc w:val="right"/>
-        <w:rPr>
-          <w:b/>
-          <w:lang w:val="en-US"/>
-        </w:rPr>
-      </w:pPr>
-      <w:r>
-        <w:rPr>
-          <w:b/>
-          <w:lang w:val="en-US"/>
-        </w:rPr>
-        <w:t>[onshow.CONTACT_SOCIETY]</w:t>
-      </w:r>
-    </w:p>
-    <w:p>
-      <w:pPr>
-        <w:jc w:val="right"/>
-        <w:rPr>
-          <w:b/>
-          <w:lang w:val="en-US"/>
-        </w:rPr>
-      </w:pPr>
-      <w:r>
-        <w:rPr>
-          <w:b/>
-          <w:lang w:val="en-US"/>
-        </w:rPr>
-        <w:t>[onshow.CONTACT_ADRS_NUM] [onshow.CONTACT_ADRS_STREET]</w:t>
-      </w:r>
-    </w:p>
-    <w:p>
-      <w:pPr>
-        <w:jc w:val="right"/>
-        <w:rPr>
-          <w:b/>
-          <w:lang w:val="en-US"/>
-        </w:rPr>
-      </w:pPr>
-      <w:r>
-        <w:rPr>
-          <w:b/>
-          <w:lang w:val="en-US"/>
-        </w:rPr>
-        <w:t>[onshow.CONTACT_ADRS_PC] [onshow.CONTACT_ADRS_TOWN]</w:t>
-      </w:r>
-    </w:p>
-    <w:p>
-      <w:pPr>
-        <w:rPr>
-          <w:lang w:val="en-US"/>
-        </w:rPr>
-      </w:pPr>
-    </w:p>
-    <w:p>
-      <w:pPr>
-        <w:rPr>
-          <w:lang w:val="en-US"/>
-        </w:rPr>
-      </w:pPr>
-    </w:p>
-    <w:p>
-      <w:pPr>
-        <w:rPr>
-          <w:lang w:val="en-US"/>
-        </w:rPr>
-      </w:pPr>
-    </w:p>
-    <w:p>
-      <w:pPr>
-        <w:rPr>
-          <w:lang w:val="en-US"/>
-        </w:rPr>
-      </w:pPr>
-      <w:r>
-        <w:rPr>
-          <w:lang w:val="en-US"/>
-        </w:rPr>
-        <w:t>[onshow.DESTINATION]</w:t>
-      </w:r>
-    </w:p>
-    <w:p>
-      <w:pPr>
-        <w:rPr>
-          <w:lang w:val="en-US"/>
-        </w:rPr>
-      </w:pPr>
-      <w:r>
-        <w:rPr>
-          <w:u w:val="single"/>
-          <w:lang w:val="en-US"/>
-        </w:rPr>
-        <w:t>Affaire suivie par</w:t>
-      </w:r>
-      <w:r>
-        <w:rPr>
-          <w:lang w:val="en-US"/>
-        </w:rPr>
-        <w:t xml:space="preserve"> : [onshow.CURRENT_USER_FIRSTNAME] [onshow.CURRENT_USER_LASTNAME]</w:t>
-      </w:r>
-    </w:p>
-    <w:p>
-      <w:pPr>
-        <w:rPr>
-          <w:lang w:val="en-US" w:eastAsia="fr-FR"/>
-        </w:rPr>
-      </w:pPr>
-      <w:r>
-        <w:rPr>
-          <w:lang w:val="en-US"/>
-        </w:rPr>
-        <w:br/>
-      </w:r>
-      <w:r>
-        <w:rPr>
-          <w:u w:val="single"/>
-          <w:lang w:val="en-US" w:eastAsia="fr-FR"/>
-        </w:rPr>
-        <w:t>Objet</w:t>
-      </w:r>
-      <w:r>
-        <w:rPr>
-          <w:lang w:val="en-US" w:eastAsia="fr-FR"/>
-        </w:rPr>
-        <w:t xml:space="preserve"> : </w:t>
-      </w:r>
-      <w:r>
-        <w:rPr>
-          <w:lang w:val="en-US" w:eastAsia="fr-FR"/>
-        </w:rPr>
-        <w:t>[onshow.SUBJECT]</w:t>
-      </w:r>
-    </w:p>
-    <w:p>
-      <w:pPr>
-        <w:rPr>
-          <w:lang w:val="en-US"/>
-        </w:rPr>
-      </w:pPr>
-      <w:r>
-        <w:rPr>
-          <w:sz w:val="22"/>
-          <w:lang w:val="en-US" w:eastAsia="fr-FR"/>
-        </w:rPr>
-        <w:br/>
-      </w:r>
-      <w:r>
-        <w:rPr>
-          <w:lang w:val="en-US"/>
-        </w:rPr>
-        <w:t>Maarch-les-Bains</w:t>
-      </w:r>
-      <w:r>
-        <w:rPr>
-          <w:lang w:val="en-US"/>
-        </w:rPr>
-        <w:t xml:space="preserve">, le </w:t>
-      </w:r>
-      <w:r>
-        <w:fldChar w:fldCharType="begin"/>
-      </w:r>
-      <w:r>
-        <w:instrText xml:space="preserve"> DATE  \@ "d MMMM yyyy"  \* MERGEFORMAT </w:instrText>
-      </w:r>
-      <w:r>
-        <w:fldChar w:fldCharType="separate"/>
-      </w:r>
-      <w:r>
-        <w:rPr>
-          <w:noProof/>
-        </w:rPr>
-        <w:t>10 avril 2012</w:t>
-      </w:r>
-      <w:r>
-        <w:fldChar w:fldCharType="end"/>
-      </w:r>
-    </w:p>
-    <w:p/>
-    <w:p/>
-    <w:p>
-      <w:r>
-        <w:t xml:space="preserve">Monsieur </w:t>
-      </w:r>
-      <w:r>
-        <w:t>[onshow.CONTACT_LASTNAME]</w:t>
-      </w:r>
-      <w:r>
-        <w:t xml:space="preserve">, </w:t>
-      </w:r>
-    </w:p>
-    <w:p/>
-    <w:p>
-      <w:r>
-        <w:t>En réponse à votre courrier du [onshow.DOC_DATE], n</w:t>
+        <w:t>], n</w:t>
       </w:r>
       <w:r>
         <w:t xml:space="preserve">ous vous prions de bien vouloir trouver </w:t>
@@ -311,7 +491,13 @@
     <w:p/>
     <w:p>
       <w:r>
-        <w:t>Veuillez agréer, cher [onshow.CONTACT_TITLE]</w:t>
+        <w:t xml:space="preserve">Veuillez agréer, </w:t>
+      </w:r>
+      <w:r>
+        <w:t xml:space="preserve"> </w:t>
+      </w:r>
+      <w:r>
+        <w:t>[contact.title]</w:t>
       </w:r>
       <w:r>
         <w:t xml:space="preserve">, </w:t>
@@ -369,7 +555,7 @@
             <wp:effectExtent l="19050" t="0" r="0" b="0"/>
             <wp:wrapNone/>
             <wp:docPr id="4" name="rg_hi" descr="http://t1.gstatic.com/images?q=tbn:ANd9GcReF2oo7DBJZyfgqNU4q2fS4bUiAeNwCuPEMF4QUEgdcx1yG6Ur">
-              <a:hlinkClick xmlns:a="http://schemas.openxmlformats.org/drawingml/2006/main" r:id="rId9"/>
+              <a:hlinkClick xmlns:a="http://schemas.openxmlformats.org/drawingml/2006/main" r:id="rId10"/>
             </wp:docPr>
             <wp:cNvGraphicFramePr>
               <a:graphicFrameLocks xmlns:a="http://schemas.openxmlformats.org/drawingml/2006/main" noChangeAspect="1"/>
@@ -379,14 +565,14 @@
                 <pic:pic xmlns:pic="http://schemas.openxmlformats.org/drawingml/2006/picture">
                   <pic:nvPicPr>
                     <pic:cNvPr id="0" name="rg_hi" descr="http://t1.gstatic.com/images?q=tbn:ANd9GcReF2oo7DBJZyfgqNU4q2fS4bUiAeNwCuPEMF4QUEgdcx1yG6Ur">
-                      <a:hlinkClick r:id="rId9"/>
+                      <a:hlinkClick r:id="rId10"/>
                     </pic:cNvPr>
                     <pic:cNvPicPr>
                       <a:picLocks noChangeAspect="1" noChangeArrowheads="1"/>
                     </pic:cNvPicPr>
                   </pic:nvPicPr>
                   <pic:blipFill>
-                    <a:blip r:embed="rId10"/>
+                    <a:blip r:embed="rId11"/>
                     <a:srcRect/>
                     <a:stretch>
                       <a:fillRect/>
@@ -417,8 +603,8 @@
     </w:p>
     <w:p/>
     <w:sectPr>
-      <w:headerReference w:type="default" r:id="rId11"/>
-      <w:footerReference w:type="default" r:id="rId12"/>
+      <w:headerReference w:type="default" r:id="rId12"/>
+      <w:footerReference w:type="default" r:id="rId13"/>
       <w:footnotePr>
         <w:pos w:val="beneathText"/>
       </w:footnotePr>
@@ -432,15 +618,15 @@
 </file>
 
 <file path=word/endnotes.xml><?xml version="1.0" encoding="utf-8"?>
-<w:endnotes xmlns:ve="http://schemas.openxmlformats.org/markup-compatibility/2006" xmlns:o="urn:schemas-microsoft-com:office:office" xmlns:r="http://schemas.openxmlformats.org/officeDocument/2006/relationships" xmlns:m="http://schemas.openxmlformats.org/officeDocument/2006/math" xmlns:v="urn:schemas-microsoft-com:vml" xmlns:wp="http://schemas.openxmlformats.org/drawingml/2006/wordprocessingDrawing" xmlns:w10="urn:schemas-microsoft-com:office:word" xmlns:w="http://schemas.openxmlformats.org/wordprocessingml/2006/main" xmlns:wne="http://schemas.microsoft.com/office/word/2006/wordml">
-  <w:endnote w:type="separator" w:id="0">
+<w:endnotes xmlns:wpc="http://schemas.microsoft.com/office/word/2010/wordprocessingCanvas" xmlns:mc="http://schemas.openxmlformats.org/markup-compatibility/2006" xmlns:o="urn:schemas-microsoft-com:office:office" xmlns:r="http://schemas.openxmlformats.org/officeDocument/2006/relationships" xmlns:m="http://schemas.openxmlformats.org/officeDocument/2006/math" xmlns:v="urn:schemas-microsoft-com:vml" xmlns:wp14="http://schemas.microsoft.com/office/word/2010/wordprocessingDrawing" xmlns:wp="http://schemas.openxmlformats.org/drawingml/2006/wordprocessingDrawing" xmlns:w10="urn:schemas-microsoft-com:office:word" xmlns:w="http://schemas.openxmlformats.org/wordprocessingml/2006/main" xmlns:w14="http://schemas.microsoft.com/office/word/2010/wordml" xmlns:wpg="http://schemas.microsoft.com/office/word/2010/wordprocessingGroup" xmlns:wpi="http://schemas.microsoft.com/office/word/2010/wordprocessingInk" xmlns:wne="http://schemas.microsoft.com/office/word/2006/wordml" xmlns:wps="http://schemas.microsoft.com/office/word/2010/wordprocessingShape" mc:Ignorable="w14 wp14">
+  <w:endnote w:type="separator" w:id="-1">
     <w:p>
       <w:r>
         <w:separator/>
       </w:r>
     </w:p>
   </w:endnote>
-  <w:endnote w:type="continuationSeparator" w:id="1">
+  <w:endnote w:type="continuationSeparator" w:id="0">
     <w:p>
       <w:r>
         <w:continuationSeparator/>
@@ -451,7 +637,7 @@
 </file>
 
 <file path=word/footer1.xml><?xml version="1.0" encoding="utf-8"?>
-<w:ftr xmlns:ve="http://schemas.openxmlformats.org/markup-compatibility/2006" xmlns:o="urn:schemas-microsoft-com:office:office" xmlns:r="http://schemas.openxmlformats.org/officeDocument/2006/relationships" xmlns:m="http://schemas.openxmlformats.org/officeDocument/2006/math" xmlns:v="urn:schemas-microsoft-com:vml" xmlns:wp="http://schemas.openxmlformats.org/drawingml/2006/wordprocessingDrawing" xmlns:w10="urn:schemas-microsoft-com:office:word" xmlns:w="http://schemas.openxmlformats.org/wordprocessingml/2006/main" xmlns:wne="http://schemas.microsoft.com/office/word/2006/wordml">
+<w:ftr xmlns:wpc="http://schemas.microsoft.com/office/word/2010/wordprocessingCanvas" xmlns:mc="http://schemas.openxmlformats.org/markup-compatibility/2006" xmlns:o="urn:schemas-microsoft-com:office:office" xmlns:r="http://schemas.openxmlformats.org/officeDocument/2006/relationships" xmlns:m="http://schemas.openxmlformats.org/officeDocument/2006/math" xmlns:v="urn:schemas-microsoft-com:vml" xmlns:wp14="http://schemas.microsoft.com/office/word/2010/wordprocessingDrawing" xmlns:wp="http://schemas.openxmlformats.org/drawingml/2006/wordprocessingDrawing" xmlns:w10="urn:schemas-microsoft-com:office:word" xmlns:w="http://schemas.openxmlformats.org/wordprocessingml/2006/main" xmlns:w14="http://schemas.microsoft.com/office/word/2010/wordml" xmlns:wpg="http://schemas.microsoft.com/office/word/2010/wordprocessingGroup" xmlns:wpi="http://schemas.microsoft.com/office/word/2010/wordprocessingInk" xmlns:wne="http://schemas.microsoft.com/office/word/2006/wordml" xmlns:wps="http://schemas.microsoft.com/office/word/2010/wordprocessingShape" mc:Ignorable="w14 wp14">
   <w:p>
     <w:pPr>
       <w:pStyle w:val="Pieddepage"/>
@@ -490,15 +676,15 @@
 </file>
 
 <file path=word/footnotes.xml><?xml version="1.0" encoding="utf-8"?>
-<w:footnotes xmlns:ve="http://schemas.openxmlformats.org/markup-compatibility/2006" xmlns:o="urn:schemas-microsoft-com:office:office" xmlns:r="http://schemas.openxmlformats.org/officeDocument/2006/relationships" xmlns:m="http://schemas.openxmlformats.org/officeDocument/2006/math" xmlns:v="urn:schemas-microsoft-com:vml" xmlns:wp="http://schemas.openxmlformats.org/drawingml/2006/wordprocessingDrawing" xmlns:w10="urn:schemas-microsoft-com:office:word" xmlns:w="http://schemas.openxmlformats.org/wordprocessingml/2006/main" xmlns:wne="http://schemas.microsoft.com/office/word/2006/wordml">
-  <w:footnote w:type="separator" w:id="0">
+<w:footnotes xmlns:wpc="http://schemas.microsoft.com/office/word/2010/wordprocessingCanvas" xmlns:mc="http://schemas.openxmlformats.org/markup-compatibility/2006" xmlns:o="urn:schemas-microsoft-com:office:office" xmlns:r="http://schemas.openxmlformats.org/officeDocument/2006/relationships" xmlns:m="http://schemas.openxmlformats.org/officeDocument/2006/math" xmlns:v="urn:schemas-microsoft-com:vml" xmlns:wp14="http://schemas.microsoft.com/office/word/2010/wordprocessingDrawing" xmlns:wp="http://schemas.openxmlformats.org/drawingml/2006/wordprocessingDrawing" xmlns:w10="urn:schemas-microsoft-com:office:word" xmlns:w="http://schemas.openxmlformats.org/wordprocessingml/2006/main" xmlns:w14="http://schemas.microsoft.com/office/word/2010/wordml" xmlns:wpg="http://schemas.microsoft.com/office/word/2010/wordprocessingGroup" xmlns:wpi="http://schemas.microsoft.com/office/word/2010/wordprocessingInk" xmlns:wne="http://schemas.microsoft.com/office/word/2006/wordml" xmlns:wps="http://schemas.microsoft.com/office/word/2010/wordprocessingShape" mc:Ignorable="w14 wp14">
+  <w:footnote w:type="separator" w:id="-1">
     <w:p>
       <w:r>
         <w:separator/>
       </w:r>
     </w:p>
   </w:footnote>
-  <w:footnote w:type="continuationSeparator" w:id="1">
+  <w:footnote w:type="continuationSeparator" w:id="0">
     <w:p>
       <w:r>
         <w:continuationSeparator/>
@@ -509,7 +695,7 @@
 </file>
 
 <file path=word/header1.xml><?xml version="1.0" encoding="utf-8"?>
-<w:hdr xmlns:ve="http://schemas.openxmlformats.org/markup-compatibility/2006" xmlns:o="urn:schemas-microsoft-com:office:office" xmlns:r="http://schemas.openxmlformats.org/officeDocument/2006/relationships" xmlns:m="http://schemas.openxmlformats.org/officeDocument/2006/math" xmlns:v="urn:schemas-microsoft-com:vml" xmlns:wp="http://schemas.openxmlformats.org/drawingml/2006/wordprocessingDrawing" xmlns:w10="urn:schemas-microsoft-com:office:word" xmlns:w="http://schemas.openxmlformats.org/wordprocessingml/2006/main" xmlns:wne="http://schemas.microsoft.com/office/word/2006/wordml">
+<w:hdr xmlns:wpc="http://schemas.microsoft.com/office/word/2010/wordprocessingCanvas" xmlns:mc="http://schemas.openxmlformats.org/markup-compatibility/2006" xmlns:o="urn:schemas-microsoft-com:office:office" xmlns:r="http://schemas.openxmlformats.org/officeDocument/2006/relationships" xmlns:m="http://schemas.openxmlformats.org/officeDocument/2006/math" xmlns:v="urn:schemas-microsoft-com:vml" xmlns:wp14="http://schemas.microsoft.com/office/word/2010/wordprocessingDrawing" xmlns:wp="http://schemas.openxmlformats.org/drawingml/2006/wordprocessingDrawing" xmlns:w10="urn:schemas-microsoft-com:office:word" xmlns:w="http://schemas.openxmlformats.org/wordprocessingml/2006/main" xmlns:w14="http://schemas.microsoft.com/office/word/2010/wordml" xmlns:wpg="http://schemas.microsoft.com/office/word/2010/wordprocessingGroup" xmlns:wpi="http://schemas.microsoft.com/office/word/2010/wordprocessingInk" xmlns:wne="http://schemas.microsoft.com/office/word/2006/wordml" xmlns:wps="http://schemas.microsoft.com/office/word/2010/wordprocessingShape" mc:Ignorable="w14 wp14">
   <w:p>
     <w:pPr>
       <w:pStyle w:val="En-tte"/>
@@ -648,7 +834,6 @@
         <w:rFonts w:ascii="Arial" w:hAnsi="Arial" w:cs="Arial"/>
         <w:sz w:val="24"/>
         <w:szCs w:val="24"/>
-        <w:lang w:val="en-US"/>
       </w:rPr>
     </w:pPr>
     <w:r>
@@ -656,7 +841,6 @@
         <w:rFonts w:ascii="Arial" w:hAnsi="Arial" w:cs="Arial"/>
         <w:sz w:val="24"/>
         <w:szCs w:val="24"/>
-        <w:lang w:val="en-US"/>
       </w:rPr>
       <w:t>067</w:t>
     </w:r>
@@ -665,7 +849,6 @@
         <w:rFonts w:ascii="Arial" w:hAnsi="Arial" w:cs="Arial"/>
         <w:sz w:val="24"/>
         <w:szCs w:val="24"/>
-        <w:lang w:val="en-US"/>
       </w:rPr>
       <w:t xml:space="preserve">00 </w:t>
     </w:r>
@@ -709,23 +892,7 @@
         <w:sz w:val="16"/>
         <w:szCs w:val="16"/>
       </w:rPr>
-      <w:t>Horaires d’ouverture</w:t>
-    </w:r>
-    <w:r>
-      <w:rPr>
-        <w:rFonts w:ascii="Arial" w:hAnsi="Arial" w:cs="Arial"/>
-        <w:sz w:val="16"/>
-        <w:szCs w:val="16"/>
-      </w:rPr>
-      <w:t xml:space="preserve"> : </w:t>
-    </w:r>
-    <w:r>
-      <w:rPr>
-        <w:rFonts w:ascii="Arial" w:hAnsi="Arial" w:cs="Arial"/>
-        <w:sz w:val="16"/>
-        <w:szCs w:val="16"/>
-      </w:rPr>
-      <w:t>Du Lundi au Jeudi : de 8h30 à 11h45 et de 13h30 à 17h30 Ven</w:t>
+      <w:t>Horaires d’ouverture : Du Lundi au Jeudi : de 8h30 à 11h45 et de 13h30 à 17h30 Ven</w:t>
     </w:r>
     <w:r>
       <w:rPr>
@@ -753,7 +920,7 @@
 </file>
 
 <file path=word/numbering.xml><?xml version="1.0" encoding="utf-8"?>
-<w:numbering xmlns:ve="http://schemas.openxmlformats.org/markup-compatibility/2006" xmlns:o="urn:schemas-microsoft-com:office:office" xmlns:r="http://schemas.openxmlformats.org/officeDocument/2006/relationships" xmlns:m="http://schemas.openxmlformats.org/officeDocument/2006/math" xmlns:v="urn:schemas-microsoft-com:vml" xmlns:wp="http://schemas.openxmlformats.org/drawingml/2006/wordprocessingDrawing" xmlns:w10="urn:schemas-microsoft-com:office:word" xmlns:w="http://schemas.openxmlformats.org/wordprocessingml/2006/main" xmlns:wne="http://schemas.microsoft.com/office/word/2006/wordml">
+<w:numbering xmlns:wpc="http://schemas.microsoft.com/office/word/2010/wordprocessingCanvas" xmlns:mc="http://schemas.openxmlformats.org/markup-compatibility/2006" xmlns:o="urn:schemas-microsoft-com:office:office" xmlns:r="http://schemas.openxmlformats.org/officeDocument/2006/relationships" xmlns:m="http://schemas.openxmlformats.org/officeDocument/2006/math" xmlns:v="urn:schemas-microsoft-com:vml" xmlns:wp14="http://schemas.microsoft.com/office/word/2010/wordprocessingDrawing" xmlns:wp="http://schemas.openxmlformats.org/drawingml/2006/wordprocessingDrawing" xmlns:w10="urn:schemas-microsoft-com:office:word" xmlns:w="http://schemas.openxmlformats.org/wordprocessingml/2006/main" xmlns:w14="http://schemas.microsoft.com/office/word/2010/wordml" xmlns:wpg="http://schemas.microsoft.com/office/word/2010/wordprocessingGroup" xmlns:wpi="http://schemas.microsoft.com/office/word/2010/wordprocessingInk" xmlns:wne="http://schemas.microsoft.com/office/word/2006/wordml" xmlns:wps="http://schemas.microsoft.com/office/word/2010/wordprocessingShape" mc:Ignorable="w14 wp14">
   <w:numPicBullet w:numPicBulletId="0">
     <w:pict>
       <v:shapetype id="_x0000_t75" coordsize="21600,21600" o:spt="75" o:preferrelative="t" path="m@4@5l@4@11@9@11@9@5xe" filled="f" stroked="f">
@@ -775,7 +942,7 @@
         <v:path o:extrusionok="f" gradientshapeok="t" o:connecttype="rect"/>
         <o:lock v:ext="edit" aspectratio="t"/>
       </v:shapetype>
-      <v:shape id="_x0000_i1080" type="#_x0000_t75" style="width:118.5pt;height:116.25pt" o:bullet="t" filled="t">
+      <v:shape id="_x0000_i1029" type="#_x0000_t75" style="width:118.8pt;height:116.4pt" o:bullet="t" filled="t">
         <v:fill opacity="0" color2="black"/>
         <v:imagedata r:id="rId1" o:title=""/>
       </v:shape>
@@ -923,7 +1090,7 @@
 </file>
 
 <file path=word/styles.xml><?xml version="1.0" encoding="utf-8"?>
-<w:styles xmlns:r="http://schemas.openxmlformats.org/officeDocument/2006/relationships" xmlns:w="http://schemas.openxmlformats.org/wordprocessingml/2006/main">
+<w:styles xmlns:mc="http://schemas.openxmlformats.org/markup-compatibility/2006" xmlns:r="http://schemas.openxmlformats.org/officeDocument/2006/relationships" xmlns:w="http://schemas.openxmlformats.org/wordprocessingml/2006/main" xmlns:w14="http://schemas.microsoft.com/office/word/2010/wordml" mc:Ignorable="w14">
   <w:docDefaults>
     <w:rPrDefault>
       <w:rPr>
@@ -1134,6 +1301,7 @@
   <w:style w:type="character" w:default="1" w:styleId="Policepardfaut">
     <w:name w:val="Default Paragraph Font"/>
     <w:uiPriority w:val="1"/>
+    <w:semiHidden/>
     <w:unhideWhenUsed/>
   </w:style>
   <w:style w:type="table" w:default="1" w:styleId="TableauNormal">
@@ -1141,7 +1309,6 @@
     <w:uiPriority w:val="99"/>
     <w:semiHidden/>
     <w:unhideWhenUsed/>
-    <w:qFormat/>
     <w:tblPr>
       <w:tblInd w:w="0" w:type="dxa"/>
       <w:tblCellMar>
@@ -1446,6 +1613,196 @@
       <w:szCs w:val="26"/>
       <w:lang w:eastAsia="ar-SA"/>
     </w:rPr>
+  </w:style>
+</w:styles>
+</file>
+
+<file path=word/stylesWithEffects.xml><?xml version="1.0" encoding="utf-8"?>
+<w:styles xmlns:wpc="http://schemas.microsoft.com/office/word/2010/wordprocessingCanvas" xmlns:mc="http://schemas.openxmlformats.org/markup-compatibility/2006" xmlns:o="urn:schemas-microsoft-com:office:office" xmlns:r="http://schemas.openxmlformats.org/officeDocument/2006/relationships" xmlns:m="http://schemas.openxmlformats.org/officeDocument/2006/math" xmlns:v="urn:schemas-microsoft-com:vml" xmlns:wp14="http://schemas.microsoft.com/office/word/2010/wordprocessingDrawing" xmlns:wp="http://schemas.openxmlformats.org/drawingml/2006/wordprocessingDrawing" xmlns:w10="urn:schemas-microsoft-com:office:word" xmlns:w="http://schemas.openxmlformats.org/wordprocessingml/2006/main" xmlns:w14="http://schemas.microsoft.com/office/word/2010/wordml" xmlns:wpg="http://schemas.microsoft.com/office/word/2010/wordprocessingGroup" xmlns:wpi="http://schemas.microsoft.com/office/word/2010/wordprocessingInk" xmlns:wne="http://schemas.microsoft.com/office/word/2006/wordml" xmlns:wps="http://schemas.microsoft.com/office/word/2010/wordprocessingShape" mc:Ignorable="w14 wp14">
+  <w:docDefaults>
+    <w:rPrDefault>
+      <w:rPr>
+        <w:rFonts w:asciiTheme="minorHAnsi" w:eastAsiaTheme="minorEastAsia" w:hAnsiTheme="minorHAnsi" w:cstheme="minorBidi"/>
+        <w:sz w:val="22"/>
+        <w:szCs w:val="22"/>
+        <w:lang w:val="fr-FR" w:eastAsia="fr-FR" w:bidi="ar-SA"/>
+      </w:rPr>
+    </w:rPrDefault>
+    <w:pPrDefault>
+      <w:pPr>
+        <w:spacing w:after="200" w:line="276" w:lineRule="auto"/>
+      </w:pPr>
+    </w:pPrDefault>
+  </w:docDefaults>
+  <w:latentStyles w:defLockedState="0" w:defUIPriority="99" w:defSemiHidden="1" w:defUnhideWhenUsed="1" w:defQFormat="0" w:count="267">
+    <w:lsdException w:name="Normal" w:semiHidden="0" w:uiPriority="0" w:unhideWhenUsed="0" w:qFormat="1"/>
+    <w:lsdException w:name="heading 1" w:semiHidden="0" w:uiPriority="9" w:unhideWhenUsed="0" w:qFormat="1"/>
+    <w:lsdException w:name="heading 2" w:uiPriority="9" w:qFormat="1"/>
+    <w:lsdException w:name="heading 3" w:uiPriority="9" w:qFormat="1"/>
+    <w:lsdException w:name="heading 4" w:uiPriority="9" w:qFormat="1"/>
+    <w:lsdException w:name="heading 5" w:uiPriority="9" w:qFormat="1"/>
+    <w:lsdException w:name="heading 6" w:uiPriority="9" w:qFormat="1"/>
+    <w:lsdException w:name="heading 7" w:uiPriority="9" w:qFormat="1"/>
+    <w:lsdException w:name="heading 8" w:uiPriority="9" w:qFormat="1"/>
+    <w:lsdException w:name="heading 9" w:uiPriority="9" w:qFormat="1"/>
+    <w:lsdException w:name="toc 1" w:uiPriority="39"/>
+    <w:lsdException w:name="toc 2" w:uiPriority="39"/>
+    <w:lsdException w:name="toc 3" w:uiPriority="39"/>
+    <w:lsdException w:name="toc 4" w:uiPriority="39"/>
+    <w:lsdException w:name="toc 5" w:uiPriority="39"/>
+    <w:lsdException w:name="toc 6" w:uiPriority="39"/>
+    <w:lsdException w:name="toc 7" w:uiPriority="39"/>
+    <w:lsdException w:name="toc 8" w:uiPriority="39"/>
+    <w:lsdException w:name="toc 9" w:uiPriority="39"/>
+    <w:lsdException w:name="caption" w:uiPriority="35" w:qFormat="1"/>
+    <w:lsdException w:name="Title" w:semiHidden="0" w:uiPriority="10" w:unhideWhenUsed="0" w:qFormat="1"/>
+    <w:lsdException w:name="Default Paragraph Font" w:uiPriority="1"/>
+    <w:lsdException w:name="Subtitle" w:semiHidden="0" w:uiPriority="11" w:unhideWhenUsed="0" w:qFormat="1"/>
+    <w:lsdException w:name="Strong" w:semiHidden="0" w:uiPriority="22" w:unhideWhenUsed="0" w:qFormat="1"/>
+    <w:lsdException w:name="Emphasis" w:semiHidden="0" w:uiPriority="20" w:unhideWhenUsed="0" w:qFormat="1"/>
+    <w:lsdException w:name="Table Grid" w:semiHidden="0" w:uiPriority="59" w:unhideWhenUsed="0"/>
+    <w:lsdException w:name="Placeholder Text" w:unhideWhenUsed="0"/>
+    <w:lsdException w:name="No Spacing" w:semiHidden="0" w:uiPriority="1" w:unhideWhenUsed="0" w:qFormat="1"/>
+    <w:lsdException w:name="Light Shading" w:semiHidden="0" w:uiPriority="60" w:unhideWhenUsed="0"/>
+    <w:lsdException w:name="Light List" w:semiHidden="0" w:uiPriority="61" w:unhideWhenUsed="0"/>
+    <w:lsdException w:name="Light Grid" w:semiHidden="0" w:uiPriority="62" w:unhideWhenUsed="0"/>
+    <w:lsdException w:name="Medium Shading 1" w:semiHidden="0" w:uiPriority="63" w:unhideWhenUsed="0"/>
+    <w:lsdException w:name="Medium Shading 2" w:semiHidden="0" w:uiPriority="64" w:unhideWhenUsed="0"/>
+    <w:lsdException w:name="Medium List 1" w:semiHidden="0" w:uiPriority="65" w:unhideWhenUsed="0"/>
+    <w:lsdException w:name="Medium List 2" w:semiHidden="0" w:uiPriority="66" w:unhideWhenUsed="0"/>
+    <w:lsdException w:name="Medium Grid 1" w:semiHidden="0" w:uiPriority="67" w:unhideWhenUsed="0"/>
+    <w:lsdException w:name="Medium Grid 2" w:semiHidden="0" w:uiPriority="68" w:unhideWhenUsed="0"/>
+    <w:lsdException w:name="Medium Grid 3" w:semiHidden="0" w:uiPriority="69" w:unhideWhenUsed="0"/>
+    <w:lsdException w:name="Dark List" w:semiHidden="0" w:uiPriority="70" w:unhideWhenUsed="0"/>
+    <w:lsdException w:name="Colorful Shading" w:semiHidden="0" w:uiPriority="71" w:unhideWhenUsed="0"/>
+    <w:lsdException w:name="Colorful List" w:semiHidden="0" w:uiPriority="72" w:unhideWhenUsed="0"/>
+    <w:lsdException w:name="Colorful Grid" w:semiHidden="0" w:uiPriority="73" w:unhideWhenUsed="0"/>
+    <w:lsdException w:name="Light Shading Accent 1" w:semiHidden="0" w:uiPriority="60" w:unhideWhenUsed="0"/>
+    <w:lsdException w:name="Light List Accent 1" w:semiHidden="0" w:uiPriority="61" w:unhideWhenUsed="0"/>
+    <w:lsdException w:name="Light Grid Accent 1" w:semiHidden="0" w:uiPriority="62" w:unhideWhenUsed="0"/>
+    <w:lsdException w:name="Medium Shading 1 Accent 1" w:semiHidden="0" w:uiPriority="63" w:unhideWhenUsed="0"/>
+    <w:lsdException w:name="Medium Shading 2 Accent 1" w:semiHidden="0" w:uiPriority="64" w:unhideWhenUsed="0"/>
+    <w:lsdException w:name="Medium List 1 Accent 1" w:semiHidden="0" w:uiPriority="65" w:unhideWhenUsed="0"/>
+    <w:lsdException w:name="Revision" w:unhideWhenUsed="0"/>
+    <w:lsdException w:name="List Paragraph" w:semiHidden="0" w:uiPriority="34" w:unhideWhenUsed="0" w:qFormat="1"/>
+    <w:lsdException w:name="Quote" w:semiHidden="0" w:uiPriority="29" w:unhideWhenUsed="0" w:qFormat="1"/>
+    <w:lsdException w:name="Intense Quote" w:semiHidden="0" w:uiPriority="30" w:unhideWhenUsed="0" w:qFormat="1"/>
+    <w:lsdException w:name="Medium List 2 Accent 1" w:semiHidden="0" w:uiPriority="66" w:unhideWhenUsed="0"/>
+    <w:lsdException w:name="Medium Grid 1 Accent 1" w:semiHidden="0" w:uiPriority="67" w:unhideWhenUsed="0"/>
+    <w:lsdException w:name="Medium Grid 2 Accent 1" w:semiHidden="0" w:uiPriority="68" w:unhideWhenUsed="0"/>
+    <w:lsdException w:name="Medium Grid 3 Accent 1" w:semiHidden="0" w:uiPriority="69" w:unhideWhenUsed="0"/>
+    <w:lsdException w:name="Dark List Accent 1" w:semiHidden="0" w:uiPriority="70" w:unhideWhenUsed="0"/>
+    <w:lsdException w:name="Colorful Shading Accent 1" w:semiHidden="0" w:uiPriority="71" w:unhideWhenUsed="0"/>
+    <w:lsdException w:name="Colorful List Accent 1" w:semiHidden="0" w:uiPriority="72" w:unhideWhenUsed="0"/>
+    <w:lsdException w:name="Colorful Grid Accent 1" w:semiHidden="0" w:uiPriority="73" w:unhideWhenUsed="0"/>
+    <w:lsdException w:name="Light Shading Accent 2" w:semiHidden="0" w:uiPriority="60" w:unhideWhenUsed="0"/>
+    <w:lsdException w:name="Light List Accent 2" w:semiHidden="0" w:uiPriority="61" w:unhideWhenUsed="0"/>
+    <w:lsdException w:name="Light Grid Accent 2" w:semiHidden="0" w:uiPriority="62" w:unhideWhenUsed="0"/>
+    <w:lsdException w:name="Medium Shading 1 Accent 2" w:semiHidden="0" w:uiPriority="63" w:unhideWhenUsed="0"/>
+    <w:lsdException w:name="Medium Shading 2 Accent 2" w:semiHidden="0" w:uiPriority="64" w:unhideWhenUsed="0"/>
+    <w:lsdException w:name="Medium List 1 Accent 2" w:semiHidden="0" w:uiPriority="65" w:unhideWhenUsed="0"/>
+    <w:lsdException w:name="Medium List 2 Accent 2" w:semiHidden="0" w:uiPriority="66" w:unhideWhenUsed="0"/>
+    <w:lsdException w:name="Medium Grid 1 Accent 2" w:semiHidden="0" w:uiPriority="67" w:unhideWhenUsed="0"/>
+    <w:lsdException w:name="Medium Grid 2 Accent 2" w:semiHidden="0" w:uiPriority="68" w:unhideWhenUsed="0"/>
+    <w:lsdException w:name="Medium Grid 3 Accent 2" w:semiHidden="0" w:uiPriority="69" w:unhideWhenUsed="0"/>
+    <w:lsdException w:name="Dark List Accent 2" w:semiHidden="0" w:uiPriority="70" w:unhideWhenUsed="0"/>
+    <w:lsdException w:name="Colorful Shading Accent 2" w:semiHidden="0" w:uiPriority="71" w:unhideWhenUsed="0"/>
+    <w:lsdException w:name="Colorful List Accent 2" w:semiHidden="0" w:uiPriority="72" w:unhideWhenUsed="0"/>
+    <w:lsdException w:name="Colorful Grid Accent 2" w:semiHidden="0" w:uiPriority="73" w:unhideWhenUsed="0"/>
+    <w:lsdException w:name="Light Shading Accent 3" w:semiHidden="0" w:uiPriority="60" w:unhideWhenUsed="0"/>
+    <w:lsdException w:name="Light List Accent 3" w:semiHidden="0" w:uiPriority="61" w:unhideWhenUsed="0"/>
+    <w:lsdException w:name="Light Grid Accent 3" w:semiHidden="0" w:uiPriority="62" w:unhideWhenUsed="0"/>
+    <w:lsdException w:name="Medium Shading 1 Accent 3" w:semiHidden="0" w:uiPriority="63" w:unhideWhenUsed="0"/>
+    <w:lsdException w:name="Medium Shading 2 Accent 3" w:semiHidden="0" w:uiPriority="64" w:unhideWhenUsed="0"/>
+    <w:lsdException w:name="Medium List 1 Accent 3" w:semiHidden="0" w:uiPriority="65" w:unhideWhenUsed="0"/>
+    <w:lsdException w:name="Medium List 2 Accent 3" w:semiHidden="0" w:uiPriority="66" w:unhideWhenUsed="0"/>
+    <w:lsdException w:name="Medium Grid 1 Accent 3" w:semiHidden="0" w:uiPriority="67" w:unhideWhenUsed="0"/>
+    <w:lsdException w:name="Medium Grid 2 Accent 3" w:semiHidden="0" w:uiPriority="68" w:unhideWhenUsed="0"/>
+    <w:lsdException w:name="Medium Grid 3 Accent 3" w:semiHidden="0" w:uiPriority="69" w:unhideWhenUsed="0"/>
+    <w:lsdException w:name="Dark List Accent 3" w:semiHidden="0" w:uiPriority="70" w:unhideWhenUsed="0"/>
+    <w:lsdException w:name="Colorful Shading Accent 3" w:semiHidden="0" w:uiPriority="71" w:unhideWhenUsed="0"/>
+    <w:lsdException w:name="Colorful List Accent 3" w:semiHidden="0" w:uiPriority="72" w:unhideWhenUsed="0"/>
+    <w:lsdException w:name="Colorful Grid Accent 3" w:semiHidden="0" w:uiPriority="73" w:unhideWhenUsed="0"/>
+    <w:lsdException w:name="Light Shading Accent 4" w:semiHidden="0" w:uiPriority="60" w:unhideWhenUsed="0"/>
+    <w:lsdException w:name="Light List Accent 4" w:semiHidden="0" w:uiPriority="61" w:unhideWhenUsed="0"/>
+    <w:lsdException w:name="Light Grid Accent 4" w:semiHidden="0" w:uiPriority="62" w:unhideWhenUsed="0"/>
+    <w:lsdException w:name="Medium Shading 1 Accent 4" w:semiHidden="0" w:uiPriority="63" w:unhideWhenUsed="0"/>
+    <w:lsdException w:name="Medium Shading 2 Accent 4" w:semiHidden="0" w:uiPriority="64" w:unhideWhenUsed="0"/>
+    <w:lsdException w:name="Medium List 1 Accent 4" w:semiHidden="0" w:uiPriority="65" w:unhideWhenUsed="0"/>
+    <w:lsdException w:name="Medium List 2 Accent 4" w:semiHidden="0" w:uiPriority="66" w:unhideWhenUsed="0"/>
+    <w:lsdException w:name="Medium Grid 1 Accent 4" w:semiHidden="0" w:uiPriority="67" w:unhideWhenUsed="0"/>
+    <w:lsdException w:name="Medium Grid 2 Accent 4" w:semiHidden="0" w:uiPriority="68" w:unhideWhenUsed="0"/>
+    <w:lsdException w:name="Medium Grid 3 Accent 4" w:semiHidden="0" w:uiPriority="69" w:unhideWhenUsed="0"/>
+    <w:lsdException w:name="Dark List Accent 4" w:semiHidden="0" w:uiPriority="70" w:unhideWhenUsed="0"/>
+    <w:lsdException w:name="Colorful Shading Accent 4" w:semiHidden="0" w:uiPriority="71" w:unhideWhenUsed="0"/>
+    <w:lsdException w:name="Colorful List Accent 4" w:semiHidden="0" w:uiPriority="72" w:unhideWhenUsed="0"/>
+    <w:lsdException w:name="Colorful Grid Accent 4" w:semiHidden="0" w:uiPriority="73" w:unhideWhenUsed="0"/>
+    <w:lsdException w:name="Light Shading Accent 5" w:semiHidden="0" w:uiPriority="60" w:unhideWhenUsed="0"/>
+    <w:lsdException w:name="Light List Accent 5" w:semiHidden="0" w:uiPriority="61" w:unhideWhenUsed="0"/>
+    <w:lsdException w:name="Light Grid Accent 5" w:semiHidden="0" w:uiPriority="62" w:unhideWhenUsed="0"/>
+    <w:lsdException w:name="Medium Shading 1 Accent 5" w:semiHidden="0" w:uiPriority="63" w:unhideWhenUsed="0"/>
+    <w:lsdException w:name="Medium Shading 2 Accent 5" w:semiHidden="0" w:uiPriority="64" w:unhideWhenUsed="0"/>
+    <w:lsdException w:name="Medium List 1 Accent 5" w:semiHidden="0" w:uiPriority="65" w:unhideWhenUsed="0"/>
+    <w:lsdException w:name="Medium List 2 Accent 5" w:semiHidden="0" w:uiPriority="66" w:unhideWhenUsed="0"/>
+    <w:lsdException w:name="Medium Grid 1 Accent 5" w:semiHidden="0" w:uiPriority="67" w:unhideWhenUsed="0"/>
+    <w:lsdException w:name="Medium Grid 2 Accent 5" w:semiHidden="0" w:uiPriority="68" w:unhideWhenUsed="0"/>
+    <w:lsdException w:name="Medium Grid 3 Accent 5" w:semiHidden="0" w:uiPriority="69" w:unhideWhenUsed="0"/>
+    <w:lsdException w:name="Dark List Accent 5" w:semiHidden="0" w:uiPriority="70" w:unhideWhenUsed="0"/>
+    <w:lsdException w:name="Colorful Shading Accent 5" w:semiHidden="0" w:uiPriority="71" w:unhideWhenUsed="0"/>
+    <w:lsdException w:name="Colorful List Accent 5" w:semiHidden="0" w:uiPriority="72" w:unhideWhenUsed="0"/>
+    <w:lsdException w:name="Colorful Grid Accent 5" w:semiHidden="0" w:uiPriority="73" w:unhideWhenUsed="0"/>
+    <w:lsdException w:name="Light Shading Accent 6" w:semiHidden="0" w:uiPriority="60" w:unhideWhenUsed="0"/>
+    <w:lsdException w:name="Light List Accent 6" w:semiHidden="0" w:uiPriority="61" w:unhideWhenUsed="0"/>
+    <w:lsdException w:name="Light Grid Accent 6" w:semiHidden="0" w:uiPriority="62" w:unhideWhenUsed="0"/>
+    <w:lsdException w:name="Medium Shading 1 Accent 6" w:semiHidden="0" w:uiPriority="63" w:unhideWhenUsed="0"/>
+    <w:lsdException w:name="Medium Shading 2 Accent 6" w:semiHidden="0" w:uiPriority="64" w:unhideWhenUsed="0"/>
+    <w:lsdException w:name="Medium List 1 Accent 6" w:semiHidden="0" w:uiPriority="65" w:unhideWhenUsed="0"/>
+    <w:lsdException w:name="Medium List 2 Accent 6" w:semiHidden="0" w:uiPriority="66" w:unhideWhenUsed="0"/>
+    <w:lsdException w:name="Medium Grid 1 Accent 6" w:semiHidden="0" w:uiPriority="67" w:unhideWhenUsed="0"/>
+    <w:lsdException w:name="Medium Grid 2 Accent 6" w:semiHidden="0" w:uiPriority="68" w:unhideWhenUsed="0"/>
+    <w:lsdException w:name="Medium Grid 3 Accent 6" w:semiHidden="0" w:uiPriority="69" w:unhideWhenUsed="0"/>
+    <w:lsdException w:name="Dark List Accent 6" w:semiHidden="0" w:uiPriority="70" w:unhideWhenUsed="0"/>
+    <w:lsdException w:name="Colorful Shading Accent 6" w:semiHidden="0" w:uiPriority="71" w:unhideWhenUsed="0"/>
+    <w:lsdException w:name="Colorful List Accent 6" w:semiHidden="0" w:uiPriority="72" w:unhideWhenUsed="0"/>
+    <w:lsdException w:name="Colorful Grid Accent 6" w:semiHidden="0" w:uiPriority="73" w:unhideWhenUsed="0"/>
+    <w:lsdException w:name="Subtle Emphasis" w:semiHidden="0" w:uiPriority="19" w:unhideWhenUsed="0" w:qFormat="1"/>
+    <w:lsdException w:name="Intense Emphasis" w:semiHidden="0" w:uiPriority="21" w:unhideWhenUsed="0" w:qFormat="1"/>
+    <w:lsdException w:name="Subtle Reference" w:semiHidden="0" w:uiPriority="31" w:unhideWhenUsed="0" w:qFormat="1"/>
+    <w:lsdException w:name="Intense Reference" w:semiHidden="0" w:uiPriority="32" w:unhideWhenUsed="0" w:qFormat="1"/>
+    <w:lsdException w:name="Book Title" w:semiHidden="0" w:uiPriority="33" w:unhideWhenUsed="0" w:qFormat="1"/>
+    <w:lsdException w:name="Bibliography" w:uiPriority="37"/>
+    <w:lsdException w:name="TOC Heading" w:uiPriority="39" w:qFormat="1"/>
+  </w:latentStyles>
+  <w:style w:type="paragraph" w:default="1" w:styleId="Normal">
+    <w:name w:val="Normal"/>
+    <w:qFormat/>
+  </w:style>
+  <w:style w:type="character" w:default="1" w:styleId="Policepardfaut">
+    <w:name w:val="Default Paragraph Font"/>
+    <w:uiPriority w:val="1"/>
+    <w:semiHidden/>
+    <w:unhideWhenUsed/>
+  </w:style>
+  <w:style w:type="table" w:default="1" w:styleId="TableauNormal">
+    <w:name w:val="Normal Table"/>
+    <w:uiPriority w:val="99"/>
+    <w:semiHidden/>
+    <w:unhideWhenUsed/>
+    <w:tblPr>
+      <w:tblInd w:w="0" w:type="dxa"/>
+      <w:tblCellMar>
+        <w:top w:w="0" w:type="dxa"/>
+        <w:left w:w="108" w:type="dxa"/>
+        <w:bottom w:w="0" w:type="dxa"/>
+        <w:right w:w="108" w:type="dxa"/>
+      </w:tblCellMar>
+    </w:tblPr>
+  </w:style>
+  <w:style w:type="numbering" w:default="1" w:styleId="Aucuneliste">
+    <w:name w:val="No List"/>
+    <w:uiPriority w:val="99"/>
+    <w:semiHidden/>
+    <w:unhideWhenUsed/>
   </w:style>
 </w:styles>
 </file>
@@ -1738,7 +2095,7 @@
 </file>
 
 <file path=customXml/itemProps1.xml><?xml version="1.0" encoding="utf-8"?>
-<ds:datastoreItem xmlns:ds="http://schemas.openxmlformats.org/officeDocument/2006/customXml" ds:itemID="{5DB62C22-6F67-4786-91F2-42DA18363709}">
+<ds:datastoreItem xmlns:ds="http://schemas.openxmlformats.org/officeDocument/2006/customXml" ds:itemID="{C3753BDD-F46C-494F-8D6F-A045CF35AB44}">
   <ds:schemaRefs>
     <ds:schemaRef ds:uri="http://schemas.openxmlformats.org/officeDocument/2006/bibliography"/>
   </ds:schemaRefs>

</xml_diff>

<commit_message>
Fix : Date formatting
</commit_message>
<xml_diff>
--- a/templates/trunk/templates/styles/office/demo_document_msoffice.docx
+++ b/templates/trunk/templates/styles/office/demo_document_msoffice.docx
@@ -1,6 +1,6 @@
 
 <file path=word/document.xml><?xml version="1.0" encoding="utf-8"?>
-<w:document xmlns:wpc="http://schemas.microsoft.com/office/word/2010/wordprocessingCanvas" xmlns:mc="http://schemas.openxmlformats.org/markup-compatibility/2006" xmlns:o="urn:schemas-microsoft-com:office:office" xmlns:r="http://schemas.openxmlformats.org/officeDocument/2006/relationships" xmlns:m="http://schemas.openxmlformats.org/officeDocument/2006/math" xmlns:v="urn:schemas-microsoft-com:vml" xmlns:wp14="http://schemas.microsoft.com/office/word/2010/wordprocessingDrawing" xmlns:wp="http://schemas.openxmlformats.org/drawingml/2006/wordprocessingDrawing" xmlns:w10="urn:schemas-microsoft-com:office:word" xmlns:w="http://schemas.openxmlformats.org/wordprocessingml/2006/main" xmlns:w14="http://schemas.microsoft.com/office/word/2010/wordml" xmlns:wpg="http://schemas.microsoft.com/office/word/2010/wordprocessingGroup" xmlns:wpi="http://schemas.microsoft.com/office/word/2010/wordprocessingInk" xmlns:wne="http://schemas.microsoft.com/office/word/2006/wordml" xmlns:wps="http://schemas.microsoft.com/office/word/2010/wordprocessingShape" mc:Ignorable="w14 wp14">
+<w:document xmlns:ve="http://schemas.openxmlformats.org/markup-compatibility/2006" xmlns:o="urn:schemas-microsoft-com:office:office" xmlns:r="http://schemas.openxmlformats.org/officeDocument/2006/relationships" xmlns:m="http://schemas.openxmlformats.org/officeDocument/2006/math" xmlns:v="urn:schemas-microsoft-com:vml" xmlns:wp="http://schemas.openxmlformats.org/drawingml/2006/wordprocessingDrawing" xmlns:w10="urn:schemas-microsoft-com:office:word" xmlns:w="http://schemas.openxmlformats.org/wordprocessingml/2006/main" xmlns:wne="http://schemas.microsoft.com/office/word/2006/wordml">
   <w:background w:color="FFFFFF"/>
   <w:body>
     <w:p>
@@ -27,7 +27,7 @@
                     </pic:cNvPicPr>
                   </pic:nvPicPr>
                   <pic:blipFill>
-                    <a:blip r:embed="rId9" cstate="print"/>
+                    <a:blip r:embed="rId8" cstate="print"/>
                     <a:srcRect/>
                     <a:stretch>
                       <a:fillRect/>
@@ -75,6 +75,7 @@
         </w:rPr>
         <w:t>[</w:t>
       </w:r>
+      <w:proofErr w:type="spellStart"/>
       <w:r>
         <w:rPr>
           <w:b/>
@@ -82,6 +83,7 @@
         </w:rPr>
         <w:t>contact.title</w:t>
       </w:r>
+      <w:proofErr w:type="spellEnd"/>
       <w:r>
         <w:rPr>
           <w:b/>
@@ -89,6 +91,7 @@
         </w:rPr>
         <w:t>] [</w:t>
       </w:r>
+      <w:proofErr w:type="spellStart"/>
       <w:r>
         <w:rPr>
           <w:b/>
@@ -96,6 +99,7 @@
         </w:rPr>
         <w:t>contact.firstname</w:t>
       </w:r>
+      <w:proofErr w:type="spellEnd"/>
       <w:r>
         <w:rPr>
           <w:b/>
@@ -103,6 +107,7 @@
         </w:rPr>
         <w:t>] [</w:t>
       </w:r>
+      <w:proofErr w:type="spellStart"/>
       <w:r>
         <w:rPr>
           <w:b/>
@@ -110,6 +115,7 @@
         </w:rPr>
         <w:t>contact.lastname</w:t>
       </w:r>
+      <w:proofErr w:type="spellEnd"/>
       <w:r>
         <w:rPr>
           <w:b/>
@@ -133,6 +139,7 @@
         </w:rPr>
         <w:t>[</w:t>
       </w:r>
+      <w:proofErr w:type="spellStart"/>
       <w:r>
         <w:rPr>
           <w:b/>
@@ -140,6 +147,7 @@
         </w:rPr>
         <w:t>contact.society</w:t>
       </w:r>
+      <w:proofErr w:type="spellEnd"/>
       <w:r>
         <w:rPr>
           <w:b/>
@@ -163,6 +171,7 @@
         </w:rPr>
         <w:t>[</w:t>
       </w:r>
+      <w:proofErr w:type="spellStart"/>
       <w:r>
         <w:rPr>
           <w:b/>
@@ -170,6 +179,7 @@
         </w:rPr>
         <w:t>contact.address_num</w:t>
       </w:r>
+      <w:proofErr w:type="spellEnd"/>
       <w:r>
         <w:rPr>
           <w:b/>
@@ -177,6 +187,7 @@
         </w:rPr>
         <w:t>] [</w:t>
       </w:r>
+      <w:proofErr w:type="spellStart"/>
       <w:r>
         <w:rPr>
           <w:b/>
@@ -198,6 +209,7 @@
         </w:rPr>
         <w:t>street</w:t>
       </w:r>
+      <w:proofErr w:type="spellEnd"/>
       <w:r>
         <w:rPr>
           <w:b/>
@@ -221,20 +233,15 @@
         </w:rPr>
         <w:t>[</w:t>
       </w:r>
-      <w:r>
-        <w:rPr>
-          <w:b/>
-          <w:lang w:val="en-US"/>
-        </w:rPr>
-        <w:t>contact.address_</w:t>
-      </w:r>
-      <w:r>
-        <w:rPr>
-          <w:b/>
-          <w:lang w:val="en-US"/>
-        </w:rPr>
-        <w:t>postal_code</w:t>
-      </w:r>
+      <w:proofErr w:type="spellStart"/>
+      <w:r>
+        <w:rPr>
+          <w:b/>
+          <w:lang w:val="en-US"/>
+        </w:rPr>
+        <w:t>contact.address_postal_code</w:t>
+      </w:r>
+      <w:proofErr w:type="spellEnd"/>
       <w:r>
         <w:rPr>
           <w:b/>
@@ -242,20 +249,15 @@
         </w:rPr>
         <w:t>] [</w:t>
       </w:r>
-      <w:r>
-        <w:rPr>
-          <w:b/>
-          <w:lang w:val="en-US"/>
-        </w:rPr>
-        <w:t>contact.address_</w:t>
-      </w:r>
-      <w:r>
-        <w:rPr>
-          <w:b/>
-          <w:lang w:val="en-US"/>
-        </w:rPr>
-        <w:t>town</w:t>
-      </w:r>
+      <w:proofErr w:type="spellStart"/>
+      <w:r>
+        <w:rPr>
+          <w:b/>
+          <w:lang w:val="en-US"/>
+        </w:rPr>
+        <w:t>contact.address_town</w:t>
+      </w:r>
+      <w:proofErr w:type="spellEnd"/>
       <w:r>
         <w:rPr>
           <w:b/>
@@ -289,9 +291,11 @@
       <w:r>
         <w:t>[</w:t>
       </w:r>
+      <w:proofErr w:type="spellStart"/>
       <w:r>
         <w:t>res_letterbox.destination</w:t>
       </w:r>
+      <w:proofErr w:type="spellEnd"/>
       <w:r>
         <w:t>]</w:t>
       </w:r>
@@ -306,18 +310,22 @@
       <w:r>
         <w:t xml:space="preserve"> : [</w:t>
       </w:r>
+      <w:proofErr w:type="spellStart"/>
       <w:r>
         <w:t>user.</w:t>
       </w:r>
       <w:r>
         <w:t>firstname</w:t>
       </w:r>
+      <w:proofErr w:type="spellEnd"/>
       <w:r>
         <w:t>] [</w:t>
       </w:r>
+      <w:proofErr w:type="spellStart"/>
       <w:r>
         <w:t>user.lastname</w:t>
       </w:r>
+      <w:proofErr w:type="spellEnd"/>
       <w:r>
         <w:t>]</w:t>
       </w:r>
@@ -350,12 +358,14 @@
         </w:rPr>
         <w:t>[</w:t>
       </w:r>
+      <w:proofErr w:type="spellStart"/>
       <w:r>
         <w:rPr>
           <w:lang w:eastAsia="fr-FR"/>
         </w:rPr>
         <w:t>res_letterbox.subject</w:t>
       </w:r>
+      <w:proofErr w:type="spellEnd"/>
       <w:r>
         <w:rPr>
           <w:lang w:eastAsia="fr-FR"/>
@@ -395,7 +405,7 @@
         <w:rPr>
           <w:noProof/>
         </w:rPr>
-        <w:t>11 mai 2012</w:t>
+        <w:t>14 mai 2012</w:t>
       </w:r>
       <w:r>
         <w:fldChar w:fldCharType="end"/>
@@ -417,7 +427,15 @@
     </w:p>
     <w:p>
       <w:r>
-        <w:t>[contact.title]</w:t>
+        <w:t>[</w:t>
+      </w:r>
+      <w:proofErr w:type="spellStart"/>
+      <w:r>
+        <w:t>contact.title</w:t>
+      </w:r>
+      <w:proofErr w:type="spellEnd"/>
+      <w:r>
+        <w:t>]</w:t>
       </w:r>
       <w:r>
         <w:t xml:space="preserve"> </w:t>
@@ -425,9 +443,11 @@
       <w:r>
         <w:t>[</w:t>
       </w:r>
+      <w:proofErr w:type="spellStart"/>
       <w:r>
         <w:t>contact.lastname</w:t>
       </w:r>
+      <w:proofErr w:type="spellEnd"/>
       <w:r>
         <w:t>]</w:t>
       </w:r>
@@ -452,6 +472,9 @@
       <w:bookmarkStart w:id="0" w:name="_GoBack"/>
       <w:bookmarkEnd w:id="0"/>
       <w:r>
+        <w:t>;frm=dd/mm/yyyy</w:t>
+      </w:r>
+      <w:r>
         <w:t>], n</w:t>
       </w:r>
       <w:r>
@@ -471,7 +494,15 @@
     </w:p>
     <w:p>
       <w:r>
-        <w:t>(tapez votre texte ici…)</w:t>
+        <w:t>(</w:t>
+      </w:r>
+      <w:proofErr w:type="gramStart"/>
+      <w:r>
+        <w:t>tapez</w:t>
+      </w:r>
+      <w:proofErr w:type="gramEnd"/>
+      <w:r>
+        <w:t xml:space="preserve"> votre texte ici…)</w:t>
       </w:r>
     </w:p>
     <w:p/>
@@ -497,7 +528,15 @@
         <w:t xml:space="preserve"> </w:t>
       </w:r>
       <w:r>
-        <w:t>[contact.title]</w:t>
+        <w:t>[</w:t>
+      </w:r>
+      <w:proofErr w:type="spellStart"/>
+      <w:r>
+        <w:t>contact.title</w:t>
+      </w:r>
+      <w:proofErr w:type="spellEnd"/>
+      <w:r>
+        <w:t>]</w:t>
       </w:r>
       <w:r>
         <w:t xml:space="preserve">, </w:t>
@@ -555,7 +594,7 @@
             <wp:effectExtent l="19050" t="0" r="0" b="0"/>
             <wp:wrapNone/>
             <wp:docPr id="4" name="rg_hi" descr="http://t1.gstatic.com/images?q=tbn:ANd9GcReF2oo7DBJZyfgqNU4q2fS4bUiAeNwCuPEMF4QUEgdcx1yG6Ur">
-              <a:hlinkClick xmlns:a="http://schemas.openxmlformats.org/drawingml/2006/main" r:id="rId10"/>
+              <a:hlinkClick xmlns:a="http://schemas.openxmlformats.org/drawingml/2006/main" r:id="rId9"/>
             </wp:docPr>
             <wp:cNvGraphicFramePr>
               <a:graphicFrameLocks xmlns:a="http://schemas.openxmlformats.org/drawingml/2006/main" noChangeAspect="1"/>
@@ -565,14 +604,14 @@
                 <pic:pic xmlns:pic="http://schemas.openxmlformats.org/drawingml/2006/picture">
                   <pic:nvPicPr>
                     <pic:cNvPr id="0" name="rg_hi" descr="http://t1.gstatic.com/images?q=tbn:ANd9GcReF2oo7DBJZyfgqNU4q2fS4bUiAeNwCuPEMF4QUEgdcx1yG6Ur">
-                      <a:hlinkClick r:id="rId10"/>
+                      <a:hlinkClick r:id="rId9"/>
                     </pic:cNvPr>
                     <pic:cNvPicPr>
                       <a:picLocks noChangeAspect="1" noChangeArrowheads="1"/>
                     </pic:cNvPicPr>
                   </pic:nvPicPr>
                   <pic:blipFill>
-                    <a:blip r:embed="rId11"/>
+                    <a:blip r:embed="rId10" cstate="print"/>
                     <a:srcRect/>
                     <a:stretch>
                       <a:fillRect/>
@@ -603,8 +642,8 @@
     </w:p>
     <w:p/>
     <w:sectPr>
-      <w:headerReference w:type="default" r:id="rId12"/>
-      <w:footerReference w:type="default" r:id="rId13"/>
+      <w:headerReference w:type="default" r:id="rId11"/>
+      <w:footerReference w:type="default" r:id="rId12"/>
       <w:footnotePr>
         <w:pos w:val="beneathText"/>
       </w:footnotePr>
@@ -618,7 +657,7 @@
 </file>
 
 <file path=word/endnotes.xml><?xml version="1.0" encoding="utf-8"?>
-<w:endnotes xmlns:wpc="http://schemas.microsoft.com/office/word/2010/wordprocessingCanvas" xmlns:mc="http://schemas.openxmlformats.org/markup-compatibility/2006" xmlns:o="urn:schemas-microsoft-com:office:office" xmlns:r="http://schemas.openxmlformats.org/officeDocument/2006/relationships" xmlns:m="http://schemas.openxmlformats.org/officeDocument/2006/math" xmlns:v="urn:schemas-microsoft-com:vml" xmlns:wp14="http://schemas.microsoft.com/office/word/2010/wordprocessingDrawing" xmlns:wp="http://schemas.openxmlformats.org/drawingml/2006/wordprocessingDrawing" xmlns:w10="urn:schemas-microsoft-com:office:word" xmlns:w="http://schemas.openxmlformats.org/wordprocessingml/2006/main" xmlns:w14="http://schemas.microsoft.com/office/word/2010/wordml" xmlns:wpg="http://schemas.microsoft.com/office/word/2010/wordprocessingGroup" xmlns:wpi="http://schemas.microsoft.com/office/word/2010/wordprocessingInk" xmlns:wne="http://schemas.microsoft.com/office/word/2006/wordml" xmlns:wps="http://schemas.microsoft.com/office/word/2010/wordprocessingShape" mc:Ignorable="w14 wp14">
+<w:endnotes xmlns:ve="http://schemas.openxmlformats.org/markup-compatibility/2006" xmlns:o="urn:schemas-microsoft-com:office:office" xmlns:r="http://schemas.openxmlformats.org/officeDocument/2006/relationships" xmlns:m="http://schemas.openxmlformats.org/officeDocument/2006/math" xmlns:v="urn:schemas-microsoft-com:vml" xmlns:wp="http://schemas.openxmlformats.org/drawingml/2006/wordprocessingDrawing" xmlns:w10="urn:schemas-microsoft-com:office:word" xmlns:w="http://schemas.openxmlformats.org/wordprocessingml/2006/main" xmlns:wne="http://schemas.microsoft.com/office/word/2006/wordml">
   <w:endnote w:type="separator" w:id="-1">
     <w:p>
       <w:r>
@@ -637,7 +676,7 @@
 </file>
 
 <file path=word/footer1.xml><?xml version="1.0" encoding="utf-8"?>
-<w:ftr xmlns:wpc="http://schemas.microsoft.com/office/word/2010/wordprocessingCanvas" xmlns:mc="http://schemas.openxmlformats.org/markup-compatibility/2006" xmlns:o="urn:schemas-microsoft-com:office:office" xmlns:r="http://schemas.openxmlformats.org/officeDocument/2006/relationships" xmlns:m="http://schemas.openxmlformats.org/officeDocument/2006/math" xmlns:v="urn:schemas-microsoft-com:vml" xmlns:wp14="http://schemas.microsoft.com/office/word/2010/wordprocessingDrawing" xmlns:wp="http://schemas.openxmlformats.org/drawingml/2006/wordprocessingDrawing" xmlns:w10="urn:schemas-microsoft-com:office:word" xmlns:w="http://schemas.openxmlformats.org/wordprocessingml/2006/main" xmlns:w14="http://schemas.microsoft.com/office/word/2010/wordml" xmlns:wpg="http://schemas.microsoft.com/office/word/2010/wordprocessingGroup" xmlns:wpi="http://schemas.microsoft.com/office/word/2010/wordprocessingInk" xmlns:wne="http://schemas.microsoft.com/office/word/2006/wordml" xmlns:wps="http://schemas.microsoft.com/office/word/2010/wordprocessingShape" mc:Ignorable="w14 wp14">
+<w:ftr xmlns:ve="http://schemas.openxmlformats.org/markup-compatibility/2006" xmlns:o="urn:schemas-microsoft-com:office:office" xmlns:r="http://schemas.openxmlformats.org/officeDocument/2006/relationships" xmlns:m="http://schemas.openxmlformats.org/officeDocument/2006/math" xmlns:v="urn:schemas-microsoft-com:vml" xmlns:wp="http://schemas.openxmlformats.org/drawingml/2006/wordprocessingDrawing" xmlns:w10="urn:schemas-microsoft-com:office:word" xmlns:w="http://schemas.openxmlformats.org/wordprocessingml/2006/main" xmlns:wne="http://schemas.microsoft.com/office/word/2006/wordml">
   <w:p>
     <w:pPr>
       <w:pStyle w:val="Pieddepage"/>
@@ -676,7 +715,7 @@
 </file>
 
 <file path=word/footnotes.xml><?xml version="1.0" encoding="utf-8"?>
-<w:footnotes xmlns:wpc="http://schemas.microsoft.com/office/word/2010/wordprocessingCanvas" xmlns:mc="http://schemas.openxmlformats.org/markup-compatibility/2006" xmlns:o="urn:schemas-microsoft-com:office:office" xmlns:r="http://schemas.openxmlformats.org/officeDocument/2006/relationships" xmlns:m="http://schemas.openxmlformats.org/officeDocument/2006/math" xmlns:v="urn:schemas-microsoft-com:vml" xmlns:wp14="http://schemas.microsoft.com/office/word/2010/wordprocessingDrawing" xmlns:wp="http://schemas.openxmlformats.org/drawingml/2006/wordprocessingDrawing" xmlns:w10="urn:schemas-microsoft-com:office:word" xmlns:w="http://schemas.openxmlformats.org/wordprocessingml/2006/main" xmlns:w14="http://schemas.microsoft.com/office/word/2010/wordml" xmlns:wpg="http://schemas.microsoft.com/office/word/2010/wordprocessingGroup" xmlns:wpi="http://schemas.microsoft.com/office/word/2010/wordprocessingInk" xmlns:wne="http://schemas.microsoft.com/office/word/2006/wordml" xmlns:wps="http://schemas.microsoft.com/office/word/2010/wordprocessingShape" mc:Ignorable="w14 wp14">
+<w:footnotes xmlns:ve="http://schemas.openxmlformats.org/markup-compatibility/2006" xmlns:o="urn:schemas-microsoft-com:office:office" xmlns:r="http://schemas.openxmlformats.org/officeDocument/2006/relationships" xmlns:m="http://schemas.openxmlformats.org/officeDocument/2006/math" xmlns:v="urn:schemas-microsoft-com:vml" xmlns:wp="http://schemas.openxmlformats.org/drawingml/2006/wordprocessingDrawing" xmlns:w10="urn:schemas-microsoft-com:office:word" xmlns:w="http://schemas.openxmlformats.org/wordprocessingml/2006/main" xmlns:wne="http://schemas.microsoft.com/office/word/2006/wordml">
   <w:footnote w:type="separator" w:id="-1">
     <w:p>
       <w:r>
@@ -695,7 +734,7 @@
 </file>
 
 <file path=word/header1.xml><?xml version="1.0" encoding="utf-8"?>
-<w:hdr xmlns:wpc="http://schemas.microsoft.com/office/word/2010/wordprocessingCanvas" xmlns:mc="http://schemas.openxmlformats.org/markup-compatibility/2006" xmlns:o="urn:schemas-microsoft-com:office:office" xmlns:r="http://schemas.openxmlformats.org/officeDocument/2006/relationships" xmlns:m="http://schemas.openxmlformats.org/officeDocument/2006/math" xmlns:v="urn:schemas-microsoft-com:vml" xmlns:wp14="http://schemas.microsoft.com/office/word/2010/wordprocessingDrawing" xmlns:wp="http://schemas.openxmlformats.org/drawingml/2006/wordprocessingDrawing" xmlns:w10="urn:schemas-microsoft-com:office:word" xmlns:w="http://schemas.openxmlformats.org/wordprocessingml/2006/main" xmlns:w14="http://schemas.microsoft.com/office/word/2010/wordml" xmlns:wpg="http://schemas.microsoft.com/office/word/2010/wordprocessingGroup" xmlns:wpi="http://schemas.microsoft.com/office/word/2010/wordprocessingInk" xmlns:wne="http://schemas.microsoft.com/office/word/2006/wordml" xmlns:wps="http://schemas.microsoft.com/office/word/2010/wordprocessingShape" mc:Ignorable="w14 wp14">
+<w:hdr xmlns:ve="http://schemas.openxmlformats.org/markup-compatibility/2006" xmlns:o="urn:schemas-microsoft-com:office:office" xmlns:r="http://schemas.openxmlformats.org/officeDocument/2006/relationships" xmlns:m="http://schemas.openxmlformats.org/officeDocument/2006/math" xmlns:v="urn:schemas-microsoft-com:vml" xmlns:wp="http://schemas.openxmlformats.org/drawingml/2006/wordprocessingDrawing" xmlns:w10="urn:schemas-microsoft-com:office:word" xmlns:w="http://schemas.openxmlformats.org/wordprocessingml/2006/main" xmlns:wne="http://schemas.microsoft.com/office/word/2006/wordml">
   <w:p>
     <w:pPr>
       <w:pStyle w:val="En-tte"/>
@@ -920,7 +959,7 @@
 </file>
 
 <file path=word/numbering.xml><?xml version="1.0" encoding="utf-8"?>
-<w:numbering xmlns:wpc="http://schemas.microsoft.com/office/word/2010/wordprocessingCanvas" xmlns:mc="http://schemas.openxmlformats.org/markup-compatibility/2006" xmlns:o="urn:schemas-microsoft-com:office:office" xmlns:r="http://schemas.openxmlformats.org/officeDocument/2006/relationships" xmlns:m="http://schemas.openxmlformats.org/officeDocument/2006/math" xmlns:v="urn:schemas-microsoft-com:vml" xmlns:wp14="http://schemas.microsoft.com/office/word/2010/wordprocessingDrawing" xmlns:wp="http://schemas.openxmlformats.org/drawingml/2006/wordprocessingDrawing" xmlns:w10="urn:schemas-microsoft-com:office:word" xmlns:w="http://schemas.openxmlformats.org/wordprocessingml/2006/main" xmlns:w14="http://schemas.microsoft.com/office/word/2010/wordml" xmlns:wpg="http://schemas.microsoft.com/office/word/2010/wordprocessingGroup" xmlns:wpi="http://schemas.microsoft.com/office/word/2010/wordprocessingInk" xmlns:wne="http://schemas.microsoft.com/office/word/2006/wordml" xmlns:wps="http://schemas.microsoft.com/office/word/2010/wordprocessingShape" mc:Ignorable="w14 wp14">
+<w:numbering xmlns:ve="http://schemas.openxmlformats.org/markup-compatibility/2006" xmlns:o="urn:schemas-microsoft-com:office:office" xmlns:r="http://schemas.openxmlformats.org/officeDocument/2006/relationships" xmlns:m="http://schemas.openxmlformats.org/officeDocument/2006/math" xmlns:v="urn:schemas-microsoft-com:vml" xmlns:wp="http://schemas.openxmlformats.org/drawingml/2006/wordprocessingDrawing" xmlns:w10="urn:schemas-microsoft-com:office:word" xmlns:w="http://schemas.openxmlformats.org/wordprocessingml/2006/main" xmlns:wne="http://schemas.microsoft.com/office/word/2006/wordml">
   <w:numPicBullet w:numPicBulletId="0">
     <w:pict>
       <v:shapetype id="_x0000_t75" coordsize="21600,21600" o:spt="75" o:preferrelative="t" path="m@4@5l@4@11@9@11@9@5xe" filled="f" stroked="f">
@@ -942,7 +981,7 @@
         <v:path o:extrusionok="f" gradientshapeok="t" o:connecttype="rect"/>
         <o:lock v:ext="edit" aspectratio="t"/>
       </v:shapetype>
-      <v:shape id="_x0000_i1029" type="#_x0000_t75" style="width:118.8pt;height:116.4pt" o:bullet="t" filled="t">
+      <v:shape id="_x0000_i1027" type="#_x0000_t75" style="width:118.8pt;height:116.4pt" o:bullet="t" filled="t">
         <v:fill opacity="0" color2="black"/>
         <v:imagedata r:id="rId1" o:title=""/>
       </v:shape>
@@ -1090,7 +1129,7 @@
 </file>
 
 <file path=word/styles.xml><?xml version="1.0" encoding="utf-8"?>
-<w:styles xmlns:mc="http://schemas.openxmlformats.org/markup-compatibility/2006" xmlns:r="http://schemas.openxmlformats.org/officeDocument/2006/relationships" xmlns:w="http://schemas.openxmlformats.org/wordprocessingml/2006/main" xmlns:w14="http://schemas.microsoft.com/office/word/2010/wordml" mc:Ignorable="w14">
+<w:styles xmlns:r="http://schemas.openxmlformats.org/officeDocument/2006/relationships" xmlns:w="http://schemas.openxmlformats.org/wordprocessingml/2006/main">
   <w:docDefaults>
     <w:rPrDefault>
       <w:rPr>
@@ -1309,6 +1348,7 @@
     <w:uiPriority w:val="99"/>
     <w:semiHidden/>
     <w:unhideWhenUsed/>
+    <w:qFormat/>
     <w:tblPr>
       <w:tblInd w:w="0" w:type="dxa"/>
       <w:tblCellMar>
@@ -2095,7 +2135,7 @@
 </file>
 
 <file path=customXml/itemProps1.xml><?xml version="1.0" encoding="utf-8"?>
-<ds:datastoreItem xmlns:ds="http://schemas.openxmlformats.org/officeDocument/2006/customXml" ds:itemID="{C3753BDD-F46C-494F-8D6F-A045CF35AB44}">
+<ds:datastoreItem xmlns:ds="http://schemas.openxmlformats.org/officeDocument/2006/customXml" ds:itemID="{D6FBD762-890A-45F9-BB97-EA9C3BCEBA6D}">
   <ds:schemaRefs>
     <ds:schemaRef ds:uri="http://schemas.openxmlformats.org/officeDocument/2006/bibliography"/>
   </ds:schemaRefs>

</xml_diff>

<commit_message>
FEAT #2134 update logo and data
</commit_message>
<xml_diff>
--- a/templates/trunk/templates/styles/office/demo_document_msoffice.docx
+++ b/templates/trunk/templates/styles/office/demo_document_msoffice.docx
@@ -1,6 +1,6 @@
 
 <file path=word/document.xml><?xml version="1.0" encoding="utf-8"?>
-<w:document xmlns:wpc="http://schemas.microsoft.com/office/word/2010/wordprocessingCanvas" xmlns:mc="http://schemas.openxmlformats.org/markup-compatibility/2006" xmlns:o="urn:schemas-microsoft-com:office:office" xmlns:r="http://schemas.openxmlformats.org/officeDocument/2006/relationships" xmlns:m="http://schemas.openxmlformats.org/officeDocument/2006/math" xmlns:v="urn:schemas-microsoft-com:vml" xmlns:wp14="http://schemas.microsoft.com/office/word/2010/wordprocessingDrawing" xmlns:wp="http://schemas.openxmlformats.org/drawingml/2006/wordprocessingDrawing" xmlns:w10="urn:schemas-microsoft-com:office:word" xmlns:w="http://schemas.openxmlformats.org/wordprocessingml/2006/main" xmlns:w14="http://schemas.microsoft.com/office/word/2010/wordml" xmlns:wpg="http://schemas.microsoft.com/office/word/2010/wordprocessingGroup" xmlns:wpi="http://schemas.microsoft.com/office/word/2010/wordprocessingInk" xmlns:wne="http://schemas.microsoft.com/office/word/2006/wordml" xmlns:wps="http://schemas.microsoft.com/office/word/2010/wordprocessingShape" mc:Ignorable="w14 wp14">
+<w:document xmlns:wpc="http://schemas.microsoft.com/office/word/2010/wordprocessingCanvas" xmlns:mc="http://schemas.openxmlformats.org/markup-compatibility/2006" xmlns:o="urn:schemas-microsoft-com:office:office" xmlns:r="http://schemas.openxmlformats.org/officeDocument/2006/relationships" xmlns:m="http://schemas.openxmlformats.org/officeDocument/2006/math" xmlns:v="urn:schemas-microsoft-com:vml" xmlns:wp14="http://schemas.microsoft.com/office/word/2010/wordprocessingDrawing" xmlns:wp="http://schemas.openxmlformats.org/drawingml/2006/wordprocessingDrawing" xmlns:w10="urn:schemas-microsoft-com:office:word" xmlns:w="http://schemas.openxmlformats.org/wordprocessingml/2006/main" xmlns:w14="http://schemas.microsoft.com/office/word/2010/wordml" xmlns:w15="http://schemas.microsoft.com/office/word/2012/wordml" xmlns:wpg="http://schemas.microsoft.com/office/word/2010/wordprocessingGroup" xmlns:wpi="http://schemas.microsoft.com/office/word/2010/wordprocessingInk" xmlns:wne="http://schemas.microsoft.com/office/word/2006/wordml" xmlns:wps="http://schemas.microsoft.com/office/word/2010/wordprocessingShape" mc:Ignorable="w14 w15 wp14">
   <w:background w:color="FFFFFF"/>
   <w:body>
     <w:p>
@@ -33,7 +33,35 @@
         <w:rPr>
           <w:u w:val="single"/>
         </w:rPr>
-        <w:t>[res.res_id] : [res.subject]</w:t>
+        <w:t>[</w:t>
+      </w:r>
+      <w:proofErr w:type="spellStart"/>
+      <w:r>
+        <w:rPr>
+          <w:u w:val="single"/>
+        </w:rPr>
+        <w:t>res.res_id</w:t>
+      </w:r>
+      <w:proofErr w:type="spellEnd"/>
+      <w:r>
+        <w:rPr>
+          <w:u w:val="single"/>
+        </w:rPr>
+        <w:t>] : [</w:t>
+      </w:r>
+      <w:proofErr w:type="spellStart"/>
+      <w:r>
+        <w:rPr>
+          <w:u w:val="single"/>
+        </w:rPr>
+        <w:t>res.subject</w:t>
+      </w:r>
+      <w:proofErr w:type="spellEnd"/>
+      <w:r>
+        <w:rPr>
+          <w:u w:val="single"/>
+        </w:rPr>
+        <w:t>]</w:t>
       </w:r>
     </w:p>
     <w:p>
@@ -53,7 +81,14 @@
         <w:rPr>
           <w:lang w:val="en-US"/>
         </w:rPr>
-        <w:t>[contact</w:t>
+        <w:t>[</w:t>
+      </w:r>
+      <w:proofErr w:type="spellStart"/>
+      <w:r>
+        <w:rPr>
+          <w:lang w:val="en-US"/>
+        </w:rPr>
+        <w:t>contact</w:t>
       </w:r>
       <w:r>
         <w:rPr>
@@ -61,6 +96,7 @@
         </w:rPr>
         <w:t>.firstname</w:t>
       </w:r>
+      <w:proofErr w:type="spellEnd"/>
       <w:r>
         <w:rPr>
           <w:lang w:val="en-US"/>
@@ -71,7 +107,14 @@
         <w:rPr>
           <w:lang w:val="en-US"/>
         </w:rPr>
-        <w:t xml:space="preserve"> [contact</w:t>
+        <w:t xml:space="preserve"> [</w:t>
+      </w:r>
+      <w:proofErr w:type="spellStart"/>
+      <w:r>
+        <w:rPr>
+          <w:lang w:val="en-US"/>
+        </w:rPr>
+        <w:t>contact</w:t>
       </w:r>
       <w:r>
         <w:rPr>
@@ -85,6 +128,7 @@
         </w:rPr>
         <w:t>lastname</w:t>
       </w:r>
+      <w:proofErr w:type="spellEnd"/>
       <w:r>
         <w:rPr>
           <w:lang w:val="en-US"/>
@@ -114,61 +158,93 @@
         <w:rPr>
           <w:lang w:val="en-US"/>
         </w:rPr>
-        <w:t>[notes.date_note</w:t>
-      </w:r>
-      <w:r>
-        <w:rPr>
-          <w:lang w:val="en-US"/>
-        </w:rPr>
-        <w:t>;block=w:p</w:t>
-      </w:r>
-      <w:r>
-        <w:rPr>
-          <w:lang w:val="en-US"/>
-        </w:rPr>
-        <w:t>] : [notes.note_text]</w:t>
-      </w:r>
-      <w:r>
-        <w:rPr>
-          <w:lang w:val="en-US"/>
-        </w:rPr>
-        <w:t xml:space="preserve"> </w:t>
-      </w:r>
-      <w:r>
-        <w:rPr>
-          <w:lang w:val="en-US"/>
-        </w:rPr>
-        <w:t>[notes.</w:t>
-      </w:r>
-      <w:r>
-        <w:rPr>
-          <w:lang w:val="en-US"/>
-        </w:rPr>
-        <w:t>user_id</w:t>
-      </w:r>
+        <w:t>[</w:t>
+      </w:r>
+      <w:proofErr w:type="spellStart"/>
+      <w:r>
+        <w:rPr>
+          <w:lang w:val="en-US"/>
+        </w:rPr>
+        <w:t>notes.date_note</w:t>
+      </w:r>
+      <w:r>
+        <w:rPr>
+          <w:lang w:val="en-US"/>
+        </w:rPr>
+        <w:t>;block</w:t>
+      </w:r>
+      <w:proofErr w:type="spellEnd"/>
+      <w:r>
+        <w:rPr>
+          <w:lang w:val="en-US"/>
+        </w:rPr>
+        <w:t>=</w:t>
+      </w:r>
+      <w:proofErr w:type="spellStart"/>
+      <w:r>
+        <w:rPr>
+          <w:lang w:val="en-US"/>
+        </w:rPr>
+        <w:t>w:p</w:t>
+      </w:r>
+      <w:proofErr w:type="spellEnd"/>
+      <w:r>
+        <w:rPr>
+          <w:lang w:val="en-US"/>
+        </w:rPr>
+        <w:t>] : [</w:t>
+      </w:r>
+      <w:proofErr w:type="spellStart"/>
+      <w:r>
+        <w:rPr>
+          <w:lang w:val="en-US"/>
+        </w:rPr>
+        <w:t>notes.note_text</w:t>
+      </w:r>
+      <w:proofErr w:type="spellEnd"/>
       <w:r>
         <w:rPr>
           <w:lang w:val="en-US"/>
         </w:rPr>
         <w:t>]</w:t>
       </w:r>
+      <w:r>
+        <w:rPr>
+          <w:lang w:val="en-US"/>
+        </w:rPr>
+        <w:t xml:space="preserve"> [</w:t>
+      </w:r>
+      <w:proofErr w:type="spellStart"/>
+      <w:r>
+        <w:rPr>
+          <w:lang w:val="en-US"/>
+        </w:rPr>
+        <w:t>notes.user_id</w:t>
+      </w:r>
+      <w:proofErr w:type="spellEnd"/>
+      <w:r>
+        <w:rPr>
+          <w:lang w:val="en-US"/>
+        </w:rPr>
+        <w:t>]</w:t>
+      </w:r>
+    </w:p>
+    <w:p>
+      <w:pPr>
+        <w:rPr>
+          <w:u w:val="single"/>
+          <w:lang w:val="en-US"/>
+        </w:rPr>
+      </w:pPr>
+    </w:p>
+    <w:p>
+      <w:pPr>
+        <w:rPr>
+          <w:lang w:val="en-US"/>
+        </w:rPr>
+      </w:pPr>
       <w:bookmarkStart w:id="0" w:name="_GoBack"/>
       <w:bookmarkEnd w:id="0"/>
-    </w:p>
-    <w:p>
-      <w:pPr>
-        <w:rPr>
-          <w:u w:val="single"/>
-          <w:lang w:val="en-US"/>
-        </w:rPr>
-      </w:pPr>
-    </w:p>
-    <w:p>
-      <w:pPr>
-        <w:rPr>
-          <w:lang w:val="en-US"/>
-        </w:rPr>
-      </w:pPr>
     </w:p>
     <w:tbl>
       <w:tblPr>
@@ -197,12 +273,14 @@
                 <w:lang w:val="en-US"/>
               </w:rPr>
             </w:pPr>
+            <w:proofErr w:type="spellStart"/>
             <w:r>
               <w:rPr>
                 <w:lang w:val="en-US"/>
               </w:rPr>
               <w:t>Numéro</w:t>
             </w:r>
+            <w:proofErr w:type="spellEnd"/>
           </w:p>
         </w:tc>
         <w:tc>
@@ -216,12 +294,14 @@
                 <w:lang w:val="en-US"/>
               </w:rPr>
             </w:pPr>
+            <w:proofErr w:type="spellStart"/>
             <w:r>
               <w:rPr>
                 <w:lang w:val="en-US"/>
               </w:rPr>
               <w:t>Titre</w:t>
             </w:r>
+            <w:proofErr w:type="spellEnd"/>
           </w:p>
         </w:tc>
         <w:tc>
@@ -282,7 +362,14 @@
               <w:rPr>
                 <w:lang w:val="en-US"/>
               </w:rPr>
-              <w:t>[attachment</w:t>
+              <w:t>[</w:t>
+            </w:r>
+            <w:proofErr w:type="gramStart"/>
+            <w:r>
+              <w:rPr>
+                <w:lang w:val="en-US"/>
+              </w:rPr>
+              <w:t>attachment</w:t>
             </w:r>
             <w:r>
               <w:rPr>
@@ -290,6 +377,7 @@
               </w:rPr>
               <w:t>s</w:t>
             </w:r>
+            <w:proofErr w:type="gramEnd"/>
             <w:r>
               <w:rPr>
                 <w:lang w:val="en-US"/>
@@ -313,7 +401,14 @@
               <w:rPr>
                 <w:lang w:val="en-US"/>
               </w:rPr>
-              <w:t>[attachment</w:t>
+              <w:t>[</w:t>
+            </w:r>
+            <w:proofErr w:type="spellStart"/>
+            <w:r>
+              <w:rPr>
+                <w:lang w:val="en-US"/>
+              </w:rPr>
+              <w:t>attachment</w:t>
             </w:r>
             <w:r>
               <w:rPr>
@@ -325,8 +420,23 @@
               <w:rPr>
                 <w:lang w:val="en-US"/>
               </w:rPr>
-              <w:t>title;block=w:tr</w:t>
+              <w:t>title;block</w:t>
             </w:r>
+            <w:proofErr w:type="spellEnd"/>
+            <w:r>
+              <w:rPr>
+                <w:lang w:val="en-US"/>
+              </w:rPr>
+              <w:t>=</w:t>
+            </w:r>
+            <w:proofErr w:type="spellStart"/>
+            <w:r>
+              <w:rPr>
+                <w:lang w:val="en-US"/>
+              </w:rPr>
+              <w:t>w:tr</w:t>
+            </w:r>
+            <w:proofErr w:type="spellEnd"/>
             <w:r>
               <w:rPr>
                 <w:lang w:val="en-US"/>
@@ -350,7 +460,14 @@
               <w:rPr>
                 <w:lang w:val="en-US"/>
               </w:rPr>
-              <w:t>[attachment</w:t>
+              <w:t>[</w:t>
+            </w:r>
+            <w:proofErr w:type="spellStart"/>
+            <w:r>
+              <w:rPr>
+                <w:lang w:val="en-US"/>
+              </w:rPr>
+              <w:t>attachment</w:t>
             </w:r>
             <w:r>
               <w:rPr>
@@ -362,7 +479,14 @@
               <w:rPr>
                 <w:lang w:val="en-US"/>
               </w:rPr>
-              <w:t>.typist]</w:t>
+              <w:t>.typist</w:t>
+            </w:r>
+            <w:proofErr w:type="spellEnd"/>
+            <w:r>
+              <w:rPr>
+                <w:lang w:val="en-US"/>
+              </w:rPr>
+              <w:t>]</w:t>
             </w:r>
           </w:p>
         </w:tc>
@@ -381,7 +505,14 @@
               <w:rPr>
                 <w:lang w:val="en-US"/>
               </w:rPr>
-              <w:t>[attachment</w:t>
+              <w:t>[</w:t>
+            </w:r>
+            <w:proofErr w:type="spellStart"/>
+            <w:r>
+              <w:rPr>
+                <w:lang w:val="en-US"/>
+              </w:rPr>
+              <w:t>attachment</w:t>
             </w:r>
             <w:r>
               <w:rPr>
@@ -393,7 +524,14 @@
               <w:rPr>
                 <w:lang w:val="en-US"/>
               </w:rPr>
-              <w:t>.creation_date]</w:t>
+              <w:t>.creation_date</w:t>
+            </w:r>
+            <w:proofErr w:type="spellEnd"/>
+            <w:r>
+              <w:rPr>
+                <w:lang w:val="en-US"/>
+              </w:rPr>
+              <w:t>]</w:t>
             </w:r>
           </w:p>
         </w:tc>
@@ -407,8 +545,8 @@
       </w:pPr>
     </w:p>
     <w:sectPr>
-      <w:headerReference w:type="default" r:id="rId9"/>
-      <w:footerReference w:type="default" r:id="rId10"/>
+      <w:headerReference w:type="default" r:id="rId8"/>
+      <w:footerReference w:type="default" r:id="rId9"/>
       <w:footnotePr>
         <w:pos w:val="beneathText"/>
       </w:footnotePr>
@@ -422,7 +560,7 @@
 </file>
 
 <file path=word/endnotes.xml><?xml version="1.0" encoding="utf-8"?>
-<w:endnotes xmlns:wpc="http://schemas.microsoft.com/office/word/2010/wordprocessingCanvas" xmlns:mc="http://schemas.openxmlformats.org/markup-compatibility/2006" xmlns:o="urn:schemas-microsoft-com:office:office" xmlns:r="http://schemas.openxmlformats.org/officeDocument/2006/relationships" xmlns:m="http://schemas.openxmlformats.org/officeDocument/2006/math" xmlns:v="urn:schemas-microsoft-com:vml" xmlns:wp14="http://schemas.microsoft.com/office/word/2010/wordprocessingDrawing" xmlns:wp="http://schemas.openxmlformats.org/drawingml/2006/wordprocessingDrawing" xmlns:w10="urn:schemas-microsoft-com:office:word" xmlns:w="http://schemas.openxmlformats.org/wordprocessingml/2006/main" xmlns:w14="http://schemas.microsoft.com/office/word/2010/wordml" xmlns:wpg="http://schemas.microsoft.com/office/word/2010/wordprocessingGroup" xmlns:wpi="http://schemas.microsoft.com/office/word/2010/wordprocessingInk" xmlns:wne="http://schemas.microsoft.com/office/word/2006/wordml" xmlns:wps="http://schemas.microsoft.com/office/word/2010/wordprocessingShape" mc:Ignorable="w14 wp14">
+<w:endnotes xmlns:wpc="http://schemas.microsoft.com/office/word/2010/wordprocessingCanvas" xmlns:mc="http://schemas.openxmlformats.org/markup-compatibility/2006" xmlns:o="urn:schemas-microsoft-com:office:office" xmlns:r="http://schemas.openxmlformats.org/officeDocument/2006/relationships" xmlns:m="http://schemas.openxmlformats.org/officeDocument/2006/math" xmlns:v="urn:schemas-microsoft-com:vml" xmlns:wp14="http://schemas.microsoft.com/office/word/2010/wordprocessingDrawing" xmlns:wp="http://schemas.openxmlformats.org/drawingml/2006/wordprocessingDrawing" xmlns:w10="urn:schemas-microsoft-com:office:word" xmlns:w="http://schemas.openxmlformats.org/wordprocessingml/2006/main" xmlns:w14="http://schemas.microsoft.com/office/word/2010/wordml" xmlns:w15="http://schemas.microsoft.com/office/word/2012/wordml" xmlns:wpg="http://schemas.microsoft.com/office/word/2010/wordprocessingGroup" xmlns:wpi="http://schemas.microsoft.com/office/word/2010/wordprocessingInk" xmlns:wne="http://schemas.microsoft.com/office/word/2006/wordml" xmlns:wps="http://schemas.microsoft.com/office/word/2010/wordprocessingShape" mc:Ignorable="w14 w15 wp14">
   <w:endnote w:type="separator" w:id="-1">
     <w:p>
       <w:r>
@@ -441,7 +579,7 @@
 </file>
 
 <file path=word/footer1.xml><?xml version="1.0" encoding="utf-8"?>
-<w:ftr xmlns:wpc="http://schemas.microsoft.com/office/word/2010/wordprocessingCanvas" xmlns:mc="http://schemas.openxmlformats.org/markup-compatibility/2006" xmlns:o="urn:schemas-microsoft-com:office:office" xmlns:r="http://schemas.openxmlformats.org/officeDocument/2006/relationships" xmlns:m="http://schemas.openxmlformats.org/officeDocument/2006/math" xmlns:v="urn:schemas-microsoft-com:vml" xmlns:wp14="http://schemas.microsoft.com/office/word/2010/wordprocessingDrawing" xmlns:wp="http://schemas.openxmlformats.org/drawingml/2006/wordprocessingDrawing" xmlns:w10="urn:schemas-microsoft-com:office:word" xmlns:w="http://schemas.openxmlformats.org/wordprocessingml/2006/main" xmlns:w14="http://schemas.microsoft.com/office/word/2010/wordml" xmlns:wpg="http://schemas.microsoft.com/office/word/2010/wordprocessingGroup" xmlns:wpi="http://schemas.microsoft.com/office/word/2010/wordprocessingInk" xmlns:wne="http://schemas.microsoft.com/office/word/2006/wordml" xmlns:wps="http://schemas.microsoft.com/office/word/2010/wordprocessingShape" mc:Ignorable="w14 wp14">
+<w:ftr xmlns:wpc="http://schemas.microsoft.com/office/word/2010/wordprocessingCanvas" xmlns:mc="http://schemas.openxmlformats.org/markup-compatibility/2006" xmlns:o="urn:schemas-microsoft-com:office:office" xmlns:r="http://schemas.openxmlformats.org/officeDocument/2006/relationships" xmlns:m="http://schemas.openxmlformats.org/officeDocument/2006/math" xmlns:v="urn:schemas-microsoft-com:vml" xmlns:wp14="http://schemas.microsoft.com/office/word/2010/wordprocessingDrawing" xmlns:wp="http://schemas.openxmlformats.org/drawingml/2006/wordprocessingDrawing" xmlns:w10="urn:schemas-microsoft-com:office:word" xmlns:w="http://schemas.openxmlformats.org/wordprocessingml/2006/main" xmlns:w14="http://schemas.microsoft.com/office/word/2010/wordml" xmlns:w15="http://schemas.microsoft.com/office/word/2012/wordml" xmlns:wpg="http://schemas.microsoft.com/office/word/2010/wordprocessingGroup" xmlns:wpi="http://schemas.microsoft.com/office/word/2010/wordprocessingInk" xmlns:wne="http://schemas.microsoft.com/office/word/2006/wordml" xmlns:wps="http://schemas.microsoft.com/office/word/2010/wordprocessingShape" mc:Ignorable="w14 w15 wp14">
   <w:p>
     <w:pPr>
       <w:pStyle w:val="Pieddepage"/>
@@ -450,7 +588,15 @@
       </w:pBdr>
     </w:pPr>
     <w:r>
-      <w:t>Ville de Maarch-les-</w:t>
+      <w:t xml:space="preserve">Ville de </w:t>
+    </w:r>
+    <w:proofErr w:type="spellStart"/>
+    <w:r>
+      <w:t>Maarch</w:t>
+    </w:r>
+    <w:proofErr w:type="spellEnd"/>
+    <w:r>
+      <w:t>-les-</w:t>
     </w:r>
     <w:r>
       <w:t>Bains</w:t>
@@ -480,7 +626,7 @@
 </file>
 
 <file path=word/footnotes.xml><?xml version="1.0" encoding="utf-8"?>
-<w:footnotes xmlns:wpc="http://schemas.microsoft.com/office/word/2010/wordprocessingCanvas" xmlns:mc="http://schemas.openxmlformats.org/markup-compatibility/2006" xmlns:o="urn:schemas-microsoft-com:office:office" xmlns:r="http://schemas.openxmlformats.org/officeDocument/2006/relationships" xmlns:m="http://schemas.openxmlformats.org/officeDocument/2006/math" xmlns:v="urn:schemas-microsoft-com:vml" xmlns:wp14="http://schemas.microsoft.com/office/word/2010/wordprocessingDrawing" xmlns:wp="http://schemas.openxmlformats.org/drawingml/2006/wordprocessingDrawing" xmlns:w10="urn:schemas-microsoft-com:office:word" xmlns:w="http://schemas.openxmlformats.org/wordprocessingml/2006/main" xmlns:w14="http://schemas.microsoft.com/office/word/2010/wordml" xmlns:wpg="http://schemas.microsoft.com/office/word/2010/wordprocessingGroup" xmlns:wpi="http://schemas.microsoft.com/office/word/2010/wordprocessingInk" xmlns:wne="http://schemas.microsoft.com/office/word/2006/wordml" xmlns:wps="http://schemas.microsoft.com/office/word/2010/wordprocessingShape" mc:Ignorable="w14 wp14">
+<w:footnotes xmlns:wpc="http://schemas.microsoft.com/office/word/2010/wordprocessingCanvas" xmlns:mc="http://schemas.openxmlformats.org/markup-compatibility/2006" xmlns:o="urn:schemas-microsoft-com:office:office" xmlns:r="http://schemas.openxmlformats.org/officeDocument/2006/relationships" xmlns:m="http://schemas.openxmlformats.org/officeDocument/2006/math" xmlns:v="urn:schemas-microsoft-com:vml" xmlns:wp14="http://schemas.microsoft.com/office/word/2010/wordprocessingDrawing" xmlns:wp="http://schemas.openxmlformats.org/drawingml/2006/wordprocessingDrawing" xmlns:w10="urn:schemas-microsoft-com:office:word" xmlns:w="http://schemas.openxmlformats.org/wordprocessingml/2006/main" xmlns:w14="http://schemas.microsoft.com/office/word/2010/wordml" xmlns:w15="http://schemas.microsoft.com/office/word/2012/wordml" xmlns:wpg="http://schemas.microsoft.com/office/word/2010/wordprocessingGroup" xmlns:wpi="http://schemas.microsoft.com/office/word/2010/wordprocessingInk" xmlns:wne="http://schemas.microsoft.com/office/word/2006/wordml" xmlns:wps="http://schemas.microsoft.com/office/word/2010/wordprocessingShape" mc:Ignorable="w14 w15 wp14">
   <w:footnote w:type="separator" w:id="-1">
     <w:p>
       <w:r>
@@ -499,7 +645,7 @@
 </file>
 
 <file path=word/header1.xml><?xml version="1.0" encoding="utf-8"?>
-<w:hdr xmlns:wpc="http://schemas.microsoft.com/office/word/2010/wordprocessingCanvas" xmlns:mc="http://schemas.openxmlformats.org/markup-compatibility/2006" xmlns:o="urn:schemas-microsoft-com:office:office" xmlns:r="http://schemas.openxmlformats.org/officeDocument/2006/relationships" xmlns:m="http://schemas.openxmlformats.org/officeDocument/2006/math" xmlns:v="urn:schemas-microsoft-com:vml" xmlns:wp14="http://schemas.microsoft.com/office/word/2010/wordprocessingDrawing" xmlns:wp="http://schemas.openxmlformats.org/drawingml/2006/wordprocessingDrawing" xmlns:w10="urn:schemas-microsoft-com:office:word" xmlns:w="http://schemas.openxmlformats.org/wordprocessingml/2006/main" xmlns:w14="http://schemas.microsoft.com/office/word/2010/wordml" xmlns:wpg="http://schemas.microsoft.com/office/word/2010/wordprocessingGroup" xmlns:wpi="http://schemas.microsoft.com/office/word/2010/wordprocessingInk" xmlns:wne="http://schemas.microsoft.com/office/word/2006/wordml" xmlns:wps="http://schemas.microsoft.com/office/word/2010/wordprocessingShape" mc:Ignorable="w14 wp14">
+<w:hdr xmlns:wpc="http://schemas.microsoft.com/office/word/2010/wordprocessingCanvas" xmlns:mc="http://schemas.openxmlformats.org/markup-compatibility/2006" xmlns:o="urn:schemas-microsoft-com:office:office" xmlns:r="http://schemas.openxmlformats.org/officeDocument/2006/relationships" xmlns:m="http://schemas.openxmlformats.org/officeDocument/2006/math" xmlns:v="urn:schemas-microsoft-com:vml" xmlns:wp14="http://schemas.microsoft.com/office/word/2010/wordprocessingDrawing" xmlns:wp="http://schemas.openxmlformats.org/drawingml/2006/wordprocessingDrawing" xmlns:w10="urn:schemas-microsoft-com:office:word" xmlns:w="http://schemas.openxmlformats.org/wordprocessingml/2006/main" xmlns:w14="http://schemas.microsoft.com/office/word/2010/wordml" xmlns:w15="http://schemas.microsoft.com/office/word/2012/wordml" xmlns:wpg="http://schemas.microsoft.com/office/word/2010/wordprocessingGroup" xmlns:wpi="http://schemas.microsoft.com/office/word/2010/wordprocessingInk" xmlns:wne="http://schemas.microsoft.com/office/word/2006/wordml" xmlns:wps="http://schemas.microsoft.com/office/word/2010/wordprocessingShape" mc:Ignorable="w14 w15 wp14">
   <w:p>
     <w:pPr>
       <w:pStyle w:val="En-tte"/>
@@ -518,23 +664,24 @@
       <w:rPr>
         <w:rFonts w:ascii="Arial" w:hAnsi="Arial" w:cs="Arial"/>
         <w:noProof/>
+        <w:color w:val="7F7F7F" w:themeColor="text1" w:themeTint="80"/>
         <w:sz w:val="24"/>
         <w:szCs w:val="24"/>
-        <w:lang w:eastAsia="fr-FR"/>
+        <w:lang w:eastAsia="zh-CN"/>
       </w:rPr>
       <w:drawing>
-        <wp:anchor distT="0" distB="0" distL="0" distR="0" simplePos="0" relativeHeight="251657728" behindDoc="0" locked="0" layoutInCell="1" allowOverlap="1">
+        <wp:anchor distT="0" distB="0" distL="114300" distR="114300" simplePos="0" relativeHeight="251659264" behindDoc="0" locked="0" layoutInCell="1" allowOverlap="1" wp14:anchorId="7998BB85" wp14:editId="735ED13A">
           <wp:simplePos x="0" y="0"/>
           <wp:positionH relativeFrom="column">
-            <wp:posOffset>5330190</wp:posOffset>
+            <wp:posOffset>5124450</wp:posOffset>
           </wp:positionH>
           <wp:positionV relativeFrom="paragraph">
-            <wp:posOffset>-76200</wp:posOffset>
+            <wp:posOffset>-48260</wp:posOffset>
           </wp:positionV>
-          <wp:extent cx="1697990" cy="564515"/>
-          <wp:effectExtent l="19050" t="0" r="0" b="0"/>
-          <wp:wrapTopAndBottom/>
-          <wp:docPr id="1" name="Image 1"/>
+          <wp:extent cx="1764030" cy="518160"/>
+          <wp:effectExtent l="19050" t="0" r="7620" b="0"/>
+          <wp:wrapSquare wrapText="bothSides"/>
+          <wp:docPr id="1" name="Image 0" descr="default_maarch.gif"/>
           <wp:cNvGraphicFramePr>
             <a:graphicFrameLocks xmlns:a="http://schemas.openxmlformats.org/drawingml/2006/main" noChangeAspect="1"/>
           </wp:cNvGraphicFramePr>
@@ -542,37 +689,23 @@
             <a:graphicData uri="http://schemas.openxmlformats.org/drawingml/2006/picture">
               <pic:pic xmlns:pic="http://schemas.openxmlformats.org/drawingml/2006/picture">
                 <pic:nvPicPr>
-                  <pic:cNvPr id="0" name="Picture 1"/>
-                  <pic:cNvPicPr>
-                    <a:picLocks noChangeAspect="1" noChangeArrowheads="1"/>
-                  </pic:cNvPicPr>
+                  <pic:cNvPr id="0" name="default_maarch.gif"/>
+                  <pic:cNvPicPr/>
                 </pic:nvPicPr>
                 <pic:blipFill>
                   <a:blip r:embed="rId1"/>
-                  <a:srcRect/>
                   <a:stretch>
                     <a:fillRect/>
                   </a:stretch>
                 </pic:blipFill>
-                <pic:spPr bwMode="auto">
+                <pic:spPr>
                   <a:xfrm>
                     <a:off x="0" y="0"/>
-                    <a:ext cx="1697990" cy="564515"/>
+                    <a:ext cx="1764030" cy="518160"/>
                   </a:xfrm>
                   <a:prstGeom prst="rect">
                     <a:avLst/>
                   </a:prstGeom>
-                  <a:solidFill>
-                    <a:srgbClr val="FFFFFF">
-                      <a:alpha val="0"/>
-                    </a:srgbClr>
-                  </a:solidFill>
-                  <a:ln w="9525">
-                    <a:noFill/>
-                    <a:miter lim="800000"/>
-                    <a:headEnd/>
-                    <a:tailEnd/>
-                  </a:ln>
                 </pic:spPr>
               </pic:pic>
             </a:graphicData>
@@ -588,13 +721,23 @@
       </w:rPr>
       <w:t xml:space="preserve">Ville de </w:t>
     </w:r>
+    <w:proofErr w:type="spellStart"/>
     <w:r>
       <w:rPr>
         <w:rFonts w:ascii="Arial" w:hAnsi="Arial" w:cs="Arial"/>
         <w:sz w:val="24"/>
         <w:szCs w:val="24"/>
       </w:rPr>
-      <w:t>Maarch-les-Bains</w:t>
+      <w:t>Maarch</w:t>
+    </w:r>
+    <w:proofErr w:type="spellEnd"/>
+    <w:r>
+      <w:rPr>
+        <w:rFonts w:ascii="Arial" w:hAnsi="Arial" w:cs="Arial"/>
+        <w:sz w:val="24"/>
+        <w:szCs w:val="24"/>
+      </w:rPr>
+      <w:t>-les-Bains</w:t>
     </w:r>
   </w:p>
   <w:p>
@@ -656,13 +799,23 @@
       </w:rPr>
       <w:t xml:space="preserve">00 </w:t>
     </w:r>
+    <w:proofErr w:type="spellStart"/>
     <w:r>
       <w:rPr>
         <w:rFonts w:ascii="Arial" w:hAnsi="Arial" w:cs="Arial"/>
         <w:sz w:val="24"/>
         <w:szCs w:val="24"/>
       </w:rPr>
-      <w:t>Maarch-les-Bains</w:t>
+      <w:t>Maarch</w:t>
+    </w:r>
+    <w:proofErr w:type="spellEnd"/>
+    <w:r>
+      <w:rPr>
+        <w:rFonts w:ascii="Arial" w:hAnsi="Arial" w:cs="Arial"/>
+        <w:sz w:val="24"/>
+        <w:szCs w:val="24"/>
+      </w:rPr>
+      <w:t>-les-Bains</w:t>
     </w:r>
   </w:p>
   <w:p>
@@ -724,7 +877,7 @@
 </file>
 
 <file path=word/numbering.xml><?xml version="1.0" encoding="utf-8"?>
-<w:numbering xmlns:wpc="http://schemas.microsoft.com/office/word/2010/wordprocessingCanvas" xmlns:mc="http://schemas.openxmlformats.org/markup-compatibility/2006" xmlns:o="urn:schemas-microsoft-com:office:office" xmlns:r="http://schemas.openxmlformats.org/officeDocument/2006/relationships" xmlns:m="http://schemas.openxmlformats.org/officeDocument/2006/math" xmlns:v="urn:schemas-microsoft-com:vml" xmlns:wp14="http://schemas.microsoft.com/office/word/2010/wordprocessingDrawing" xmlns:wp="http://schemas.openxmlformats.org/drawingml/2006/wordprocessingDrawing" xmlns:w10="urn:schemas-microsoft-com:office:word" xmlns:w="http://schemas.openxmlformats.org/wordprocessingml/2006/main" xmlns:w14="http://schemas.microsoft.com/office/word/2010/wordml" xmlns:wpg="http://schemas.microsoft.com/office/word/2010/wordprocessingGroup" xmlns:wpi="http://schemas.microsoft.com/office/word/2010/wordprocessingInk" xmlns:wne="http://schemas.microsoft.com/office/word/2006/wordml" xmlns:wps="http://schemas.microsoft.com/office/word/2010/wordprocessingShape" mc:Ignorable="w14 wp14">
+<w:numbering xmlns:wpc="http://schemas.microsoft.com/office/word/2010/wordprocessingCanvas" xmlns:mc="http://schemas.openxmlformats.org/markup-compatibility/2006" xmlns:o="urn:schemas-microsoft-com:office:office" xmlns:r="http://schemas.openxmlformats.org/officeDocument/2006/relationships" xmlns:m="http://schemas.openxmlformats.org/officeDocument/2006/math" xmlns:v="urn:schemas-microsoft-com:vml" xmlns:wp14="http://schemas.microsoft.com/office/word/2010/wordprocessingDrawing" xmlns:wp="http://schemas.openxmlformats.org/drawingml/2006/wordprocessingDrawing" xmlns:w10="urn:schemas-microsoft-com:office:word" xmlns:w="http://schemas.openxmlformats.org/wordprocessingml/2006/main" xmlns:w14="http://schemas.microsoft.com/office/word/2010/wordml" xmlns:w15="http://schemas.microsoft.com/office/word/2012/wordml" xmlns:wpg="http://schemas.microsoft.com/office/word/2010/wordprocessingGroup" xmlns:wpi="http://schemas.microsoft.com/office/word/2010/wordprocessingInk" xmlns:wne="http://schemas.microsoft.com/office/word/2006/wordml" xmlns:wps="http://schemas.microsoft.com/office/word/2010/wordprocessingShape" mc:Ignorable="w14 w15 wp14">
   <w:numPicBullet w:numPicBulletId="0">
     <w:pict>
       <v:shapetype id="_x0000_t75" coordsize="21600,21600" o:spt="75" o:preferrelative="t" path="m@4@5l@4@11@9@11@9@5xe" filled="f" stroked="f">
@@ -746,13 +899,13 @@
         <v:path o:extrusionok="f" gradientshapeok="t" o:connecttype="rect"/>
         <o:lock v:ext="edit" aspectratio="t"/>
       </v:shapetype>
-      <v:shape id="_x0000_i1028" type="#_x0000_t75" style="width:118.8pt;height:116.4pt" o:bullet="t" filled="t">
+      <v:shape id="_x0000_i1029" type="#_x0000_t75" style="width:118.5pt;height:116.25pt" o:bullet="t" filled="t">
         <v:fill opacity="0" color2="black"/>
         <v:imagedata r:id="rId1" o:title=""/>
       </v:shape>
     </w:pict>
   </w:numPicBullet>
-  <w:abstractNum w:abstractNumId="0">
+  <w:abstractNum w:abstractNumId="0" w15:restartNumberingAfterBreak="0">
     <w:nsid w:val="00000001"/>
     <w:multiLevelType w:val="multilevel"/>
     <w:tmpl w:val="00000001"/>
@@ -866,7 +1019,7 @@
       </w:pPr>
     </w:lvl>
   </w:abstractNum>
-  <w:abstractNum w:abstractNumId="1">
+  <w:abstractNum w:abstractNumId="1" w15:restartNumberingAfterBreak="0">
     <w:nsid w:val="00000002"/>
     <w:multiLevelType w:val="singleLevel"/>
     <w:tmpl w:val="00000002"/>
@@ -884,7 +1037,7 @@
       </w:pPr>
     </w:lvl>
   </w:abstractNum>
-  <w:abstractNum w:abstractNumId="2">
+  <w:abstractNum w:abstractNumId="2" w15:restartNumberingAfterBreak="0">
     <w:nsid w:val="00AF5BC1"/>
     <w:multiLevelType w:val="hybridMultilevel"/>
     <w:tmpl w:val="96C46BAE"/>
@@ -997,7 +1150,7 @@
       </w:rPr>
     </w:lvl>
   </w:abstractNum>
-  <w:abstractNum w:abstractNumId="3">
+  <w:abstractNum w:abstractNumId="3" w15:restartNumberingAfterBreak="0">
     <w:nsid w:val="24004EB5"/>
     <w:multiLevelType w:val="hybridMultilevel"/>
     <w:tmpl w:val="81A4D596"/>
@@ -1126,7 +1279,7 @@
 </file>
 
 <file path=word/styles.xml><?xml version="1.0" encoding="utf-8"?>
-<w:styles xmlns:mc="http://schemas.openxmlformats.org/markup-compatibility/2006" xmlns:r="http://schemas.openxmlformats.org/officeDocument/2006/relationships" xmlns:w="http://schemas.openxmlformats.org/wordprocessingml/2006/main" xmlns:w14="http://schemas.microsoft.com/office/word/2010/wordml" mc:Ignorable="w14">
+<w:styles xmlns:mc="http://schemas.openxmlformats.org/markup-compatibility/2006" xmlns:r="http://schemas.openxmlformats.org/officeDocument/2006/relationships" xmlns:w="http://schemas.openxmlformats.org/wordprocessingml/2006/main" xmlns:w14="http://schemas.microsoft.com/office/word/2010/wordml" xmlns:w15="http://schemas.microsoft.com/office/word/2012/wordml" mc:Ignorable="w14 w15">
   <w:docDefaults>
     <w:rPrDefault>
       <w:rPr>
@@ -1136,144 +1289,378 @@
     </w:rPrDefault>
     <w:pPrDefault/>
   </w:docDefaults>
-  <w:latentStyles w:defLockedState="0" w:defUIPriority="99" w:defSemiHidden="1" w:defUnhideWhenUsed="1" w:defQFormat="0" w:count="267">
-    <w:lsdException w:name="Normal" w:semiHidden="0" w:uiPriority="0" w:unhideWhenUsed="0" w:qFormat="1"/>
-    <w:lsdException w:name="heading 1" w:semiHidden="0" w:uiPriority="9" w:unhideWhenUsed="0" w:qFormat="1"/>
-    <w:lsdException w:name="heading 2" w:uiPriority="9" w:qFormat="1"/>
-    <w:lsdException w:name="heading 3" w:uiPriority="9" w:qFormat="1"/>
-    <w:lsdException w:name="heading 4" w:uiPriority="9" w:qFormat="1"/>
-    <w:lsdException w:name="heading 5" w:uiPriority="9" w:qFormat="1"/>
-    <w:lsdException w:name="heading 6" w:uiPriority="9" w:qFormat="1"/>
-    <w:lsdException w:name="heading 7" w:uiPriority="9" w:qFormat="1"/>
-    <w:lsdException w:name="heading 8" w:uiPriority="9" w:qFormat="1"/>
-    <w:lsdException w:name="heading 9" w:uiPriority="9" w:qFormat="1"/>
-    <w:lsdException w:name="toc 1" w:uiPriority="39"/>
-    <w:lsdException w:name="toc 2" w:uiPriority="39"/>
-    <w:lsdException w:name="toc 3" w:uiPriority="39"/>
-    <w:lsdException w:name="toc 4" w:uiPriority="39"/>
-    <w:lsdException w:name="toc 5" w:uiPriority="39"/>
-    <w:lsdException w:name="toc 6" w:uiPriority="39"/>
-    <w:lsdException w:name="toc 7" w:uiPriority="39"/>
-    <w:lsdException w:name="toc 8" w:uiPriority="39"/>
-    <w:lsdException w:name="toc 9" w:uiPriority="39"/>
-    <w:lsdException w:name="caption" w:uiPriority="35" w:qFormat="1"/>
-    <w:lsdException w:name="Title" w:semiHidden="0" w:uiPriority="10" w:unhideWhenUsed="0" w:qFormat="1"/>
-    <w:lsdException w:name="Default Paragraph Font" w:uiPriority="1"/>
-    <w:lsdException w:name="Subtitle" w:semiHidden="0" w:uiPriority="11" w:unhideWhenUsed="0" w:qFormat="1"/>
-    <w:lsdException w:name="Strong" w:semiHidden="0" w:uiPriority="22" w:unhideWhenUsed="0" w:qFormat="1"/>
-    <w:lsdException w:name="Emphasis" w:semiHidden="0" w:uiPriority="20" w:unhideWhenUsed="0" w:qFormat="1"/>
-    <w:lsdException w:name="Table Grid" w:semiHidden="0" w:uiPriority="59" w:unhideWhenUsed="0"/>
-    <w:lsdException w:name="Placeholder Text" w:unhideWhenUsed="0"/>
-    <w:lsdException w:name="No Spacing" w:semiHidden="0" w:uiPriority="1" w:unhideWhenUsed="0" w:qFormat="1"/>
-    <w:lsdException w:name="Light Shading" w:semiHidden="0" w:uiPriority="60" w:unhideWhenUsed="0"/>
-    <w:lsdException w:name="Light List" w:semiHidden="0" w:uiPriority="61" w:unhideWhenUsed="0"/>
-    <w:lsdException w:name="Light Grid" w:semiHidden="0" w:uiPriority="62" w:unhideWhenUsed="0"/>
-    <w:lsdException w:name="Medium Shading 1" w:semiHidden="0" w:uiPriority="63" w:unhideWhenUsed="0"/>
-    <w:lsdException w:name="Medium Shading 2" w:semiHidden="0" w:uiPriority="64" w:unhideWhenUsed="0"/>
-    <w:lsdException w:name="Medium List 1" w:semiHidden="0" w:uiPriority="65" w:unhideWhenUsed="0"/>
-    <w:lsdException w:name="Medium List 2" w:semiHidden="0" w:uiPriority="66" w:unhideWhenUsed="0"/>
-    <w:lsdException w:name="Medium Grid 1" w:semiHidden="0" w:uiPriority="67" w:unhideWhenUsed="0"/>
-    <w:lsdException w:name="Medium Grid 2" w:semiHidden="0" w:uiPriority="68" w:unhideWhenUsed="0"/>
-    <w:lsdException w:name="Medium Grid 3" w:semiHidden="0" w:uiPriority="69" w:unhideWhenUsed="0"/>
-    <w:lsdException w:name="Dark List" w:semiHidden="0" w:uiPriority="70" w:unhideWhenUsed="0"/>
-    <w:lsdException w:name="Colorful Shading" w:semiHidden="0" w:uiPriority="71" w:unhideWhenUsed="0"/>
-    <w:lsdException w:name="Colorful List" w:semiHidden="0" w:uiPriority="72" w:unhideWhenUsed="0"/>
-    <w:lsdException w:name="Colorful Grid" w:semiHidden="0" w:uiPriority="73" w:unhideWhenUsed="0"/>
-    <w:lsdException w:name="Light Shading Accent 1" w:semiHidden="0" w:uiPriority="60" w:unhideWhenUsed="0"/>
-    <w:lsdException w:name="Light List Accent 1" w:semiHidden="0" w:uiPriority="61" w:unhideWhenUsed="0"/>
-    <w:lsdException w:name="Light Grid Accent 1" w:semiHidden="0" w:uiPriority="62" w:unhideWhenUsed="0"/>
-    <w:lsdException w:name="Medium Shading 1 Accent 1" w:semiHidden="0" w:uiPriority="63" w:unhideWhenUsed="0"/>
-    <w:lsdException w:name="Medium Shading 2 Accent 1" w:semiHidden="0" w:uiPriority="64" w:unhideWhenUsed="0"/>
-    <w:lsdException w:name="Medium List 1 Accent 1" w:semiHidden="0" w:uiPriority="65" w:unhideWhenUsed="0"/>
-    <w:lsdException w:name="Revision" w:unhideWhenUsed="0"/>
-    <w:lsdException w:name="List Paragraph" w:semiHidden="0" w:uiPriority="34" w:unhideWhenUsed="0" w:qFormat="1"/>
-    <w:lsdException w:name="Quote" w:semiHidden="0" w:uiPriority="29" w:unhideWhenUsed="0" w:qFormat="1"/>
-    <w:lsdException w:name="Intense Quote" w:semiHidden="0" w:uiPriority="30" w:unhideWhenUsed="0" w:qFormat="1"/>
-    <w:lsdException w:name="Medium List 2 Accent 1" w:semiHidden="0" w:uiPriority="66" w:unhideWhenUsed="0"/>
-    <w:lsdException w:name="Medium Grid 1 Accent 1" w:semiHidden="0" w:uiPriority="67" w:unhideWhenUsed="0"/>
-    <w:lsdException w:name="Medium Grid 2 Accent 1" w:semiHidden="0" w:uiPriority="68" w:unhideWhenUsed="0"/>
-    <w:lsdException w:name="Medium Grid 3 Accent 1" w:semiHidden="0" w:uiPriority="69" w:unhideWhenUsed="0"/>
-    <w:lsdException w:name="Dark List Accent 1" w:semiHidden="0" w:uiPriority="70" w:unhideWhenUsed="0"/>
-    <w:lsdException w:name="Colorful Shading Accent 1" w:semiHidden="0" w:uiPriority="71" w:unhideWhenUsed="0"/>
-    <w:lsdException w:name="Colorful List Accent 1" w:semiHidden="0" w:uiPriority="72" w:unhideWhenUsed="0"/>
-    <w:lsdException w:name="Colorful Grid Accent 1" w:semiHidden="0" w:uiPriority="73" w:unhideWhenUsed="0"/>
-    <w:lsdException w:name="Light Shading Accent 2" w:semiHidden="0" w:uiPriority="60" w:unhideWhenUsed="0"/>
-    <w:lsdException w:name="Light List Accent 2" w:semiHidden="0" w:uiPriority="61" w:unhideWhenUsed="0"/>
-    <w:lsdException w:name="Light Grid Accent 2" w:semiHidden="0" w:uiPriority="62" w:unhideWhenUsed="0"/>
-    <w:lsdException w:name="Medium Shading 1 Accent 2" w:semiHidden="0" w:uiPriority="63" w:unhideWhenUsed="0"/>
-    <w:lsdException w:name="Medium Shading 2 Accent 2" w:semiHidden="0" w:uiPriority="64" w:unhideWhenUsed="0"/>
-    <w:lsdException w:name="Medium List 1 Accent 2" w:semiHidden="0" w:uiPriority="65" w:unhideWhenUsed="0"/>
-    <w:lsdException w:name="Medium List 2 Accent 2" w:semiHidden="0" w:uiPriority="66" w:unhideWhenUsed="0"/>
-    <w:lsdException w:name="Medium Grid 1 Accent 2" w:semiHidden="0" w:uiPriority="67" w:unhideWhenUsed="0"/>
-    <w:lsdException w:name="Medium Grid 2 Accent 2" w:semiHidden="0" w:uiPriority="68" w:unhideWhenUsed="0"/>
-    <w:lsdException w:name="Medium Grid 3 Accent 2" w:semiHidden="0" w:uiPriority="69" w:unhideWhenUsed="0"/>
-    <w:lsdException w:name="Dark List Accent 2" w:semiHidden="0" w:uiPriority="70" w:unhideWhenUsed="0"/>
-    <w:lsdException w:name="Colorful Shading Accent 2" w:semiHidden="0" w:uiPriority="71" w:unhideWhenUsed="0"/>
-    <w:lsdException w:name="Colorful List Accent 2" w:semiHidden="0" w:uiPriority="72" w:unhideWhenUsed="0"/>
-    <w:lsdException w:name="Colorful Grid Accent 2" w:semiHidden="0" w:uiPriority="73" w:unhideWhenUsed="0"/>
-    <w:lsdException w:name="Light Shading Accent 3" w:semiHidden="0" w:uiPriority="60" w:unhideWhenUsed="0"/>
-    <w:lsdException w:name="Light List Accent 3" w:semiHidden="0" w:uiPriority="61" w:unhideWhenUsed="0"/>
-    <w:lsdException w:name="Light Grid Accent 3" w:semiHidden="0" w:uiPriority="62" w:unhideWhenUsed="0"/>
-    <w:lsdException w:name="Medium Shading 1 Accent 3" w:semiHidden="0" w:uiPriority="63" w:unhideWhenUsed="0"/>
-    <w:lsdException w:name="Medium Shading 2 Accent 3" w:semiHidden="0" w:uiPriority="64" w:unhideWhenUsed="0"/>
-    <w:lsdException w:name="Medium List 1 Accent 3" w:semiHidden="0" w:uiPriority="65" w:unhideWhenUsed="0"/>
-    <w:lsdException w:name="Medium List 2 Accent 3" w:semiHidden="0" w:uiPriority="66" w:unhideWhenUsed="0"/>
-    <w:lsdException w:name="Medium Grid 1 Accent 3" w:semiHidden="0" w:uiPriority="67" w:unhideWhenUsed="0"/>
-    <w:lsdException w:name="Medium Grid 2 Accent 3" w:semiHidden="0" w:uiPriority="68" w:unhideWhenUsed="0"/>
-    <w:lsdException w:name="Medium Grid 3 Accent 3" w:semiHidden="0" w:uiPriority="69" w:unhideWhenUsed="0"/>
-    <w:lsdException w:name="Dark List Accent 3" w:semiHidden="0" w:uiPriority="70" w:unhideWhenUsed="0"/>
-    <w:lsdException w:name="Colorful Shading Accent 3" w:semiHidden="0" w:uiPriority="71" w:unhideWhenUsed="0"/>
-    <w:lsdException w:name="Colorful List Accent 3" w:semiHidden="0" w:uiPriority="72" w:unhideWhenUsed="0"/>
-    <w:lsdException w:name="Colorful Grid Accent 3" w:semiHidden="0" w:uiPriority="73" w:unhideWhenUsed="0"/>
-    <w:lsdException w:name="Light Shading Accent 4" w:semiHidden="0" w:uiPriority="60" w:unhideWhenUsed="0"/>
-    <w:lsdException w:name="Light List Accent 4" w:semiHidden="0" w:uiPriority="61" w:unhideWhenUsed="0"/>
-    <w:lsdException w:name="Light Grid Accent 4" w:semiHidden="0" w:uiPriority="62" w:unhideWhenUsed="0"/>
-    <w:lsdException w:name="Medium Shading 1 Accent 4" w:semiHidden="0" w:uiPriority="63" w:unhideWhenUsed="0"/>
-    <w:lsdException w:name="Medium Shading 2 Accent 4" w:semiHidden="0" w:uiPriority="64" w:unhideWhenUsed="0"/>
-    <w:lsdException w:name="Medium List 1 Accent 4" w:semiHidden="0" w:uiPriority="65" w:unhideWhenUsed="0"/>
-    <w:lsdException w:name="Medium List 2 Accent 4" w:semiHidden="0" w:uiPriority="66" w:unhideWhenUsed="0"/>
-    <w:lsdException w:name="Medium Grid 1 Accent 4" w:semiHidden="0" w:uiPriority="67" w:unhideWhenUsed="0"/>
-    <w:lsdException w:name="Medium Grid 2 Accent 4" w:semiHidden="0" w:uiPriority="68" w:unhideWhenUsed="0"/>
-    <w:lsdException w:name="Medium Grid 3 Accent 4" w:semiHidden="0" w:uiPriority="69" w:unhideWhenUsed="0"/>
-    <w:lsdException w:name="Dark List Accent 4" w:semiHidden="0" w:uiPriority="70" w:unhideWhenUsed="0"/>
-    <w:lsdException w:name="Colorful Shading Accent 4" w:semiHidden="0" w:uiPriority="71" w:unhideWhenUsed="0"/>
-    <w:lsdException w:name="Colorful List Accent 4" w:semiHidden="0" w:uiPriority="72" w:unhideWhenUsed="0"/>
-    <w:lsdException w:name="Colorful Grid Accent 4" w:semiHidden="0" w:uiPriority="73" w:unhideWhenUsed="0"/>
-    <w:lsdException w:name="Light Shading Accent 5" w:semiHidden="0" w:uiPriority="60" w:unhideWhenUsed="0"/>
-    <w:lsdException w:name="Light List Accent 5" w:semiHidden="0" w:uiPriority="61" w:unhideWhenUsed="0"/>
-    <w:lsdException w:name="Light Grid Accent 5" w:semiHidden="0" w:uiPriority="62" w:unhideWhenUsed="0"/>
-    <w:lsdException w:name="Medium Shading 1 Accent 5" w:semiHidden="0" w:uiPriority="63" w:unhideWhenUsed="0"/>
-    <w:lsdException w:name="Medium Shading 2 Accent 5" w:semiHidden="0" w:uiPriority="64" w:unhideWhenUsed="0"/>
-    <w:lsdException w:name="Medium List 1 Accent 5" w:semiHidden="0" w:uiPriority="65" w:unhideWhenUsed="0"/>
-    <w:lsdException w:name="Medium List 2 Accent 5" w:semiHidden="0" w:uiPriority="66" w:unhideWhenUsed="0"/>
-    <w:lsdException w:name="Medium Grid 1 Accent 5" w:semiHidden="0" w:uiPriority="67" w:unhideWhenUsed="0"/>
-    <w:lsdException w:name="Medium Grid 2 Accent 5" w:semiHidden="0" w:uiPriority="68" w:unhideWhenUsed="0"/>
-    <w:lsdException w:name="Medium Grid 3 Accent 5" w:semiHidden="0" w:uiPriority="69" w:unhideWhenUsed="0"/>
-    <w:lsdException w:name="Dark List Accent 5" w:semiHidden="0" w:uiPriority="70" w:unhideWhenUsed="0"/>
-    <w:lsdException w:name="Colorful Shading Accent 5" w:semiHidden="0" w:uiPriority="71" w:unhideWhenUsed="0"/>
-    <w:lsdException w:name="Colorful List Accent 5" w:semiHidden="0" w:uiPriority="72" w:unhideWhenUsed="0"/>
-    <w:lsdException w:name="Colorful Grid Accent 5" w:semiHidden="0" w:uiPriority="73" w:unhideWhenUsed="0"/>
-    <w:lsdException w:name="Light Shading Accent 6" w:semiHidden="0" w:uiPriority="60" w:unhideWhenUsed="0"/>
-    <w:lsdException w:name="Light List Accent 6" w:semiHidden="0" w:uiPriority="61" w:unhideWhenUsed="0"/>
-    <w:lsdException w:name="Light Grid Accent 6" w:semiHidden="0" w:uiPriority="62" w:unhideWhenUsed="0"/>
-    <w:lsdException w:name="Medium Shading 1 Accent 6" w:semiHidden="0" w:uiPriority="63" w:unhideWhenUsed="0"/>
-    <w:lsdException w:name="Medium Shading 2 Accent 6" w:semiHidden="0" w:uiPriority="64" w:unhideWhenUsed="0"/>
-    <w:lsdException w:name="Medium List 1 Accent 6" w:semiHidden="0" w:uiPriority="65" w:unhideWhenUsed="0"/>
-    <w:lsdException w:name="Medium List 2 Accent 6" w:semiHidden="0" w:uiPriority="66" w:unhideWhenUsed="0"/>
-    <w:lsdException w:name="Medium Grid 1 Accent 6" w:semiHidden="0" w:uiPriority="67" w:unhideWhenUsed="0"/>
-    <w:lsdException w:name="Medium Grid 2 Accent 6" w:semiHidden="0" w:uiPriority="68" w:unhideWhenUsed="0"/>
-    <w:lsdException w:name="Medium Grid 3 Accent 6" w:semiHidden="0" w:uiPriority="69" w:unhideWhenUsed="0"/>
-    <w:lsdException w:name="Dark List Accent 6" w:semiHidden="0" w:uiPriority="70" w:unhideWhenUsed="0"/>
-    <w:lsdException w:name="Colorful Shading Accent 6" w:semiHidden="0" w:uiPriority="71" w:unhideWhenUsed="0"/>
-    <w:lsdException w:name="Colorful List Accent 6" w:semiHidden="0" w:uiPriority="72" w:unhideWhenUsed="0"/>
-    <w:lsdException w:name="Colorful Grid Accent 6" w:semiHidden="0" w:uiPriority="73" w:unhideWhenUsed="0"/>
-    <w:lsdException w:name="Subtle Emphasis" w:semiHidden="0" w:uiPriority="19" w:unhideWhenUsed="0" w:qFormat="1"/>
-    <w:lsdException w:name="Intense Emphasis" w:semiHidden="0" w:uiPriority="21" w:unhideWhenUsed="0" w:qFormat="1"/>
-    <w:lsdException w:name="Subtle Reference" w:semiHidden="0" w:uiPriority="31" w:unhideWhenUsed="0" w:qFormat="1"/>
-    <w:lsdException w:name="Intense Reference" w:semiHidden="0" w:uiPriority="32" w:unhideWhenUsed="0" w:qFormat="1"/>
-    <w:lsdException w:name="Book Title" w:semiHidden="0" w:uiPriority="33" w:unhideWhenUsed="0" w:qFormat="1"/>
-    <w:lsdException w:name="Bibliography" w:uiPriority="37"/>
-    <w:lsdException w:name="TOC Heading" w:uiPriority="39" w:qFormat="1"/>
+  <w:latentStyles w:defLockedState="0" w:defUIPriority="99" w:defSemiHidden="0" w:defUnhideWhenUsed="0" w:defQFormat="0" w:count="371">
+    <w:lsdException w:name="Normal" w:uiPriority="0" w:qFormat="1"/>
+    <w:lsdException w:name="heading 1" w:uiPriority="9" w:qFormat="1"/>
+    <w:lsdException w:name="heading 2" w:semiHidden="1" w:uiPriority="9" w:unhideWhenUsed="1" w:qFormat="1"/>
+    <w:lsdException w:name="heading 3" w:semiHidden="1" w:uiPriority="9" w:unhideWhenUsed="1" w:qFormat="1"/>
+    <w:lsdException w:name="heading 4" w:semiHidden="1" w:uiPriority="9" w:unhideWhenUsed="1" w:qFormat="1"/>
+    <w:lsdException w:name="heading 5" w:semiHidden="1" w:uiPriority="9" w:unhideWhenUsed="1" w:qFormat="1"/>
+    <w:lsdException w:name="heading 6" w:semiHidden="1" w:uiPriority="9" w:unhideWhenUsed="1" w:qFormat="1"/>
+    <w:lsdException w:name="heading 7" w:semiHidden="1" w:uiPriority="9" w:unhideWhenUsed="1" w:qFormat="1"/>
+    <w:lsdException w:name="heading 8" w:semiHidden="1" w:uiPriority="9" w:unhideWhenUsed="1" w:qFormat="1"/>
+    <w:lsdException w:name="heading 9" w:semiHidden="1" w:uiPriority="9" w:unhideWhenUsed="1" w:qFormat="1"/>
+    <w:lsdException w:name="index 1" w:semiHidden="1" w:unhideWhenUsed="1"/>
+    <w:lsdException w:name="index 2" w:semiHidden="1" w:unhideWhenUsed="1"/>
+    <w:lsdException w:name="index 3" w:semiHidden="1" w:unhideWhenUsed="1"/>
+    <w:lsdException w:name="index 4" w:semiHidden="1" w:unhideWhenUsed="1"/>
+    <w:lsdException w:name="index 5" w:semiHidden="1" w:unhideWhenUsed="1"/>
+    <w:lsdException w:name="index 6" w:semiHidden="1" w:unhideWhenUsed="1"/>
+    <w:lsdException w:name="index 7" w:semiHidden="1" w:unhideWhenUsed="1"/>
+    <w:lsdException w:name="index 8" w:semiHidden="1" w:unhideWhenUsed="1"/>
+    <w:lsdException w:name="index 9" w:semiHidden="1" w:unhideWhenUsed="1"/>
+    <w:lsdException w:name="toc 1" w:semiHidden="1" w:uiPriority="39" w:unhideWhenUsed="1"/>
+    <w:lsdException w:name="toc 2" w:semiHidden="1" w:uiPriority="39" w:unhideWhenUsed="1"/>
+    <w:lsdException w:name="toc 3" w:semiHidden="1" w:uiPriority="39" w:unhideWhenUsed="1"/>
+    <w:lsdException w:name="toc 4" w:semiHidden="1" w:uiPriority="39" w:unhideWhenUsed="1"/>
+    <w:lsdException w:name="toc 5" w:semiHidden="1" w:uiPriority="39" w:unhideWhenUsed="1"/>
+    <w:lsdException w:name="toc 6" w:semiHidden="1" w:uiPriority="39" w:unhideWhenUsed="1"/>
+    <w:lsdException w:name="toc 7" w:semiHidden="1" w:uiPriority="39" w:unhideWhenUsed="1"/>
+    <w:lsdException w:name="toc 8" w:semiHidden="1" w:uiPriority="39" w:unhideWhenUsed="1"/>
+    <w:lsdException w:name="toc 9" w:semiHidden="1" w:uiPriority="39" w:unhideWhenUsed="1"/>
+    <w:lsdException w:name="Normal Indent" w:semiHidden="1" w:unhideWhenUsed="1"/>
+    <w:lsdException w:name="footnote text" w:semiHidden="1" w:unhideWhenUsed="1"/>
+    <w:lsdException w:name="annotation text" w:semiHidden="1" w:unhideWhenUsed="1"/>
+    <w:lsdException w:name="header" w:semiHidden="1" w:unhideWhenUsed="1"/>
+    <w:lsdException w:name="footer" w:semiHidden="1" w:unhideWhenUsed="1"/>
+    <w:lsdException w:name="index heading" w:semiHidden="1" w:unhideWhenUsed="1"/>
+    <w:lsdException w:name="caption" w:semiHidden="1" w:uiPriority="35" w:unhideWhenUsed="1" w:qFormat="1"/>
+    <w:lsdException w:name="table of figures" w:semiHidden="1" w:unhideWhenUsed="1"/>
+    <w:lsdException w:name="envelope address" w:semiHidden="1" w:unhideWhenUsed="1"/>
+    <w:lsdException w:name="envelope return" w:semiHidden="1" w:unhideWhenUsed="1"/>
+    <w:lsdException w:name="footnote reference" w:semiHidden="1" w:unhideWhenUsed="1"/>
+    <w:lsdException w:name="annotation reference" w:semiHidden="1" w:unhideWhenUsed="1"/>
+    <w:lsdException w:name="line number" w:semiHidden="1" w:unhideWhenUsed="1"/>
+    <w:lsdException w:name="page number" w:semiHidden="1" w:unhideWhenUsed="1"/>
+    <w:lsdException w:name="endnote reference" w:semiHidden="1" w:unhideWhenUsed="1"/>
+    <w:lsdException w:name="endnote text" w:semiHidden="1" w:unhideWhenUsed="1"/>
+    <w:lsdException w:name="table of authorities" w:semiHidden="1" w:unhideWhenUsed="1"/>
+    <w:lsdException w:name="macro" w:semiHidden="1" w:unhideWhenUsed="1"/>
+    <w:lsdException w:name="toa heading" w:semiHidden="1" w:unhideWhenUsed="1"/>
+    <w:lsdException w:name="List" w:semiHidden="1" w:unhideWhenUsed="1"/>
+    <w:lsdException w:name="List Bullet" w:semiHidden="1" w:unhideWhenUsed="1"/>
+    <w:lsdException w:name="List Number" w:semiHidden="1" w:unhideWhenUsed="1"/>
+    <w:lsdException w:name="List 2" w:semiHidden="1" w:unhideWhenUsed="1"/>
+    <w:lsdException w:name="List 3" w:semiHidden="1" w:unhideWhenUsed="1"/>
+    <w:lsdException w:name="List 4" w:semiHidden="1" w:unhideWhenUsed="1"/>
+    <w:lsdException w:name="List 5" w:semiHidden="1" w:unhideWhenUsed="1"/>
+    <w:lsdException w:name="List Bullet 2" w:semiHidden="1" w:unhideWhenUsed="1"/>
+    <w:lsdException w:name="List Bullet 3" w:semiHidden="1" w:unhideWhenUsed="1"/>
+    <w:lsdException w:name="List Bullet 4" w:semiHidden="1" w:unhideWhenUsed="1"/>
+    <w:lsdException w:name="List Bullet 5" w:semiHidden="1" w:unhideWhenUsed="1"/>
+    <w:lsdException w:name="List Number 2" w:semiHidden="1" w:unhideWhenUsed="1"/>
+    <w:lsdException w:name="List Number 3" w:semiHidden="1" w:unhideWhenUsed="1"/>
+    <w:lsdException w:name="List Number 4" w:semiHidden="1" w:unhideWhenUsed="1"/>
+    <w:lsdException w:name="List Number 5" w:semiHidden="1" w:unhideWhenUsed="1"/>
+    <w:lsdException w:name="Title" w:uiPriority="10" w:qFormat="1"/>
+    <w:lsdException w:name="Closing" w:semiHidden="1" w:unhideWhenUsed="1"/>
+    <w:lsdException w:name="Signature" w:semiHidden="1" w:unhideWhenUsed="1"/>
+    <w:lsdException w:name="Default Paragraph Font" w:semiHidden="1" w:uiPriority="1" w:unhideWhenUsed="1"/>
+    <w:lsdException w:name="Body Text" w:semiHidden="1" w:unhideWhenUsed="1"/>
+    <w:lsdException w:name="Body Text Indent" w:semiHidden="1" w:unhideWhenUsed="1"/>
+    <w:lsdException w:name="List Continue" w:semiHidden="1" w:unhideWhenUsed="1"/>
+    <w:lsdException w:name="List Continue 2" w:semiHidden="1" w:unhideWhenUsed="1"/>
+    <w:lsdException w:name="List Continue 3" w:semiHidden="1" w:unhideWhenUsed="1"/>
+    <w:lsdException w:name="List Continue 4" w:semiHidden="1" w:unhideWhenUsed="1"/>
+    <w:lsdException w:name="List Continue 5" w:semiHidden="1" w:unhideWhenUsed="1"/>
+    <w:lsdException w:name="Message Header" w:semiHidden="1" w:unhideWhenUsed="1"/>
+    <w:lsdException w:name="Subtitle" w:uiPriority="11" w:qFormat="1"/>
+    <w:lsdException w:name="Salutation" w:semiHidden="1" w:unhideWhenUsed="1"/>
+    <w:lsdException w:name="Date" w:semiHidden="1" w:unhideWhenUsed="1"/>
+    <w:lsdException w:name="Body Text First Indent" w:semiHidden="1" w:unhideWhenUsed="1"/>
+    <w:lsdException w:name="Body Text First Indent 2" w:semiHidden="1" w:unhideWhenUsed="1"/>
+    <w:lsdException w:name="Note Heading" w:semiHidden="1" w:unhideWhenUsed="1"/>
+    <w:lsdException w:name="Body Text 2" w:semiHidden="1" w:unhideWhenUsed="1"/>
+    <w:lsdException w:name="Body Text 3" w:semiHidden="1" w:unhideWhenUsed="1"/>
+    <w:lsdException w:name="Body Text Indent 2" w:semiHidden="1" w:unhideWhenUsed="1"/>
+    <w:lsdException w:name="Body Text Indent 3" w:semiHidden="1" w:unhideWhenUsed="1"/>
+    <w:lsdException w:name="Block Text" w:semiHidden="1" w:unhideWhenUsed="1"/>
+    <w:lsdException w:name="Hyperlink" w:semiHidden="1" w:unhideWhenUsed="1"/>
+    <w:lsdException w:name="FollowedHyperlink" w:semiHidden="1" w:unhideWhenUsed="1"/>
+    <w:lsdException w:name="Strong" w:uiPriority="22" w:qFormat="1"/>
+    <w:lsdException w:name="Emphasis" w:uiPriority="20" w:qFormat="1"/>
+    <w:lsdException w:name="Document Map" w:semiHidden="1" w:unhideWhenUsed="1"/>
+    <w:lsdException w:name="Plain Text" w:semiHidden="1" w:unhideWhenUsed="1"/>
+    <w:lsdException w:name="E-mail Signature" w:semiHidden="1" w:unhideWhenUsed="1"/>
+    <w:lsdException w:name="HTML Top of Form" w:semiHidden="1" w:unhideWhenUsed="1"/>
+    <w:lsdException w:name="HTML Bottom of Form" w:semiHidden="1" w:unhideWhenUsed="1"/>
+    <w:lsdException w:name="Normal (Web)" w:semiHidden="1" w:unhideWhenUsed="1"/>
+    <w:lsdException w:name="HTML Acronym" w:semiHidden="1" w:unhideWhenUsed="1"/>
+    <w:lsdException w:name="HTML Address" w:semiHidden="1" w:unhideWhenUsed="1"/>
+    <w:lsdException w:name="HTML Cite" w:semiHidden="1" w:unhideWhenUsed="1"/>
+    <w:lsdException w:name="HTML Code" w:semiHidden="1" w:unhideWhenUsed="1"/>
+    <w:lsdException w:name="HTML Definition" w:semiHidden="1" w:unhideWhenUsed="1"/>
+    <w:lsdException w:name="HTML Keyboard" w:semiHidden="1" w:unhideWhenUsed="1"/>
+    <w:lsdException w:name="HTML Preformatted" w:semiHidden="1" w:unhideWhenUsed="1"/>
+    <w:lsdException w:name="HTML Sample" w:semiHidden="1" w:unhideWhenUsed="1"/>
+    <w:lsdException w:name="HTML Typewriter" w:semiHidden="1" w:unhideWhenUsed="1"/>
+    <w:lsdException w:name="HTML Variable" w:semiHidden="1" w:unhideWhenUsed="1"/>
+    <w:lsdException w:name="Normal Table" w:semiHidden="1" w:unhideWhenUsed="1"/>
+    <w:lsdException w:name="annotation subject" w:semiHidden="1" w:unhideWhenUsed="1"/>
+    <w:lsdException w:name="No List" w:semiHidden="1" w:unhideWhenUsed="1"/>
+    <w:lsdException w:name="Outline List 1" w:semiHidden="1" w:unhideWhenUsed="1"/>
+    <w:lsdException w:name="Outline List 2" w:semiHidden="1" w:unhideWhenUsed="1"/>
+    <w:lsdException w:name="Outline List 3" w:semiHidden="1" w:unhideWhenUsed="1"/>
+    <w:lsdException w:name="Table Simple 1" w:semiHidden="1" w:unhideWhenUsed="1"/>
+    <w:lsdException w:name="Table Simple 2" w:semiHidden="1" w:unhideWhenUsed="1"/>
+    <w:lsdException w:name="Table Simple 3" w:semiHidden="1" w:unhideWhenUsed="1"/>
+    <w:lsdException w:name="Table Classic 1" w:semiHidden="1" w:unhideWhenUsed="1"/>
+    <w:lsdException w:name="Table Classic 2" w:semiHidden="1" w:unhideWhenUsed="1"/>
+    <w:lsdException w:name="Table Classic 3" w:semiHidden="1" w:unhideWhenUsed="1"/>
+    <w:lsdException w:name="Table Classic 4" w:semiHidden="1" w:unhideWhenUsed="1"/>
+    <w:lsdException w:name="Table Colorful 1" w:semiHidden="1" w:unhideWhenUsed="1"/>
+    <w:lsdException w:name="Table Colorful 2" w:semiHidden="1" w:unhideWhenUsed="1"/>
+    <w:lsdException w:name="Table Colorful 3" w:semiHidden="1" w:unhideWhenUsed="1"/>
+    <w:lsdException w:name="Table Columns 1" w:semiHidden="1" w:unhideWhenUsed="1"/>
+    <w:lsdException w:name="Table Columns 2" w:semiHidden="1" w:unhideWhenUsed="1"/>
+    <w:lsdException w:name="Table Columns 3" w:semiHidden="1" w:unhideWhenUsed="1"/>
+    <w:lsdException w:name="Table Columns 4" w:semiHidden="1" w:unhideWhenUsed="1"/>
+    <w:lsdException w:name="Table Columns 5" w:semiHidden="1" w:unhideWhenUsed="1"/>
+    <w:lsdException w:name="Table Grid 1" w:semiHidden="1" w:unhideWhenUsed="1"/>
+    <w:lsdException w:name="Table Grid 2" w:semiHidden="1" w:unhideWhenUsed="1"/>
+    <w:lsdException w:name="Table Grid 3" w:semiHidden="1" w:unhideWhenUsed="1"/>
+    <w:lsdException w:name="Table Grid 4" w:semiHidden="1" w:unhideWhenUsed="1"/>
+    <w:lsdException w:name="Table Grid 5" w:semiHidden="1" w:unhideWhenUsed="1"/>
+    <w:lsdException w:name="Table Grid 6" w:semiHidden="1" w:unhideWhenUsed="1"/>
+    <w:lsdException w:name="Table Grid 7" w:semiHidden="1" w:unhideWhenUsed="1"/>
+    <w:lsdException w:name="Table Grid 8" w:semiHidden="1" w:unhideWhenUsed="1"/>
+    <w:lsdException w:name="Table List 1" w:semiHidden="1" w:unhideWhenUsed="1"/>
+    <w:lsdException w:name="Table List 2" w:semiHidden="1" w:unhideWhenUsed="1"/>
+    <w:lsdException w:name="Table List 3" w:semiHidden="1" w:unhideWhenUsed="1"/>
+    <w:lsdException w:name="Table List 4" w:semiHidden="1" w:unhideWhenUsed="1"/>
+    <w:lsdException w:name="Table List 5" w:semiHidden="1" w:unhideWhenUsed="1"/>
+    <w:lsdException w:name="Table List 6" w:semiHidden="1" w:unhideWhenUsed="1"/>
+    <w:lsdException w:name="Table List 7" w:semiHidden="1" w:unhideWhenUsed="1"/>
+    <w:lsdException w:name="Table List 8" w:semiHidden="1" w:unhideWhenUsed="1"/>
+    <w:lsdException w:name="Table 3D effects 1" w:semiHidden="1" w:unhideWhenUsed="1"/>
+    <w:lsdException w:name="Table 3D effects 2" w:semiHidden="1" w:unhideWhenUsed="1"/>
+    <w:lsdException w:name="Table 3D effects 3" w:semiHidden="1" w:unhideWhenUsed="1"/>
+    <w:lsdException w:name="Table Contemporary" w:semiHidden="1" w:unhideWhenUsed="1"/>
+    <w:lsdException w:name="Table Elegant" w:semiHidden="1" w:unhideWhenUsed="1"/>
+    <w:lsdException w:name="Table Professional" w:semiHidden="1" w:unhideWhenUsed="1"/>
+    <w:lsdException w:name="Table Subtle 1" w:semiHidden="1" w:unhideWhenUsed="1"/>
+    <w:lsdException w:name="Table Subtle 2" w:semiHidden="1" w:unhideWhenUsed="1"/>
+    <w:lsdException w:name="Table Web 1" w:semiHidden="1" w:unhideWhenUsed="1"/>
+    <w:lsdException w:name="Table Web 2" w:semiHidden="1" w:unhideWhenUsed="1"/>
+    <w:lsdException w:name="Table Web 3" w:semiHidden="1" w:unhideWhenUsed="1"/>
+    <w:lsdException w:name="Balloon Text" w:semiHidden="1" w:unhideWhenUsed="1"/>
+    <w:lsdException w:name="Table Grid" w:uiPriority="59"/>
+    <w:lsdException w:name="Table Theme" w:semiHidden="1" w:unhideWhenUsed="1"/>
+    <w:lsdException w:name="Placeholder Text" w:semiHidden="1"/>
+    <w:lsdException w:name="No Spacing" w:uiPriority="1" w:qFormat="1"/>
+    <w:lsdException w:name="Light Shading" w:uiPriority="60"/>
+    <w:lsdException w:name="Light List" w:uiPriority="61"/>
+    <w:lsdException w:name="Light Grid" w:uiPriority="62"/>
+    <w:lsdException w:name="Medium Shading 1" w:uiPriority="63"/>
+    <w:lsdException w:name="Medium Shading 2" w:uiPriority="64"/>
+    <w:lsdException w:name="Medium List 1" w:uiPriority="65"/>
+    <w:lsdException w:name="Medium List 2" w:uiPriority="66"/>
+    <w:lsdException w:name="Medium Grid 1" w:uiPriority="67"/>
+    <w:lsdException w:name="Medium Grid 2" w:uiPriority="68"/>
+    <w:lsdException w:name="Medium Grid 3" w:uiPriority="69"/>
+    <w:lsdException w:name="Dark List" w:uiPriority="70"/>
+    <w:lsdException w:name="Colorful Shading" w:uiPriority="71"/>
+    <w:lsdException w:name="Colorful List" w:uiPriority="72"/>
+    <w:lsdException w:name="Colorful Grid" w:uiPriority="73"/>
+    <w:lsdException w:name="Light Shading Accent 1" w:uiPriority="60"/>
+    <w:lsdException w:name="Light List Accent 1" w:uiPriority="61"/>
+    <w:lsdException w:name="Light Grid Accent 1" w:uiPriority="62"/>
+    <w:lsdException w:name="Medium Shading 1 Accent 1" w:uiPriority="63"/>
+    <w:lsdException w:name="Medium Shading 2 Accent 1" w:uiPriority="64"/>
+    <w:lsdException w:name="Medium List 1 Accent 1" w:uiPriority="65"/>
+    <w:lsdException w:name="Revision" w:semiHidden="1"/>
+    <w:lsdException w:name="List Paragraph" w:uiPriority="34" w:qFormat="1"/>
+    <w:lsdException w:name="Quote" w:uiPriority="29" w:qFormat="1"/>
+    <w:lsdException w:name="Intense Quote" w:uiPriority="30" w:qFormat="1"/>
+    <w:lsdException w:name="Medium List 2 Accent 1" w:uiPriority="66"/>
+    <w:lsdException w:name="Medium Grid 1 Accent 1" w:uiPriority="67"/>
+    <w:lsdException w:name="Medium Grid 2 Accent 1" w:uiPriority="68"/>
+    <w:lsdException w:name="Medium Grid 3 Accent 1" w:uiPriority="69"/>
+    <w:lsdException w:name="Dark List Accent 1" w:uiPriority="70"/>
+    <w:lsdException w:name="Colorful Shading Accent 1" w:uiPriority="71"/>
+    <w:lsdException w:name="Colorful List Accent 1" w:uiPriority="72"/>
+    <w:lsdException w:name="Colorful Grid Accent 1" w:uiPriority="73"/>
+    <w:lsdException w:name="Light Shading Accent 2" w:uiPriority="60"/>
+    <w:lsdException w:name="Light List Accent 2" w:uiPriority="61"/>
+    <w:lsdException w:name="Light Grid Accent 2" w:uiPriority="62"/>
+    <w:lsdException w:name="Medium Shading 1 Accent 2" w:uiPriority="63"/>
+    <w:lsdException w:name="Medium Shading 2 Accent 2" w:uiPriority="64"/>
+    <w:lsdException w:name="Medium List 1 Accent 2" w:uiPriority="65"/>
+    <w:lsdException w:name="Medium List 2 Accent 2" w:uiPriority="66"/>
+    <w:lsdException w:name="Medium Grid 1 Accent 2" w:uiPriority="67"/>
+    <w:lsdException w:name="Medium Grid 2 Accent 2" w:uiPriority="68"/>
+    <w:lsdException w:name="Medium Grid 3 Accent 2" w:uiPriority="69"/>
+    <w:lsdException w:name="Dark List Accent 2" w:uiPriority="70"/>
+    <w:lsdException w:name="Colorful Shading Accent 2" w:uiPriority="71"/>
+    <w:lsdException w:name="Colorful List Accent 2" w:uiPriority="72"/>
+    <w:lsdException w:name="Colorful Grid Accent 2" w:uiPriority="73"/>
+    <w:lsdException w:name="Light Shading Accent 3" w:uiPriority="60"/>
+    <w:lsdException w:name="Light List Accent 3" w:uiPriority="61"/>
+    <w:lsdException w:name="Light Grid Accent 3" w:uiPriority="62"/>
+    <w:lsdException w:name="Medium Shading 1 Accent 3" w:uiPriority="63"/>
+    <w:lsdException w:name="Medium Shading 2 Accent 3" w:uiPriority="64"/>
+    <w:lsdException w:name="Medium List 1 Accent 3" w:uiPriority="65"/>
+    <w:lsdException w:name="Medium List 2 Accent 3" w:uiPriority="66"/>
+    <w:lsdException w:name="Medium Grid 1 Accent 3" w:uiPriority="67"/>
+    <w:lsdException w:name="Medium Grid 2 Accent 3" w:uiPriority="68"/>
+    <w:lsdException w:name="Medium Grid 3 Accent 3" w:uiPriority="69"/>
+    <w:lsdException w:name="Dark List Accent 3" w:uiPriority="70"/>
+    <w:lsdException w:name="Colorful Shading Accent 3" w:uiPriority="71"/>
+    <w:lsdException w:name="Colorful List Accent 3" w:uiPriority="72"/>
+    <w:lsdException w:name="Colorful Grid Accent 3" w:uiPriority="73"/>
+    <w:lsdException w:name="Light Shading Accent 4" w:uiPriority="60"/>
+    <w:lsdException w:name="Light List Accent 4" w:uiPriority="61"/>
+    <w:lsdException w:name="Light Grid Accent 4" w:uiPriority="62"/>
+    <w:lsdException w:name="Medium Shading 1 Accent 4" w:uiPriority="63"/>
+    <w:lsdException w:name="Medium Shading 2 Accent 4" w:uiPriority="64"/>
+    <w:lsdException w:name="Medium List 1 Accent 4" w:uiPriority="65"/>
+    <w:lsdException w:name="Medium List 2 Accent 4" w:uiPriority="66"/>
+    <w:lsdException w:name="Medium Grid 1 Accent 4" w:uiPriority="67"/>
+    <w:lsdException w:name="Medium Grid 2 Accent 4" w:uiPriority="68"/>
+    <w:lsdException w:name="Medium Grid 3 Accent 4" w:uiPriority="69"/>
+    <w:lsdException w:name="Dark List Accent 4" w:uiPriority="70"/>
+    <w:lsdException w:name="Colorful Shading Accent 4" w:uiPriority="71"/>
+    <w:lsdException w:name="Colorful List Accent 4" w:uiPriority="72"/>
+    <w:lsdException w:name="Colorful Grid Accent 4" w:uiPriority="73"/>
+    <w:lsdException w:name="Light Shading Accent 5" w:uiPriority="60"/>
+    <w:lsdException w:name="Light List Accent 5" w:uiPriority="61"/>
+    <w:lsdException w:name="Light Grid Accent 5" w:uiPriority="62"/>
+    <w:lsdException w:name="Medium Shading 1 Accent 5" w:uiPriority="63"/>
+    <w:lsdException w:name="Medium Shading 2 Accent 5" w:uiPriority="64"/>
+    <w:lsdException w:name="Medium List 1 Accent 5" w:uiPriority="65"/>
+    <w:lsdException w:name="Medium List 2 Accent 5" w:uiPriority="66"/>
+    <w:lsdException w:name="Medium Grid 1 Accent 5" w:uiPriority="67"/>
+    <w:lsdException w:name="Medium Grid 2 Accent 5" w:uiPriority="68"/>
+    <w:lsdException w:name="Medium Grid 3 Accent 5" w:uiPriority="69"/>
+    <w:lsdException w:name="Dark List Accent 5" w:uiPriority="70"/>
+    <w:lsdException w:name="Colorful Shading Accent 5" w:uiPriority="71"/>
+    <w:lsdException w:name="Colorful List Accent 5" w:uiPriority="72"/>
+    <w:lsdException w:name="Colorful Grid Accent 5" w:uiPriority="73"/>
+    <w:lsdException w:name="Light Shading Accent 6" w:uiPriority="60"/>
+    <w:lsdException w:name="Light List Accent 6" w:uiPriority="61"/>
+    <w:lsdException w:name="Light Grid Accent 6" w:uiPriority="62"/>
+    <w:lsdException w:name="Medium Shading 1 Accent 6" w:uiPriority="63"/>
+    <w:lsdException w:name="Medium Shading 2 Accent 6" w:uiPriority="64"/>
+    <w:lsdException w:name="Medium List 1 Accent 6" w:uiPriority="65"/>
+    <w:lsdException w:name="Medium List 2 Accent 6" w:uiPriority="66"/>
+    <w:lsdException w:name="Medium Grid 1 Accent 6" w:uiPriority="67"/>
+    <w:lsdException w:name="Medium Grid 2 Accent 6" w:uiPriority="68"/>
+    <w:lsdException w:name="Medium Grid 3 Accent 6" w:uiPriority="69"/>
+    <w:lsdException w:name="Dark List Accent 6" w:uiPriority="70"/>
+    <w:lsdException w:name="Colorful Shading Accent 6" w:uiPriority="71"/>
+    <w:lsdException w:name="Colorful List Accent 6" w:uiPriority="72"/>
+    <w:lsdException w:name="Colorful Grid Accent 6" w:uiPriority="73"/>
+    <w:lsdException w:name="Subtle Emphasis" w:uiPriority="19" w:qFormat="1"/>
+    <w:lsdException w:name="Intense Emphasis" w:uiPriority="21" w:qFormat="1"/>
+    <w:lsdException w:name="Subtle Reference" w:uiPriority="31" w:qFormat="1"/>
+    <w:lsdException w:name="Intense Reference" w:uiPriority="32" w:qFormat="1"/>
+    <w:lsdException w:name="Book Title" w:uiPriority="33" w:qFormat="1"/>
+    <w:lsdException w:name="Bibliography" w:semiHidden="1" w:uiPriority="37" w:unhideWhenUsed="1"/>
+    <w:lsdException w:name="TOC Heading" w:semiHidden="1" w:uiPriority="39" w:unhideWhenUsed="1" w:qFormat="1"/>
+    <w:lsdException w:name="Plain Table 1" w:uiPriority="41"/>
+    <w:lsdException w:name="Plain Table 2" w:uiPriority="42"/>
+    <w:lsdException w:name="Plain Table 3" w:uiPriority="43"/>
+    <w:lsdException w:name="Plain Table 4" w:uiPriority="44"/>
+    <w:lsdException w:name="Plain Table 5" w:uiPriority="45"/>
+    <w:lsdException w:name="Grid Table Light" w:uiPriority="40"/>
+    <w:lsdException w:name="Grid Table 1 Light" w:uiPriority="46"/>
+    <w:lsdException w:name="Grid Table 2" w:uiPriority="47"/>
+    <w:lsdException w:name="Grid Table 3" w:uiPriority="48"/>
+    <w:lsdException w:name="Grid Table 4" w:uiPriority="49"/>
+    <w:lsdException w:name="Grid Table 5 Dark" w:uiPriority="50"/>
+    <w:lsdException w:name="Grid Table 6 Colorful" w:uiPriority="51"/>
+    <w:lsdException w:name="Grid Table 7 Colorful" w:uiPriority="52"/>
+    <w:lsdException w:name="Grid Table 1 Light Accent 1" w:uiPriority="46"/>
+    <w:lsdException w:name="Grid Table 2 Accent 1" w:uiPriority="47"/>
+    <w:lsdException w:name="Grid Table 3 Accent 1" w:uiPriority="48"/>
+    <w:lsdException w:name="Grid Table 4 Accent 1" w:uiPriority="49"/>
+    <w:lsdException w:name="Grid Table 5 Dark Accent 1" w:uiPriority="50"/>
+    <w:lsdException w:name="Grid Table 6 Colorful Accent 1" w:uiPriority="51"/>
+    <w:lsdException w:name="Grid Table 7 Colorful Accent 1" w:uiPriority="52"/>
+    <w:lsdException w:name="Grid Table 1 Light Accent 2" w:uiPriority="46"/>
+    <w:lsdException w:name="Grid Table 2 Accent 2" w:uiPriority="47"/>
+    <w:lsdException w:name="Grid Table 3 Accent 2" w:uiPriority="48"/>
+    <w:lsdException w:name="Grid Table 4 Accent 2" w:uiPriority="49"/>
+    <w:lsdException w:name="Grid Table 5 Dark Accent 2" w:uiPriority="50"/>
+    <w:lsdException w:name="Grid Table 6 Colorful Accent 2" w:uiPriority="51"/>
+    <w:lsdException w:name="Grid Table 7 Colorful Accent 2" w:uiPriority="52"/>
+    <w:lsdException w:name="Grid Table 1 Light Accent 3" w:uiPriority="46"/>
+    <w:lsdException w:name="Grid Table 2 Accent 3" w:uiPriority="47"/>
+    <w:lsdException w:name="Grid Table 3 Accent 3" w:uiPriority="48"/>
+    <w:lsdException w:name="Grid Table 4 Accent 3" w:uiPriority="49"/>
+    <w:lsdException w:name="Grid Table 5 Dark Accent 3" w:uiPriority="50"/>
+    <w:lsdException w:name="Grid Table 6 Colorful Accent 3" w:uiPriority="51"/>
+    <w:lsdException w:name="Grid Table 7 Colorful Accent 3" w:uiPriority="52"/>
+    <w:lsdException w:name="Grid Table 1 Light Accent 4" w:uiPriority="46"/>
+    <w:lsdException w:name="Grid Table 2 Accent 4" w:uiPriority="47"/>
+    <w:lsdException w:name="Grid Table 3 Accent 4" w:uiPriority="48"/>
+    <w:lsdException w:name="Grid Table 4 Accent 4" w:uiPriority="49"/>
+    <w:lsdException w:name="Grid Table 5 Dark Accent 4" w:uiPriority="50"/>
+    <w:lsdException w:name="Grid Table 6 Colorful Accent 4" w:uiPriority="51"/>
+    <w:lsdException w:name="Grid Table 7 Colorful Accent 4" w:uiPriority="52"/>
+    <w:lsdException w:name="Grid Table 1 Light Accent 5" w:uiPriority="46"/>
+    <w:lsdException w:name="Grid Table 2 Accent 5" w:uiPriority="47"/>
+    <w:lsdException w:name="Grid Table 3 Accent 5" w:uiPriority="48"/>
+    <w:lsdException w:name="Grid Table 4 Accent 5" w:uiPriority="49"/>
+    <w:lsdException w:name="Grid Table 5 Dark Accent 5" w:uiPriority="50"/>
+    <w:lsdException w:name="Grid Table 6 Colorful Accent 5" w:uiPriority="51"/>
+    <w:lsdException w:name="Grid Table 7 Colorful Accent 5" w:uiPriority="52"/>
+    <w:lsdException w:name="Grid Table 1 Light Accent 6" w:uiPriority="46"/>
+    <w:lsdException w:name="Grid Table 2 Accent 6" w:uiPriority="47"/>
+    <w:lsdException w:name="Grid Table 3 Accent 6" w:uiPriority="48"/>
+    <w:lsdException w:name="Grid Table 4 Accent 6" w:uiPriority="49"/>
+    <w:lsdException w:name="Grid Table 5 Dark Accent 6" w:uiPriority="50"/>
+    <w:lsdException w:name="Grid Table 6 Colorful Accent 6" w:uiPriority="51"/>
+    <w:lsdException w:name="Grid Table 7 Colorful Accent 6" w:uiPriority="52"/>
+    <w:lsdException w:name="List Table 1 Light" w:uiPriority="46"/>
+    <w:lsdException w:name="List Table 2" w:uiPriority="47"/>
+    <w:lsdException w:name="List Table 3" w:uiPriority="48"/>
+    <w:lsdException w:name="List Table 4" w:uiPriority="49"/>
+    <w:lsdException w:name="List Table 5 Dark" w:uiPriority="50"/>
+    <w:lsdException w:name="List Table 6 Colorful" w:uiPriority="51"/>
+    <w:lsdException w:name="List Table 7 Colorful" w:uiPriority="52"/>
+    <w:lsdException w:name="List Table 1 Light Accent 1" w:uiPriority="46"/>
+    <w:lsdException w:name="List Table 2 Accent 1" w:uiPriority="47"/>
+    <w:lsdException w:name="List Table 3 Accent 1" w:uiPriority="48"/>
+    <w:lsdException w:name="List Table 4 Accent 1" w:uiPriority="49"/>
+    <w:lsdException w:name="List Table 5 Dark Accent 1" w:uiPriority="50"/>
+    <w:lsdException w:name="List Table 6 Colorful Accent 1" w:uiPriority="51"/>
+    <w:lsdException w:name="List Table 7 Colorful Accent 1" w:uiPriority="52"/>
+    <w:lsdException w:name="List Table 1 Light Accent 2" w:uiPriority="46"/>
+    <w:lsdException w:name="List Table 2 Accent 2" w:uiPriority="47"/>
+    <w:lsdException w:name="List Table 3 Accent 2" w:uiPriority="48"/>
+    <w:lsdException w:name="List Table 4 Accent 2" w:uiPriority="49"/>
+    <w:lsdException w:name="List Table 5 Dark Accent 2" w:uiPriority="50"/>
+    <w:lsdException w:name="List Table 6 Colorful Accent 2" w:uiPriority="51"/>
+    <w:lsdException w:name="List Table 7 Colorful Accent 2" w:uiPriority="52"/>
+    <w:lsdException w:name="List Table 1 Light Accent 3" w:uiPriority="46"/>
+    <w:lsdException w:name="List Table 2 Accent 3" w:uiPriority="47"/>
+    <w:lsdException w:name="List Table 3 Accent 3" w:uiPriority="48"/>
+    <w:lsdException w:name="List Table 4 Accent 3" w:uiPriority="49"/>
+    <w:lsdException w:name="List Table 5 Dark Accent 3" w:uiPriority="50"/>
+    <w:lsdException w:name="List Table 6 Colorful Accent 3" w:uiPriority="51"/>
+    <w:lsdException w:name="List Table 7 Colorful Accent 3" w:uiPriority="52"/>
+    <w:lsdException w:name="List Table 1 Light Accent 4" w:uiPriority="46"/>
+    <w:lsdException w:name="List Table 2 Accent 4" w:uiPriority="47"/>
+    <w:lsdException w:name="List Table 3 Accent 4" w:uiPriority="48"/>
+    <w:lsdException w:name="List Table 4 Accent 4" w:uiPriority="49"/>
+    <w:lsdException w:name="List Table 5 Dark Accent 4" w:uiPriority="50"/>
+    <w:lsdException w:name="List Table 6 Colorful Accent 4" w:uiPriority="51"/>
+    <w:lsdException w:name="List Table 7 Colorful Accent 4" w:uiPriority="52"/>
+    <w:lsdException w:name="List Table 1 Light Accent 5" w:uiPriority="46"/>
+    <w:lsdException w:name="List Table 2 Accent 5" w:uiPriority="47"/>
+    <w:lsdException w:name="List Table 3 Accent 5" w:uiPriority="48"/>
+    <w:lsdException w:name="List Table 4 Accent 5" w:uiPriority="49"/>
+    <w:lsdException w:name="List Table 5 Dark Accent 5" w:uiPriority="50"/>
+    <w:lsdException w:name="List Table 6 Colorful Accent 5" w:uiPriority="51"/>
+    <w:lsdException w:name="List Table 7 Colorful Accent 5" w:uiPriority="52"/>
+    <w:lsdException w:name="List Table 1 Light Accent 6" w:uiPriority="46"/>
+    <w:lsdException w:name="List Table 2 Accent 6" w:uiPriority="47"/>
+    <w:lsdException w:name="List Table 3 Accent 6" w:uiPriority="48"/>
+    <w:lsdException w:name="List Table 4 Accent 6" w:uiPriority="49"/>
+    <w:lsdException w:name="List Table 5 Dark Accent 6" w:uiPriority="50"/>
+    <w:lsdException w:name="List Table 6 Colorful Accent 6" w:uiPriority="51"/>
+    <w:lsdException w:name="List Table 7 Colorful Accent 6" w:uiPriority="52"/>
   </w:latentStyles>
   <w:style w:type="paragraph" w:default="1" w:styleId="Normal">
     <w:name w:val="Normal"/>
@@ -1667,7 +2054,6 @@
     <w:uiPriority w:val="59"/>
     <w:rsid w:val="00E03CDE"/>
     <w:tblPr>
-      <w:tblInd w:w="0" w:type="dxa"/>
       <w:tblBorders>
         <w:top w:val="single" w:sz="4" w:space="0" w:color="auto"/>
         <w:left w:val="single" w:sz="4" w:space="0" w:color="auto"/>
@@ -1676,12 +2062,6 @@
         <w:insideH w:val="single" w:sz="4" w:space="0" w:color="auto"/>
         <w:insideV w:val="single" w:sz="4" w:space="0" w:color="auto"/>
       </w:tblBorders>
-      <w:tblCellMar>
-        <w:top w:w="0" w:type="dxa"/>
-        <w:left w:w="108" w:type="dxa"/>
-        <w:bottom w:w="0" w:type="dxa"/>
-        <w:right w:w="108" w:type="dxa"/>
-      </w:tblCellMar>
     </w:tblPr>
   </w:style>
   <w:style w:type="table" w:styleId="Trameclaire-Accent1">
@@ -1695,17 +2075,10 @@
     <w:tblPr>
       <w:tblStyleRowBandSize w:val="1"/>
       <w:tblStyleColBandSize w:val="1"/>
-      <w:tblInd w:w="0" w:type="dxa"/>
       <w:tblBorders>
         <w:top w:val="single" w:sz="8" w:space="0" w:color="4F81BD" w:themeColor="accent1"/>
         <w:bottom w:val="single" w:sz="8" w:space="0" w:color="4F81BD" w:themeColor="accent1"/>
       </w:tblBorders>
-      <w:tblCellMar>
-        <w:top w:w="0" w:type="dxa"/>
-        <w:left w:w="108" w:type="dxa"/>
-        <w:bottom w:w="0" w:type="dxa"/>
-        <w:right w:w="108" w:type="dxa"/>
-      </w:tblCellMar>
     </w:tblPr>
     <w:tblStylePr w:type="firstRow">
       <w:pPr>
@@ -1783,196 +2156,6 @@
         <w:shd w:val="clear" w:color="auto" w:fill="D3DFEE" w:themeFill="accent1" w:themeFillTint="3F"/>
       </w:tcPr>
     </w:tblStylePr>
-  </w:style>
-</w:styles>
-</file>
-
-<file path=word/stylesWithEffects.xml><?xml version="1.0" encoding="utf-8"?>
-<w:styles xmlns:wpc="http://schemas.microsoft.com/office/word/2010/wordprocessingCanvas" xmlns:mc="http://schemas.openxmlformats.org/markup-compatibility/2006" xmlns:o="urn:schemas-microsoft-com:office:office" xmlns:r="http://schemas.openxmlformats.org/officeDocument/2006/relationships" xmlns:m="http://schemas.openxmlformats.org/officeDocument/2006/math" xmlns:v="urn:schemas-microsoft-com:vml" xmlns:wp14="http://schemas.microsoft.com/office/word/2010/wordprocessingDrawing" xmlns:wp="http://schemas.openxmlformats.org/drawingml/2006/wordprocessingDrawing" xmlns:w10="urn:schemas-microsoft-com:office:word" xmlns:w="http://schemas.openxmlformats.org/wordprocessingml/2006/main" xmlns:w14="http://schemas.microsoft.com/office/word/2010/wordml" xmlns:wpg="http://schemas.microsoft.com/office/word/2010/wordprocessingGroup" xmlns:wpi="http://schemas.microsoft.com/office/word/2010/wordprocessingInk" xmlns:wne="http://schemas.microsoft.com/office/word/2006/wordml" xmlns:wps="http://schemas.microsoft.com/office/word/2010/wordprocessingShape" mc:Ignorable="w14 wp14">
-  <w:docDefaults>
-    <w:rPrDefault>
-      <w:rPr>
-        <w:rFonts w:asciiTheme="minorHAnsi" w:eastAsiaTheme="minorEastAsia" w:hAnsiTheme="minorHAnsi" w:cstheme="minorBidi"/>
-        <w:sz w:val="22"/>
-        <w:szCs w:val="22"/>
-        <w:lang w:val="fr-FR" w:eastAsia="fr-FR" w:bidi="ar-SA"/>
-      </w:rPr>
-    </w:rPrDefault>
-    <w:pPrDefault>
-      <w:pPr>
-        <w:spacing w:after="200" w:line="276" w:lineRule="auto"/>
-      </w:pPr>
-    </w:pPrDefault>
-  </w:docDefaults>
-  <w:latentStyles w:defLockedState="0" w:defUIPriority="99" w:defSemiHidden="1" w:defUnhideWhenUsed="1" w:defQFormat="0" w:count="267">
-    <w:lsdException w:name="Normal" w:semiHidden="0" w:uiPriority="0" w:unhideWhenUsed="0" w:qFormat="1"/>
-    <w:lsdException w:name="heading 1" w:semiHidden="0" w:uiPriority="9" w:unhideWhenUsed="0" w:qFormat="1"/>
-    <w:lsdException w:name="heading 2" w:uiPriority="9" w:qFormat="1"/>
-    <w:lsdException w:name="heading 3" w:uiPriority="9" w:qFormat="1"/>
-    <w:lsdException w:name="heading 4" w:uiPriority="9" w:qFormat="1"/>
-    <w:lsdException w:name="heading 5" w:uiPriority="9" w:qFormat="1"/>
-    <w:lsdException w:name="heading 6" w:uiPriority="9" w:qFormat="1"/>
-    <w:lsdException w:name="heading 7" w:uiPriority="9" w:qFormat="1"/>
-    <w:lsdException w:name="heading 8" w:uiPriority="9" w:qFormat="1"/>
-    <w:lsdException w:name="heading 9" w:uiPriority="9" w:qFormat="1"/>
-    <w:lsdException w:name="toc 1" w:uiPriority="39"/>
-    <w:lsdException w:name="toc 2" w:uiPriority="39"/>
-    <w:lsdException w:name="toc 3" w:uiPriority="39"/>
-    <w:lsdException w:name="toc 4" w:uiPriority="39"/>
-    <w:lsdException w:name="toc 5" w:uiPriority="39"/>
-    <w:lsdException w:name="toc 6" w:uiPriority="39"/>
-    <w:lsdException w:name="toc 7" w:uiPriority="39"/>
-    <w:lsdException w:name="toc 8" w:uiPriority="39"/>
-    <w:lsdException w:name="toc 9" w:uiPriority="39"/>
-    <w:lsdException w:name="caption" w:uiPriority="35" w:qFormat="1"/>
-    <w:lsdException w:name="Title" w:semiHidden="0" w:uiPriority="10" w:unhideWhenUsed="0" w:qFormat="1"/>
-    <w:lsdException w:name="Default Paragraph Font" w:uiPriority="1"/>
-    <w:lsdException w:name="Subtitle" w:semiHidden="0" w:uiPriority="11" w:unhideWhenUsed="0" w:qFormat="1"/>
-    <w:lsdException w:name="Strong" w:semiHidden="0" w:uiPriority="22" w:unhideWhenUsed="0" w:qFormat="1"/>
-    <w:lsdException w:name="Emphasis" w:semiHidden="0" w:uiPriority="20" w:unhideWhenUsed="0" w:qFormat="1"/>
-    <w:lsdException w:name="Table Grid" w:semiHidden="0" w:uiPriority="59" w:unhideWhenUsed="0"/>
-    <w:lsdException w:name="Placeholder Text" w:unhideWhenUsed="0"/>
-    <w:lsdException w:name="No Spacing" w:semiHidden="0" w:uiPriority="1" w:unhideWhenUsed="0" w:qFormat="1"/>
-    <w:lsdException w:name="Light Shading" w:semiHidden="0" w:uiPriority="60" w:unhideWhenUsed="0"/>
-    <w:lsdException w:name="Light List" w:semiHidden="0" w:uiPriority="61" w:unhideWhenUsed="0"/>
-    <w:lsdException w:name="Light Grid" w:semiHidden="0" w:uiPriority="62" w:unhideWhenUsed="0"/>
-    <w:lsdException w:name="Medium Shading 1" w:semiHidden="0" w:uiPriority="63" w:unhideWhenUsed="0"/>
-    <w:lsdException w:name="Medium Shading 2" w:semiHidden="0" w:uiPriority="64" w:unhideWhenUsed="0"/>
-    <w:lsdException w:name="Medium List 1" w:semiHidden="0" w:uiPriority="65" w:unhideWhenUsed="0"/>
-    <w:lsdException w:name="Medium List 2" w:semiHidden="0" w:uiPriority="66" w:unhideWhenUsed="0"/>
-    <w:lsdException w:name="Medium Grid 1" w:semiHidden="0" w:uiPriority="67" w:unhideWhenUsed="0"/>
-    <w:lsdException w:name="Medium Grid 2" w:semiHidden="0" w:uiPriority="68" w:unhideWhenUsed="0"/>
-    <w:lsdException w:name="Medium Grid 3" w:semiHidden="0" w:uiPriority="69" w:unhideWhenUsed="0"/>
-    <w:lsdException w:name="Dark List" w:semiHidden="0" w:uiPriority="70" w:unhideWhenUsed="0"/>
-    <w:lsdException w:name="Colorful Shading" w:semiHidden="0" w:uiPriority="71" w:unhideWhenUsed="0"/>
-    <w:lsdException w:name="Colorful List" w:semiHidden="0" w:uiPriority="72" w:unhideWhenUsed="0"/>
-    <w:lsdException w:name="Colorful Grid" w:semiHidden="0" w:uiPriority="73" w:unhideWhenUsed="0"/>
-    <w:lsdException w:name="Light Shading Accent 1" w:semiHidden="0" w:uiPriority="60" w:unhideWhenUsed="0"/>
-    <w:lsdException w:name="Light List Accent 1" w:semiHidden="0" w:uiPriority="61" w:unhideWhenUsed="0"/>
-    <w:lsdException w:name="Light Grid Accent 1" w:semiHidden="0" w:uiPriority="62" w:unhideWhenUsed="0"/>
-    <w:lsdException w:name="Medium Shading 1 Accent 1" w:semiHidden="0" w:uiPriority="63" w:unhideWhenUsed="0"/>
-    <w:lsdException w:name="Medium Shading 2 Accent 1" w:semiHidden="0" w:uiPriority="64" w:unhideWhenUsed="0"/>
-    <w:lsdException w:name="Medium List 1 Accent 1" w:semiHidden="0" w:uiPriority="65" w:unhideWhenUsed="0"/>
-    <w:lsdException w:name="Revision" w:unhideWhenUsed="0"/>
-    <w:lsdException w:name="List Paragraph" w:semiHidden="0" w:uiPriority="34" w:unhideWhenUsed="0" w:qFormat="1"/>
-    <w:lsdException w:name="Quote" w:semiHidden="0" w:uiPriority="29" w:unhideWhenUsed="0" w:qFormat="1"/>
-    <w:lsdException w:name="Intense Quote" w:semiHidden="0" w:uiPriority="30" w:unhideWhenUsed="0" w:qFormat="1"/>
-    <w:lsdException w:name="Medium List 2 Accent 1" w:semiHidden="0" w:uiPriority="66" w:unhideWhenUsed="0"/>
-    <w:lsdException w:name="Medium Grid 1 Accent 1" w:semiHidden="0" w:uiPriority="67" w:unhideWhenUsed="0"/>
-    <w:lsdException w:name="Medium Grid 2 Accent 1" w:semiHidden="0" w:uiPriority="68" w:unhideWhenUsed="0"/>
-    <w:lsdException w:name="Medium Grid 3 Accent 1" w:semiHidden="0" w:uiPriority="69" w:unhideWhenUsed="0"/>
-    <w:lsdException w:name="Dark List Accent 1" w:semiHidden="0" w:uiPriority="70" w:unhideWhenUsed="0"/>
-    <w:lsdException w:name="Colorful Shading Accent 1" w:semiHidden="0" w:uiPriority="71" w:unhideWhenUsed="0"/>
-    <w:lsdException w:name="Colorful List Accent 1" w:semiHidden="0" w:uiPriority="72" w:unhideWhenUsed="0"/>
-    <w:lsdException w:name="Colorful Grid Accent 1" w:semiHidden="0" w:uiPriority="73" w:unhideWhenUsed="0"/>
-    <w:lsdException w:name="Light Shading Accent 2" w:semiHidden="0" w:uiPriority="60" w:unhideWhenUsed="0"/>
-    <w:lsdException w:name="Light List Accent 2" w:semiHidden="0" w:uiPriority="61" w:unhideWhenUsed="0"/>
-    <w:lsdException w:name="Light Grid Accent 2" w:semiHidden="0" w:uiPriority="62" w:unhideWhenUsed="0"/>
-    <w:lsdException w:name="Medium Shading 1 Accent 2" w:semiHidden="0" w:uiPriority="63" w:unhideWhenUsed="0"/>
-    <w:lsdException w:name="Medium Shading 2 Accent 2" w:semiHidden="0" w:uiPriority="64" w:unhideWhenUsed="0"/>
-    <w:lsdException w:name="Medium List 1 Accent 2" w:semiHidden="0" w:uiPriority="65" w:unhideWhenUsed="0"/>
-    <w:lsdException w:name="Medium List 2 Accent 2" w:semiHidden="0" w:uiPriority="66" w:unhideWhenUsed="0"/>
-    <w:lsdException w:name="Medium Grid 1 Accent 2" w:semiHidden="0" w:uiPriority="67" w:unhideWhenUsed="0"/>
-    <w:lsdException w:name="Medium Grid 2 Accent 2" w:semiHidden="0" w:uiPriority="68" w:unhideWhenUsed="0"/>
-    <w:lsdException w:name="Medium Grid 3 Accent 2" w:semiHidden="0" w:uiPriority="69" w:unhideWhenUsed="0"/>
-    <w:lsdException w:name="Dark List Accent 2" w:semiHidden="0" w:uiPriority="70" w:unhideWhenUsed="0"/>
-    <w:lsdException w:name="Colorful Shading Accent 2" w:semiHidden="0" w:uiPriority="71" w:unhideWhenUsed="0"/>
-    <w:lsdException w:name="Colorful List Accent 2" w:semiHidden="0" w:uiPriority="72" w:unhideWhenUsed="0"/>
-    <w:lsdException w:name="Colorful Grid Accent 2" w:semiHidden="0" w:uiPriority="73" w:unhideWhenUsed="0"/>
-    <w:lsdException w:name="Light Shading Accent 3" w:semiHidden="0" w:uiPriority="60" w:unhideWhenUsed="0"/>
-    <w:lsdException w:name="Light List Accent 3" w:semiHidden="0" w:uiPriority="61" w:unhideWhenUsed="0"/>
-    <w:lsdException w:name="Light Grid Accent 3" w:semiHidden="0" w:uiPriority="62" w:unhideWhenUsed="0"/>
-    <w:lsdException w:name="Medium Shading 1 Accent 3" w:semiHidden="0" w:uiPriority="63" w:unhideWhenUsed="0"/>
-    <w:lsdException w:name="Medium Shading 2 Accent 3" w:semiHidden="0" w:uiPriority="64" w:unhideWhenUsed="0"/>
-    <w:lsdException w:name="Medium List 1 Accent 3" w:semiHidden="0" w:uiPriority="65" w:unhideWhenUsed="0"/>
-    <w:lsdException w:name="Medium List 2 Accent 3" w:semiHidden="0" w:uiPriority="66" w:unhideWhenUsed="0"/>
-    <w:lsdException w:name="Medium Grid 1 Accent 3" w:semiHidden="0" w:uiPriority="67" w:unhideWhenUsed="0"/>
-    <w:lsdException w:name="Medium Grid 2 Accent 3" w:semiHidden="0" w:uiPriority="68" w:unhideWhenUsed="0"/>
-    <w:lsdException w:name="Medium Grid 3 Accent 3" w:semiHidden="0" w:uiPriority="69" w:unhideWhenUsed="0"/>
-    <w:lsdException w:name="Dark List Accent 3" w:semiHidden="0" w:uiPriority="70" w:unhideWhenUsed="0"/>
-    <w:lsdException w:name="Colorful Shading Accent 3" w:semiHidden="0" w:uiPriority="71" w:unhideWhenUsed="0"/>
-    <w:lsdException w:name="Colorful List Accent 3" w:semiHidden="0" w:uiPriority="72" w:unhideWhenUsed="0"/>
-    <w:lsdException w:name="Colorful Grid Accent 3" w:semiHidden="0" w:uiPriority="73" w:unhideWhenUsed="0"/>
-    <w:lsdException w:name="Light Shading Accent 4" w:semiHidden="0" w:uiPriority="60" w:unhideWhenUsed="0"/>
-    <w:lsdException w:name="Light List Accent 4" w:semiHidden="0" w:uiPriority="61" w:unhideWhenUsed="0"/>
-    <w:lsdException w:name="Light Grid Accent 4" w:semiHidden="0" w:uiPriority="62" w:unhideWhenUsed="0"/>
-    <w:lsdException w:name="Medium Shading 1 Accent 4" w:semiHidden="0" w:uiPriority="63" w:unhideWhenUsed="0"/>
-    <w:lsdException w:name="Medium Shading 2 Accent 4" w:semiHidden="0" w:uiPriority="64" w:unhideWhenUsed="0"/>
-    <w:lsdException w:name="Medium List 1 Accent 4" w:semiHidden="0" w:uiPriority="65" w:unhideWhenUsed="0"/>
-    <w:lsdException w:name="Medium List 2 Accent 4" w:semiHidden="0" w:uiPriority="66" w:unhideWhenUsed="0"/>
-    <w:lsdException w:name="Medium Grid 1 Accent 4" w:semiHidden="0" w:uiPriority="67" w:unhideWhenUsed="0"/>
-    <w:lsdException w:name="Medium Grid 2 Accent 4" w:semiHidden="0" w:uiPriority="68" w:unhideWhenUsed="0"/>
-    <w:lsdException w:name="Medium Grid 3 Accent 4" w:semiHidden="0" w:uiPriority="69" w:unhideWhenUsed="0"/>
-    <w:lsdException w:name="Dark List Accent 4" w:semiHidden="0" w:uiPriority="70" w:unhideWhenUsed="0"/>
-    <w:lsdException w:name="Colorful Shading Accent 4" w:semiHidden="0" w:uiPriority="71" w:unhideWhenUsed="0"/>
-    <w:lsdException w:name="Colorful List Accent 4" w:semiHidden="0" w:uiPriority="72" w:unhideWhenUsed="0"/>
-    <w:lsdException w:name="Colorful Grid Accent 4" w:semiHidden="0" w:uiPriority="73" w:unhideWhenUsed="0"/>
-    <w:lsdException w:name="Light Shading Accent 5" w:semiHidden="0" w:uiPriority="60" w:unhideWhenUsed="0"/>
-    <w:lsdException w:name="Light List Accent 5" w:semiHidden="0" w:uiPriority="61" w:unhideWhenUsed="0"/>
-    <w:lsdException w:name="Light Grid Accent 5" w:semiHidden="0" w:uiPriority="62" w:unhideWhenUsed="0"/>
-    <w:lsdException w:name="Medium Shading 1 Accent 5" w:semiHidden="0" w:uiPriority="63" w:unhideWhenUsed="0"/>
-    <w:lsdException w:name="Medium Shading 2 Accent 5" w:semiHidden="0" w:uiPriority="64" w:unhideWhenUsed="0"/>
-    <w:lsdException w:name="Medium List 1 Accent 5" w:semiHidden="0" w:uiPriority="65" w:unhideWhenUsed="0"/>
-    <w:lsdException w:name="Medium List 2 Accent 5" w:semiHidden="0" w:uiPriority="66" w:unhideWhenUsed="0"/>
-    <w:lsdException w:name="Medium Grid 1 Accent 5" w:semiHidden="0" w:uiPriority="67" w:unhideWhenUsed="0"/>
-    <w:lsdException w:name="Medium Grid 2 Accent 5" w:semiHidden="0" w:uiPriority="68" w:unhideWhenUsed="0"/>
-    <w:lsdException w:name="Medium Grid 3 Accent 5" w:semiHidden="0" w:uiPriority="69" w:unhideWhenUsed="0"/>
-    <w:lsdException w:name="Dark List Accent 5" w:semiHidden="0" w:uiPriority="70" w:unhideWhenUsed="0"/>
-    <w:lsdException w:name="Colorful Shading Accent 5" w:semiHidden="0" w:uiPriority="71" w:unhideWhenUsed="0"/>
-    <w:lsdException w:name="Colorful List Accent 5" w:semiHidden="0" w:uiPriority="72" w:unhideWhenUsed="0"/>
-    <w:lsdException w:name="Colorful Grid Accent 5" w:semiHidden="0" w:uiPriority="73" w:unhideWhenUsed="0"/>
-    <w:lsdException w:name="Light Shading Accent 6" w:semiHidden="0" w:uiPriority="60" w:unhideWhenUsed="0"/>
-    <w:lsdException w:name="Light List Accent 6" w:semiHidden="0" w:uiPriority="61" w:unhideWhenUsed="0"/>
-    <w:lsdException w:name="Light Grid Accent 6" w:semiHidden="0" w:uiPriority="62" w:unhideWhenUsed="0"/>
-    <w:lsdException w:name="Medium Shading 1 Accent 6" w:semiHidden="0" w:uiPriority="63" w:unhideWhenUsed="0"/>
-    <w:lsdException w:name="Medium Shading 2 Accent 6" w:semiHidden="0" w:uiPriority="64" w:unhideWhenUsed="0"/>
-    <w:lsdException w:name="Medium List 1 Accent 6" w:semiHidden="0" w:uiPriority="65" w:unhideWhenUsed="0"/>
-    <w:lsdException w:name="Medium List 2 Accent 6" w:semiHidden="0" w:uiPriority="66" w:unhideWhenUsed="0"/>
-    <w:lsdException w:name="Medium Grid 1 Accent 6" w:semiHidden="0" w:uiPriority="67" w:unhideWhenUsed="0"/>
-    <w:lsdException w:name="Medium Grid 2 Accent 6" w:semiHidden="0" w:uiPriority="68" w:unhideWhenUsed="0"/>
-    <w:lsdException w:name="Medium Grid 3 Accent 6" w:semiHidden="0" w:uiPriority="69" w:unhideWhenUsed="0"/>
-    <w:lsdException w:name="Dark List Accent 6" w:semiHidden="0" w:uiPriority="70" w:unhideWhenUsed="0"/>
-    <w:lsdException w:name="Colorful Shading Accent 6" w:semiHidden="0" w:uiPriority="71" w:unhideWhenUsed="0"/>
-    <w:lsdException w:name="Colorful List Accent 6" w:semiHidden="0" w:uiPriority="72" w:unhideWhenUsed="0"/>
-    <w:lsdException w:name="Colorful Grid Accent 6" w:semiHidden="0" w:uiPriority="73" w:unhideWhenUsed="0"/>
-    <w:lsdException w:name="Subtle Emphasis" w:semiHidden="0" w:uiPriority="19" w:unhideWhenUsed="0" w:qFormat="1"/>
-    <w:lsdException w:name="Intense Emphasis" w:semiHidden="0" w:uiPriority="21" w:unhideWhenUsed="0" w:qFormat="1"/>
-    <w:lsdException w:name="Subtle Reference" w:semiHidden="0" w:uiPriority="31" w:unhideWhenUsed="0" w:qFormat="1"/>
-    <w:lsdException w:name="Intense Reference" w:semiHidden="0" w:uiPriority="32" w:unhideWhenUsed="0" w:qFormat="1"/>
-    <w:lsdException w:name="Book Title" w:semiHidden="0" w:uiPriority="33" w:unhideWhenUsed="0" w:qFormat="1"/>
-    <w:lsdException w:name="Bibliography" w:uiPriority="37"/>
-    <w:lsdException w:name="TOC Heading" w:uiPriority="39" w:qFormat="1"/>
-  </w:latentStyles>
-  <w:style w:type="paragraph" w:default="1" w:styleId="Normal">
-    <w:name w:val="Normal"/>
-    <w:qFormat/>
-  </w:style>
-  <w:style w:type="character" w:default="1" w:styleId="Policepardfaut">
-    <w:name w:val="Default Paragraph Font"/>
-    <w:uiPriority w:val="1"/>
-    <w:semiHidden/>
-    <w:unhideWhenUsed/>
-  </w:style>
-  <w:style w:type="table" w:default="1" w:styleId="TableauNormal">
-    <w:name w:val="Normal Table"/>
-    <w:uiPriority w:val="99"/>
-    <w:semiHidden/>
-    <w:unhideWhenUsed/>
-    <w:tblPr>
-      <w:tblInd w:w="0" w:type="dxa"/>
-      <w:tblCellMar>
-        <w:top w:w="0" w:type="dxa"/>
-        <w:left w:w="108" w:type="dxa"/>
-        <w:bottom w:w="0" w:type="dxa"/>
-        <w:right w:w="108" w:type="dxa"/>
-      </w:tblCellMar>
-    </w:tblPr>
-  </w:style>
-  <w:style w:type="numbering" w:default="1" w:styleId="Aucuneliste">
-    <w:name w:val="No List"/>
-    <w:uiPriority w:val="99"/>
-    <w:semiHidden/>
-    <w:unhideWhenUsed/>
   </w:style>
 </w:styles>
 </file>
@@ -2265,7 +2448,7 @@
 </file>
 
 <file path=customXml/itemProps1.xml><?xml version="1.0" encoding="utf-8"?>
-<ds:datastoreItem xmlns:ds="http://schemas.openxmlformats.org/officeDocument/2006/customXml" ds:itemID="{84A66A39-62C3-4469-80AF-020613725055}">
+<ds:datastoreItem xmlns:ds="http://schemas.openxmlformats.org/officeDocument/2006/customXml" ds:itemID="{27099DA0-692B-4EC1-BDD6-B38C44EB95EF}">
   <ds:schemaRefs>
     <ds:schemaRef ds:uri="http://schemas.openxmlformats.org/officeDocument/2006/bibliography"/>
   </ds:schemaRefs>

</xml_diff>